<commit_message>
Words add in report, flow chart left.
</commit_message>
<xml_diff>
--- a/Project_Report.docx
+++ b/Project_Report.docx
@@ -38,7 +38,7 @@
             <v:imagedata r:id="rId9" o:title=""/>
             <w10:wrap type="topAndBottom"/>
           </v:shape>
-          <o:OLEObject Type="Embed" ProgID="MSPhotoEd.3" ShapeID="_x0000_s1031" DrawAspect="Content" ObjectID="_1473446992" r:id="rId10"/>
+          <o:OLEObject Type="Embed" ProgID="MSPhotoEd.3" ShapeID="_x0000_s1031" DrawAspect="Content" ObjectID="_1473510577" r:id="rId10"/>
         </w:pict>
       </w:r>
     </w:p>
@@ -886,7 +886,7 @@
       </w:pPr>
       <w:bookmarkStart w:id="4" w:name="_Toc8028251"/>
       <w:bookmarkStart w:id="5" w:name="_Toc353839302"/>
-      <w:bookmarkStart w:id="6" w:name="_Toc399697281"/>
+      <w:bookmarkStart w:id="6" w:name="_Toc399768733"/>
       <w:r>
         <w:rPr>
           <w:rFonts w:ascii="仿宋_GB2312" w:eastAsia="仿宋_GB2312" w:hAnsi="宋体" w:hint="eastAsia"/>
@@ -1047,6 +1047,13 @@
     <w:sdt>
       <w:sdtPr>
         <w:rPr>
+          <w:rFonts w:ascii="Calibri" w:eastAsia="宋体" w:hAnsi="Calibri" w:cs="Times New Roman"/>
+          <w:b w:val="0"/>
+          <w:bCs w:val="0"/>
+          <w:color w:val="auto"/>
+          <w:kern w:val="2"/>
+          <w:sz w:val="21"/>
+          <w:szCs w:val="22"/>
           <w:lang w:val="zh-CN"/>
         </w:rPr>
         <w:id w:val="-963271430"/>
@@ -1055,15 +1062,7 @@
           <w:docPartUnique/>
         </w:docPartObj>
       </w:sdtPr>
-      <w:sdtEndPr>
-        <w:rPr>
-          <w:rFonts w:ascii="Calibri" w:eastAsia="宋体" w:hAnsi="Calibri" w:cs="Times New Roman"/>
-          <w:color w:val="auto"/>
-          <w:kern w:val="2"/>
-          <w:sz w:val="21"/>
-          <w:szCs w:val="22"/>
-        </w:rPr>
-      </w:sdtEndPr>
+      <w:sdtEndPr/>
       <w:sdtContent>
         <w:p>
           <w:pPr>
@@ -1076,6 +1075,8 @@
             <w:t>目录</w:t>
           </w:r>
         </w:p>
+        <w:bookmarkStart w:id="7" w:name="_GoBack"/>
+        <w:bookmarkEnd w:id="7"/>
         <w:p>
           <w:pPr>
             <w:pStyle w:val="10"/>
@@ -1097,7 +1098,7 @@
           <w:r>
             <w:fldChar w:fldCharType="separate"/>
           </w:r>
-          <w:hyperlink w:anchor="_Toc399697281" w:history="1">
+          <w:hyperlink w:anchor="_Toc399768733" w:history="1">
             <w:r>
               <w:rPr>
                 <w:rStyle w:val="a9"/>
@@ -1126,7 +1127,7 @@
                 <w:noProof/>
                 <w:webHidden/>
               </w:rPr>
-              <w:instrText xml:space="preserve"> PAGEREF _Toc399697281 \h </w:instrText>
+              <w:instrText xml:space="preserve"> PAGEREF _Toc399768733 \h </w:instrText>
             </w:r>
             <w:r>
               <w:rPr>
@@ -1170,7 +1171,7 @@
               <w:szCs w:val="22"/>
             </w:rPr>
           </w:pPr>
-          <w:hyperlink w:anchor="_Toc399697282" w:history="1">
+          <w:hyperlink w:anchor="_Toc399768734" w:history="1">
             <w:r>
               <w:rPr>
                 <w:rStyle w:val="a9"/>
@@ -1213,7 +1214,7 @@
                 <w:noProof/>
                 <w:webHidden/>
               </w:rPr>
-              <w:instrText xml:space="preserve"> PAGEREF _Toc399697282 \h </w:instrText>
+              <w:instrText xml:space="preserve"> PAGEREF _Toc399768734 \h </w:instrText>
             </w:r>
             <w:r>
               <w:rPr>
@@ -1257,7 +1258,7 @@
               <w:szCs w:val="22"/>
             </w:rPr>
           </w:pPr>
-          <w:hyperlink w:anchor="_Toc399697283" w:history="1">
+          <w:hyperlink w:anchor="_Toc399768735" w:history="1">
             <w:r>
               <w:rPr>
                 <w:rStyle w:val="a9"/>
@@ -1300,7 +1301,7 @@
                 <w:noProof/>
                 <w:webHidden/>
               </w:rPr>
-              <w:instrText xml:space="preserve"> PAGEREF _Toc399697283 \h </w:instrText>
+              <w:instrText xml:space="preserve"> PAGEREF _Toc399768735 \h </w:instrText>
             </w:r>
             <w:r>
               <w:rPr>
@@ -1344,7 +1345,7 @@
               <w:szCs w:val="22"/>
             </w:rPr>
           </w:pPr>
-          <w:hyperlink w:anchor="_Toc399697284" w:history="1">
+          <w:hyperlink w:anchor="_Toc399768736" w:history="1">
             <w:r>
               <w:rPr>
                 <w:rStyle w:val="a9"/>
@@ -1387,7 +1388,7 @@
                 <w:noProof/>
                 <w:webHidden/>
               </w:rPr>
-              <w:instrText xml:space="preserve"> PAGEREF _Toc399697284 \h </w:instrText>
+              <w:instrText xml:space="preserve"> PAGEREF _Toc399768736 \h </w:instrText>
             </w:r>
             <w:r>
               <w:rPr>
@@ -1431,7 +1432,7 @@
               <w:szCs w:val="22"/>
             </w:rPr>
           </w:pPr>
-          <w:hyperlink w:anchor="_Toc399697285" w:history="1">
+          <w:hyperlink w:anchor="_Toc399768737" w:history="1">
             <w:r>
               <w:rPr>
                 <w:rStyle w:val="a9"/>
@@ -1474,7 +1475,7 @@
                 <w:noProof/>
                 <w:webHidden/>
               </w:rPr>
-              <w:instrText xml:space="preserve"> PAGEREF _Toc399697285 \h </w:instrText>
+              <w:instrText xml:space="preserve"> PAGEREF _Toc399768737 \h </w:instrText>
             </w:r>
             <w:r>
               <w:rPr>
@@ -1518,7 +1519,7 @@
               <w:szCs w:val="22"/>
             </w:rPr>
           </w:pPr>
-          <w:hyperlink w:anchor="_Toc399697286" w:history="1">
+          <w:hyperlink w:anchor="_Toc399768738" w:history="1">
             <w:r>
               <w:rPr>
                 <w:rStyle w:val="a9"/>
@@ -1561,7 +1562,7 @@
                 <w:noProof/>
                 <w:webHidden/>
               </w:rPr>
-              <w:instrText xml:space="preserve"> PAGEREF _Toc399697286 \h </w:instrText>
+              <w:instrText xml:space="preserve"> PAGEREF _Toc399768738 \h </w:instrText>
             </w:r>
             <w:r>
               <w:rPr>
@@ -1605,7 +1606,7 @@
               <w:szCs w:val="22"/>
             </w:rPr>
           </w:pPr>
-          <w:hyperlink w:anchor="_Toc399697287" w:history="1">
+          <w:hyperlink w:anchor="_Toc399768739" w:history="1">
             <w:r>
               <w:rPr>
                 <w:rStyle w:val="a9"/>
@@ -1648,7 +1649,7 @@
                 <w:noProof/>
                 <w:webHidden/>
               </w:rPr>
-              <w:instrText xml:space="preserve"> PAGEREF _Toc399697287 \h </w:instrText>
+              <w:instrText xml:space="preserve"> PAGEREF _Toc399768739 \h </w:instrText>
             </w:r>
             <w:r>
               <w:rPr>
@@ -1692,7 +1693,7 @@
               <w:szCs w:val="22"/>
             </w:rPr>
           </w:pPr>
-          <w:hyperlink w:anchor="_Toc399697288" w:history="1">
+          <w:hyperlink w:anchor="_Toc399768740" w:history="1">
             <w:r>
               <w:rPr>
                 <w:rStyle w:val="a9"/>
@@ -1735,7 +1736,7 @@
                 <w:noProof/>
                 <w:webHidden/>
               </w:rPr>
-              <w:instrText xml:space="preserve"> PAGEREF _Toc399697288 \h </w:instrText>
+              <w:instrText xml:space="preserve"> PAGEREF _Toc399768740 \h </w:instrText>
             </w:r>
             <w:r>
               <w:rPr>
@@ -1779,7 +1780,7 @@
               <w:szCs w:val="22"/>
             </w:rPr>
           </w:pPr>
-          <w:hyperlink w:anchor="_Toc399697289" w:history="1">
+          <w:hyperlink w:anchor="_Toc399768741" w:history="1">
             <w:r>
               <w:rPr>
                 <w:rStyle w:val="a9"/>
@@ -1822,7 +1823,7 @@
                 <w:noProof/>
                 <w:webHidden/>
               </w:rPr>
-              <w:instrText xml:space="preserve"> PAGEREF _Toc399697289 \h </w:instrText>
+              <w:instrText xml:space="preserve"> PAGEREF _Toc399768741 \h </w:instrText>
             </w:r>
             <w:r>
               <w:rPr>
@@ -1866,7 +1867,7 @@
               <w:szCs w:val="22"/>
             </w:rPr>
           </w:pPr>
-          <w:hyperlink w:anchor="_Toc399697290" w:history="1">
+          <w:hyperlink w:anchor="_Toc399768742" w:history="1">
             <w:r>
               <w:rPr>
                 <w:rStyle w:val="a9"/>
@@ -1909,7 +1910,7 @@
                 <w:noProof/>
                 <w:webHidden/>
               </w:rPr>
-              <w:instrText xml:space="preserve"> PAGEREF _Toc399697290 \h </w:instrText>
+              <w:instrText xml:space="preserve"> PAGEREF _Toc399768742 \h </w:instrText>
             </w:r>
             <w:r>
               <w:rPr>
@@ -1953,7 +1954,7 @@
               <w:szCs w:val="22"/>
             </w:rPr>
           </w:pPr>
-          <w:hyperlink w:anchor="_Toc399697291" w:history="1">
+          <w:hyperlink w:anchor="_Toc399768743" w:history="1">
             <w:r>
               <w:rPr>
                 <w:rStyle w:val="a9"/>
@@ -1996,7 +1997,7 @@
                 <w:noProof/>
                 <w:webHidden/>
               </w:rPr>
-              <w:instrText xml:space="preserve"> PAGEREF _Toc399697291 \h </w:instrText>
+              <w:instrText xml:space="preserve"> PAGEREF _Toc399768743 \h </w:instrText>
             </w:r>
             <w:r>
               <w:rPr>
@@ -2016,7 +2017,7 @@
                 <w:noProof/>
                 <w:webHidden/>
               </w:rPr>
-              <w:t>6</w:t>
+              <w:t>7</w:t>
             </w:r>
             <w:r>
               <w:rPr>
@@ -2040,7 +2041,7 @@
               <w:szCs w:val="22"/>
             </w:rPr>
           </w:pPr>
-          <w:hyperlink w:anchor="_Toc399697292" w:history="1">
+          <w:hyperlink w:anchor="_Toc399768744" w:history="1">
             <w:r>
               <w:rPr>
                 <w:rStyle w:val="a9"/>
@@ -2083,7 +2084,7 @@
                 <w:noProof/>
                 <w:webHidden/>
               </w:rPr>
-              <w:instrText xml:space="preserve"> PAGEREF _Toc399697292 \h </w:instrText>
+              <w:instrText xml:space="preserve"> PAGEREF _Toc399768744 \h </w:instrText>
             </w:r>
             <w:r>
               <w:rPr>
@@ -2103,7 +2104,7 @@
                 <w:noProof/>
                 <w:webHidden/>
               </w:rPr>
-              <w:t>6</w:t>
+              <w:t>7</w:t>
             </w:r>
             <w:r>
               <w:rPr>
@@ -2127,7 +2128,7 @@
               <w:szCs w:val="22"/>
             </w:rPr>
           </w:pPr>
-          <w:hyperlink w:anchor="_Toc399697293" w:history="1">
+          <w:hyperlink w:anchor="_Toc399768745" w:history="1">
             <w:r>
               <w:rPr>
                 <w:rStyle w:val="a9"/>
@@ -2170,7 +2171,7 @@
                 <w:noProof/>
                 <w:webHidden/>
               </w:rPr>
-              <w:instrText xml:space="preserve"> PAGEREF _Toc399697293 \h </w:instrText>
+              <w:instrText xml:space="preserve"> PAGEREF _Toc399768745 \h </w:instrText>
             </w:r>
             <w:r>
               <w:rPr>
@@ -2190,7 +2191,7 @@
                 <w:noProof/>
                 <w:webHidden/>
               </w:rPr>
-              <w:t>6</w:t>
+              <w:t>7</w:t>
             </w:r>
             <w:r>
               <w:rPr>
@@ -2214,7 +2215,7 @@
               <w:szCs w:val="22"/>
             </w:rPr>
           </w:pPr>
-          <w:hyperlink w:anchor="_Toc399697294" w:history="1">
+          <w:hyperlink w:anchor="_Toc399768746" w:history="1">
             <w:r>
               <w:rPr>
                 <w:rStyle w:val="a9"/>
@@ -2257,7 +2258,7 @@
                 <w:noProof/>
                 <w:webHidden/>
               </w:rPr>
-              <w:instrText xml:space="preserve"> PAGEREF _Toc399697294 \h </w:instrText>
+              <w:instrText xml:space="preserve"> PAGEREF _Toc399768746 \h </w:instrText>
             </w:r>
             <w:r>
               <w:rPr>
@@ -2277,7 +2278,7 @@
                 <w:noProof/>
                 <w:webHidden/>
               </w:rPr>
-              <w:t>6</w:t>
+              <w:t>7</w:t>
             </w:r>
             <w:r>
               <w:rPr>
@@ -2301,7 +2302,7 @@
               <w:szCs w:val="22"/>
             </w:rPr>
           </w:pPr>
-          <w:hyperlink w:anchor="_Toc399697295" w:history="1">
+          <w:hyperlink w:anchor="_Toc399768747" w:history="1">
             <w:r>
               <w:rPr>
                 <w:rStyle w:val="a9"/>
@@ -2344,7 +2345,7 @@
                 <w:noProof/>
                 <w:webHidden/>
               </w:rPr>
-              <w:instrText xml:space="preserve"> PAGEREF _Toc399697295 \h </w:instrText>
+              <w:instrText xml:space="preserve"> PAGEREF _Toc399768747 \h </w:instrText>
             </w:r>
             <w:r>
               <w:rPr>
@@ -2364,7 +2365,7 @@
                 <w:noProof/>
                 <w:webHidden/>
               </w:rPr>
-              <w:t>7</w:t>
+              <w:t>8</w:t>
             </w:r>
             <w:r>
               <w:rPr>
@@ -2388,7 +2389,7 @@
               <w:szCs w:val="22"/>
             </w:rPr>
           </w:pPr>
-          <w:hyperlink w:anchor="_Toc399697296" w:history="1">
+          <w:hyperlink w:anchor="_Toc399768748" w:history="1">
             <w:r>
               <w:rPr>
                 <w:rStyle w:val="a9"/>
@@ -2431,7 +2432,7 @@
                 <w:noProof/>
                 <w:webHidden/>
               </w:rPr>
-              <w:instrText xml:space="preserve"> PAGEREF _Toc399697296 \h </w:instrText>
+              <w:instrText xml:space="preserve"> PAGEREF _Toc399768748 \h </w:instrText>
             </w:r>
             <w:r>
               <w:rPr>
@@ -2451,7 +2452,7 @@
                 <w:noProof/>
                 <w:webHidden/>
               </w:rPr>
-              <w:t>7</w:t>
+              <w:t>8</w:t>
             </w:r>
             <w:r>
               <w:rPr>
@@ -2475,7 +2476,7 @@
               <w:szCs w:val="22"/>
             </w:rPr>
           </w:pPr>
-          <w:hyperlink w:anchor="_Toc399697297" w:history="1">
+          <w:hyperlink w:anchor="_Toc399768749" w:history="1">
             <w:r>
               <w:rPr>
                 <w:rStyle w:val="a9"/>
@@ -2497,7 +2498,7 @@
                 <w:rFonts w:hint="eastAsia"/>
                 <w:noProof/>
               </w:rPr>
-              <w:t>技术参数测试</w:t>
+              <w:t>结果分析</w:t>
             </w:r>
             <w:r>
               <w:rPr>
@@ -2518,7 +2519,7 @@
                 <w:noProof/>
                 <w:webHidden/>
               </w:rPr>
-              <w:instrText xml:space="preserve"> PAGEREF _Toc399697297 \h </w:instrText>
+              <w:instrText xml:space="preserve"> PAGEREF _Toc399768749 \h </w:instrText>
             </w:r>
             <w:r>
               <w:rPr>
@@ -2538,7 +2539,7 @@
                 <w:noProof/>
                 <w:webHidden/>
               </w:rPr>
-              <w:t>7</w:t>
+              <w:t>8</w:t>
             </w:r>
             <w:r>
               <w:rPr>
@@ -2562,7 +2563,7 @@
               <w:szCs w:val="22"/>
             </w:rPr>
           </w:pPr>
-          <w:hyperlink w:anchor="_Toc399697298" w:history="1">
+          <w:hyperlink w:anchor="_Toc399768750" w:history="1">
             <w:r>
               <w:rPr>
                 <w:rStyle w:val="a9"/>
@@ -2584,7 +2585,7 @@
                 <w:rFonts w:hint="eastAsia"/>
                 <w:noProof/>
               </w:rPr>
-              <w:t>结果分析</w:t>
+              <w:t>系统演示与操作说明</w:t>
             </w:r>
             <w:r>
               <w:rPr>
@@ -2605,7 +2606,7 @@
                 <w:noProof/>
                 <w:webHidden/>
               </w:rPr>
-              <w:instrText xml:space="preserve"> PAGEREF _Toc399697298 \h </w:instrText>
+              <w:instrText xml:space="preserve"> PAGEREF _Toc399768750 \h </w:instrText>
             </w:r>
             <w:r>
               <w:rPr>
@@ -2625,94 +2626,7 @@
                 <w:noProof/>
                 <w:webHidden/>
               </w:rPr>
-              <w:t>7</w:t>
-            </w:r>
-            <w:r>
-              <w:rPr>
-                <w:noProof/>
-                <w:webHidden/>
-              </w:rPr>
-              <w:fldChar w:fldCharType="end"/>
-            </w:r>
-          </w:hyperlink>
-        </w:p>
-        <w:p>
-          <w:pPr>
-            <w:pStyle w:val="30"/>
-            <w:tabs>
-              <w:tab w:val="left" w:pos="1470"/>
-              <w:tab w:val="right" w:leader="dot" w:pos="8296"/>
-            </w:tabs>
-            <w:rPr>
-              <w:rFonts w:asciiTheme="minorHAnsi" w:eastAsiaTheme="minorEastAsia" w:hAnsiTheme="minorHAnsi" w:cstheme="minorBidi"/>
-              <w:noProof/>
-              <w:szCs w:val="22"/>
-            </w:rPr>
-          </w:pPr>
-          <w:hyperlink w:anchor="_Toc399697299" w:history="1">
-            <w:r>
-              <w:rPr>
-                <w:rStyle w:val="a9"/>
-                <w:noProof/>
-              </w:rPr>
-              <w:t>4.4</w:t>
-            </w:r>
-            <w:r>
-              <w:rPr>
-                <w:rFonts w:asciiTheme="minorHAnsi" w:eastAsiaTheme="minorEastAsia" w:hAnsiTheme="minorHAnsi" w:cstheme="minorBidi"/>
-                <w:noProof/>
-                <w:szCs w:val="22"/>
-              </w:rPr>
-              <w:tab/>
-            </w:r>
-            <w:r>
-              <w:rPr>
-                <w:rStyle w:val="a9"/>
-                <w:rFonts w:hint="eastAsia"/>
-                <w:noProof/>
-              </w:rPr>
-              <w:t>系统演示与操作说明</w:t>
-            </w:r>
-            <w:r>
-              <w:rPr>
-                <w:noProof/>
-                <w:webHidden/>
-              </w:rPr>
-              <w:tab/>
-            </w:r>
-            <w:r>
-              <w:rPr>
-                <w:noProof/>
-                <w:webHidden/>
-              </w:rPr>
-              <w:fldChar w:fldCharType="begin"/>
-            </w:r>
-            <w:r>
-              <w:rPr>
-                <w:noProof/>
-                <w:webHidden/>
-              </w:rPr>
-              <w:instrText xml:space="preserve"> PAGEREF _Toc399697299 \h </w:instrText>
-            </w:r>
-            <w:r>
-              <w:rPr>
-                <w:noProof/>
-                <w:webHidden/>
-              </w:rPr>
-            </w:r>
-            <w:r>
-              <w:rPr>
-                <w:noProof/>
-                <w:webHidden/>
-              </w:rPr>
-              <w:fldChar w:fldCharType="separate"/>
-            </w:r>
-            <w:r>
-              <w:rPr>
-                <w:noProof/>
-                <w:webHidden/>
-              </w:rPr>
-              <w:t>7</w:t>
+              <w:t>8</w:t>
             </w:r>
             <w:r>
               <w:rPr>
@@ -2736,7 +2650,7 @@
               <w:szCs w:val="22"/>
             </w:rPr>
           </w:pPr>
-          <w:hyperlink w:anchor="_Toc399697300" w:history="1">
+          <w:hyperlink w:anchor="_Toc399768751" w:history="1">
             <w:r>
               <w:rPr>
                 <w:rStyle w:val="a9"/>
@@ -2779,7 +2693,7 @@
                 <w:noProof/>
                 <w:webHidden/>
               </w:rPr>
-              <w:instrText xml:space="preserve"> PAGEREF _Toc399697300 \h </w:instrText>
+              <w:instrText xml:space="preserve"> PAGEREF _Toc399768751 \h </w:instrText>
             </w:r>
             <w:r>
               <w:rPr>
@@ -2799,7 +2713,7 @@
                 <w:noProof/>
                 <w:webHidden/>
               </w:rPr>
-              <w:t>8</w:t>
+              <w:t>10</w:t>
             </w:r>
             <w:r>
               <w:rPr>
@@ -2869,21 +2783,21 @@
         </w:numPr>
         <w:jc w:val="both"/>
       </w:pPr>
-      <w:bookmarkStart w:id="7" w:name="_Toc165262354"/>
-      <w:bookmarkStart w:id="8" w:name="_Ref377042541"/>
-      <w:bookmarkStart w:id="9" w:name="_Ref377042594"/>
-      <w:bookmarkStart w:id="10" w:name="_Toc8028255"/>
-      <w:bookmarkStart w:id="11" w:name="_Toc165262355"/>
-      <w:bookmarkStart w:id="12" w:name="_Toc353839306"/>
-      <w:bookmarkStart w:id="13" w:name="_Toc399697282"/>
+      <w:bookmarkStart w:id="8" w:name="_Toc165262354"/>
+      <w:bookmarkStart w:id="9" w:name="_Ref377042541"/>
+      <w:bookmarkStart w:id="10" w:name="_Ref377042594"/>
+      <w:bookmarkStart w:id="11" w:name="_Toc8028255"/>
+      <w:bookmarkStart w:id="12" w:name="_Toc165262355"/>
+      <w:bookmarkStart w:id="13" w:name="_Toc353839306"/>
+      <w:bookmarkStart w:id="14" w:name="_Toc399768734"/>
       <w:r>
         <w:lastRenderedPageBreak/>
         <w:t>绪论</w:t>
       </w:r>
-      <w:bookmarkEnd w:id="7"/>
       <w:bookmarkEnd w:id="8"/>
       <w:bookmarkEnd w:id="9"/>
-      <w:bookmarkEnd w:id="13"/>
+      <w:bookmarkEnd w:id="10"/>
+      <w:bookmarkEnd w:id="14"/>
     </w:p>
     <w:p>
       <w:pPr>
@@ -2893,8 +2807,8 @@
           <w:numId w:val="6"/>
         </w:numPr>
       </w:pPr>
-      <w:bookmarkStart w:id="14" w:name="_Ref377042603"/>
-      <w:bookmarkStart w:id="15" w:name="_Toc399697283"/>
+      <w:bookmarkStart w:id="15" w:name="_Ref377042603"/>
+      <w:bookmarkStart w:id="16" w:name="_Toc399768735"/>
       <w:r>
         <w:rPr>
           <w:rFonts w:hint="eastAsia"/>
@@ -2907,8 +2821,8 @@
         </w:rPr>
         <w:t>背景</w:t>
       </w:r>
-      <w:bookmarkEnd w:id="14"/>
       <w:bookmarkEnd w:id="15"/>
+      <w:bookmarkEnd w:id="16"/>
     </w:p>
     <w:p>
       <w:pPr>
@@ -3151,9 +3065,6 @@
       <w:pPr>
         <w:pStyle w:val="a5"/>
         <w:jc w:val="center"/>
-        <w:rPr>
-          <w:rFonts w:hint="eastAsia"/>
-        </w:rPr>
       </w:pPr>
     </w:p>
     <w:p>
@@ -3175,7 +3086,7 @@
           <w:numId w:val="6"/>
         </w:numPr>
       </w:pPr>
-      <w:bookmarkStart w:id="16" w:name="_Toc399697284"/>
+      <w:bookmarkStart w:id="17" w:name="_Toc399768736"/>
       <w:r>
         <w:rPr>
           <w:rFonts w:hint="eastAsia"/>
@@ -3188,7 +3099,7 @@
         </w:rPr>
         <w:t>分析</w:t>
       </w:r>
-      <w:bookmarkEnd w:id="16"/>
+      <w:bookmarkEnd w:id="17"/>
     </w:p>
     <w:p>
       <w:pPr>
@@ -3415,14 +3326,14 @@
           <w:numId w:val="6"/>
         </w:numPr>
       </w:pPr>
-      <w:bookmarkStart w:id="17" w:name="_Toc399697285"/>
+      <w:bookmarkStart w:id="18" w:name="_Toc399768737"/>
       <w:r>
         <w:rPr>
           <w:rFonts w:hint="eastAsia"/>
         </w:rPr>
         <w:t>主要内容和难点</w:t>
       </w:r>
-      <w:bookmarkEnd w:id="17"/>
+      <w:bookmarkEnd w:id="18"/>
     </w:p>
     <w:p>
       <w:pPr>
@@ -3749,12 +3660,12 @@
         </w:numPr>
         <w:jc w:val="both"/>
       </w:pPr>
-      <w:bookmarkStart w:id="18" w:name="_Toc399697286"/>
+      <w:bookmarkStart w:id="19" w:name="_Toc399768738"/>
       <w:r>
         <w:lastRenderedPageBreak/>
         <w:t>设计原理</w:t>
       </w:r>
-      <w:bookmarkEnd w:id="18"/>
+      <w:bookmarkEnd w:id="19"/>
     </w:p>
     <w:p>
       <w:pPr>
@@ -3766,7 +3677,7 @@
         <w:ind w:firstLineChars="0"/>
         <w:jc w:val="left"/>
         <w:rPr>
-          <w:rFonts w:ascii="宋体" w:hAnsi="宋体" w:hint="eastAsia"/>
+          <w:rFonts w:ascii="宋体" w:hAnsi="宋体"/>
           <w:b/>
           <w:vanish/>
           <w:sz w:val="32"/>
@@ -3782,7 +3693,7 @@
           <w:numId w:val="6"/>
         </w:numPr>
       </w:pPr>
-      <w:bookmarkStart w:id="19" w:name="_Toc399697287"/>
+      <w:bookmarkStart w:id="20" w:name="_Toc399768739"/>
       <w:r>
         <w:rPr>
           <w:rFonts w:hint="eastAsia"/>
@@ -3795,7 +3706,7 @@
         </w:rPr>
         <w:t>内容</w:t>
       </w:r>
-      <w:bookmarkEnd w:id="19"/>
+      <w:bookmarkEnd w:id="20"/>
     </w:p>
     <w:p>
       <w:pPr>
@@ -4033,15 +3944,7 @@
           <w:sz w:val="21"/>
           <w:szCs w:val="21"/>
         </w:rPr>
-        <w:t>采用打表</w:t>
-      </w:r>
-      <w:r>
-        <w:rPr>
-          <w:rFonts w:ascii="Courier New" w:eastAsia="楷体" w:hAnsi="Courier New" w:cs="Courier New"/>
-          <w:sz w:val="21"/>
-          <w:szCs w:val="21"/>
-        </w:rPr>
-        <w:t>的方式对每一个键盘按键均可快速响应并获得对应的</w:t>
+        <w:t>采用打表的方式对每一个键盘按键均可快速响应并获得对应的</w:t>
       </w:r>
       <w:r>
         <w:rPr>
@@ -4079,15 +3982,15 @@
           <w:numId w:val="6"/>
         </w:numPr>
       </w:pPr>
-      <w:bookmarkStart w:id="20" w:name="_Toc353839339"/>
-      <w:bookmarkStart w:id="21" w:name="_Toc399697288"/>
+      <w:bookmarkStart w:id="21" w:name="_Toc353839339"/>
+      <w:bookmarkStart w:id="22" w:name="_Toc399768740"/>
       <w:r>
         <w:rPr>
           <w:rFonts w:hint="eastAsia"/>
         </w:rPr>
         <w:t>设计方案</w:t>
       </w:r>
-      <w:bookmarkEnd w:id="21"/>
+      <w:bookmarkEnd w:id="22"/>
     </w:p>
     <w:p>
       <w:pPr>
@@ -4439,7 +4342,7 @@
           <w:numId w:val="6"/>
         </w:numPr>
       </w:pPr>
-      <w:bookmarkStart w:id="22" w:name="_Toc399697289"/>
+      <w:bookmarkStart w:id="23" w:name="_Toc399768741"/>
       <w:r>
         <w:rPr>
           <w:rFonts w:hint="eastAsia"/>
@@ -4449,8 +4352,8 @@
       <w:r>
         <w:t>设计</w:t>
       </w:r>
-      <w:bookmarkEnd w:id="20"/>
-      <w:bookmarkEnd w:id="22"/>
+      <w:bookmarkEnd w:id="21"/>
+      <w:bookmarkEnd w:id="23"/>
     </w:p>
     <w:p>
       <w:pPr>
@@ -4612,14 +4515,14 @@
           <w:numId w:val="6"/>
         </w:numPr>
       </w:pPr>
-      <w:bookmarkStart w:id="23" w:name="_Toc399697290"/>
+      <w:bookmarkStart w:id="24" w:name="_Toc399768742"/>
       <w:r>
         <w:rPr>
           <w:rFonts w:hint="eastAsia"/>
         </w:rPr>
         <w:t>系统软件设计（若有）</w:t>
       </w:r>
-      <w:bookmarkEnd w:id="23"/>
+      <w:bookmarkEnd w:id="24"/>
     </w:p>
     <w:p>
       <w:pPr>
@@ -4745,7 +4648,7 @@
         <w:jc w:val="left"/>
         <w:textAlignment w:val="center"/>
         <w:rPr>
-          <w:rFonts w:ascii="Courier New" w:eastAsia="楷体" w:hAnsi="Courier New" w:cs="Courier New" w:hint="eastAsia"/>
+          <w:rFonts w:ascii="Courier New" w:eastAsia="楷体" w:hAnsi="Courier New" w:cs="Courier New"/>
           <w:sz w:val="21"/>
           <w:szCs w:val="21"/>
         </w:rPr>
@@ -5064,7 +4967,7 @@
         </w:numPr>
         <w:jc w:val="both"/>
       </w:pPr>
-      <w:bookmarkStart w:id="24" w:name="_Toc399697291"/>
+      <w:bookmarkStart w:id="25" w:name="_Toc399768743"/>
       <w:r>
         <w:rPr>
           <w:rFonts w:hint="eastAsia"/>
@@ -5072,7 +4975,7 @@
         <w:lastRenderedPageBreak/>
         <w:t>设计实现</w:t>
       </w:r>
-      <w:bookmarkEnd w:id="24"/>
+      <w:bookmarkEnd w:id="25"/>
     </w:p>
     <w:p>
       <w:pPr>
@@ -5084,7 +4987,7 @@
         <w:ind w:firstLineChars="0"/>
         <w:jc w:val="left"/>
         <w:rPr>
-          <w:rFonts w:ascii="宋体" w:hAnsi="宋体" w:hint="eastAsia"/>
+          <w:rFonts w:ascii="宋体" w:hAnsi="宋体"/>
           <w:b/>
           <w:vanish/>
           <w:sz w:val="32"/>
@@ -5100,14 +5003,14 @@
           <w:numId w:val="6"/>
         </w:numPr>
       </w:pPr>
-      <w:bookmarkStart w:id="25" w:name="_Toc399697292"/>
+      <w:bookmarkStart w:id="26" w:name="_Toc399768744"/>
       <w:r>
         <w:rPr>
           <w:rFonts w:hint="eastAsia"/>
         </w:rPr>
         <w:t>实现方法</w:t>
       </w:r>
-      <w:bookmarkEnd w:id="25"/>
+      <w:bookmarkEnd w:id="26"/>
     </w:p>
     <w:p>
       <w:pPr>
@@ -5116,7 +5019,7 @@
         <w:jc w:val="left"/>
         <w:textAlignment w:val="center"/>
         <w:rPr>
-          <w:rFonts w:ascii="Courier New" w:eastAsia="楷体" w:hAnsi="Courier New" w:cs="Courier New" w:hint="eastAsia"/>
+          <w:rFonts w:ascii="Courier New" w:eastAsia="楷体" w:hAnsi="Courier New" w:cs="Courier New"/>
           <w:sz w:val="21"/>
           <w:szCs w:val="21"/>
         </w:rPr>
@@ -5233,7 +5136,7 @@
         <w:jc w:val="left"/>
         <w:textAlignment w:val="center"/>
         <w:rPr>
-          <w:rFonts w:ascii="Courier New" w:eastAsia="楷体" w:hAnsi="Courier New" w:cs="Courier New" w:hint="eastAsia"/>
+          <w:rFonts w:ascii="Courier New" w:eastAsia="楷体" w:hAnsi="Courier New" w:cs="Courier New"/>
           <w:sz w:val="21"/>
           <w:szCs w:val="21"/>
         </w:rPr>
@@ -5356,7 +5259,7 @@
         <w:jc w:val="left"/>
         <w:textAlignment w:val="center"/>
         <w:rPr>
-          <w:rFonts w:ascii="Courier New" w:eastAsia="楷体" w:hAnsi="Courier New" w:cs="Courier New" w:hint="eastAsia"/>
+          <w:rFonts w:ascii="Courier New" w:eastAsia="楷体" w:hAnsi="Courier New" w:cs="Courier New"/>
           <w:sz w:val="21"/>
           <w:szCs w:val="21"/>
         </w:rPr>
@@ -5391,15 +5294,7 @@
           <w:sz w:val="21"/>
           <w:szCs w:val="21"/>
         </w:rPr>
-        <w:t>Ps</w:t>
-      </w:r>
-      <w:r>
-        <w:rPr>
-          <w:rFonts w:ascii="Courier New" w:eastAsia="楷体" w:hAnsi="Courier New" w:cs="Courier New" w:hint="eastAsia"/>
-          <w:sz w:val="21"/>
-          <w:szCs w:val="21"/>
-        </w:rPr>
-        <w:t>2_clk</w:t>
+        <w:t>Ps2_clk</w:t>
       </w:r>
       <w:r>
         <w:rPr>
@@ -5545,7 +5440,7 @@
         <w:jc w:val="left"/>
         <w:textAlignment w:val="center"/>
         <w:rPr>
-          <w:rFonts w:ascii="Courier New" w:eastAsia="楷体" w:hAnsi="Courier New" w:cs="Courier New" w:hint="eastAsia"/>
+          <w:rFonts w:ascii="Courier New" w:eastAsia="楷体" w:hAnsi="Courier New" w:cs="Courier New"/>
           <w:sz w:val="21"/>
           <w:szCs w:val="21"/>
         </w:rPr>
@@ -5590,7 +5485,7 @@
         <w:jc w:val="left"/>
         <w:textAlignment w:val="center"/>
         <w:rPr>
-          <w:rFonts w:ascii="Courier New" w:eastAsia="楷体" w:hAnsi="Courier New" w:cs="Courier New" w:hint="eastAsia"/>
+          <w:rFonts w:ascii="Courier New" w:eastAsia="楷体" w:hAnsi="Courier New" w:cs="Courier New"/>
           <w:sz w:val="21"/>
           <w:szCs w:val="21"/>
         </w:rPr>
@@ -5765,7 +5660,7 @@
         <w:jc w:val="left"/>
         <w:textAlignment w:val="center"/>
         <w:rPr>
-          <w:rFonts w:ascii="Courier New" w:eastAsia="楷体" w:hAnsi="Courier New" w:cs="Courier New" w:hint="eastAsia"/>
+          <w:rFonts w:ascii="Courier New" w:eastAsia="楷体" w:hAnsi="Courier New" w:cs="Courier New"/>
           <w:sz w:val="21"/>
           <w:szCs w:val="21"/>
         </w:rPr>
@@ -5828,7 +5723,7 @@
         <w:jc w:val="left"/>
         <w:textAlignment w:val="center"/>
         <w:rPr>
-          <w:rFonts w:ascii="Courier New" w:eastAsia="楷体" w:hAnsi="Courier New" w:cs="Courier New" w:hint="eastAsia"/>
+          <w:rFonts w:ascii="Courier New" w:eastAsia="楷体" w:hAnsi="Courier New" w:cs="Courier New"/>
           <w:sz w:val="21"/>
           <w:szCs w:val="21"/>
         </w:rPr>
@@ -5885,7 +5780,7 @@
     <w:p>
       <w:pPr>
         <w:rPr>
-          <w:rFonts w:ascii="Courier New" w:eastAsia="楷体" w:hAnsi="Courier New" w:cs="Courier New" w:hint="eastAsia"/>
+          <w:rFonts w:ascii="Courier New" w:eastAsia="楷体" w:hAnsi="Courier New" w:cs="Courier New"/>
           <w:szCs w:val="21"/>
         </w:rPr>
       </w:pPr>
@@ -5910,8 +5805,6 @@
         </w:rPr>
         <w:tab/>
       </w:r>
-      <w:bookmarkStart w:id="26" w:name="_GoBack"/>
-      <w:bookmarkEnd w:id="26"/>
     </w:p>
     <w:p>
       <w:pPr>
@@ -5919,7 +5812,7 @@
         <w:ind w:left="432" w:firstLineChars="0" w:firstLine="0"/>
         <w:jc w:val="left"/>
         <w:rPr>
-          <w:rFonts w:ascii="楷体" w:eastAsia="楷体" w:hAnsi="楷体" w:hint="eastAsia"/>
+          <w:rFonts w:ascii="楷体" w:eastAsia="楷体" w:hAnsi="楷体"/>
           <w:szCs w:val="21"/>
         </w:rPr>
       </w:pPr>
@@ -5932,7 +5825,7 @@
           <w:numId w:val="6"/>
         </w:numPr>
       </w:pPr>
-      <w:bookmarkStart w:id="27" w:name="_Toc399697293"/>
+      <w:bookmarkStart w:id="27" w:name="_Toc399768745"/>
       <w:r>
         <w:rPr>
           <w:rFonts w:hint="eastAsia"/>
@@ -5943,48 +5836,55 @@
     </w:p>
     <w:p>
       <w:pPr>
-        <w:pStyle w:val="ae"/>
-        <w:ind w:left="432" w:firstLineChars="0" w:firstLine="0"/>
+        <w:pStyle w:val="a5"/>
+        <w:ind w:left="839" w:right="839" w:firstLine="420"/>
         <w:jc w:val="left"/>
-        <w:rPr>
-          <w:rFonts w:ascii="楷体" w:eastAsia="楷体" w:hAnsi="楷体"/>
-          <w:szCs w:val="21"/>
-        </w:rPr>
-      </w:pPr>
-      <w:r>
-        <w:rPr>
-          <w:rFonts w:ascii="楷体" w:eastAsia="楷体" w:hAnsi="楷体" w:hint="eastAsia"/>
-          <w:szCs w:val="21"/>
-        </w:rPr>
-        <w:t>（内容要点：详细的实现过程，包括步骤，模块层次结构，信号定义、综合后RTL逻辑图</w:t>
-      </w:r>
-      <w:r>
-        <w:rPr>
-          <w:rFonts w:ascii="楷体" w:eastAsia="楷体" w:hAnsi="楷体" w:hint="eastAsia"/>
-          <w:szCs w:val="21"/>
-        </w:rPr>
-        <w:t>，那</w:t>
-      </w:r>
-      <w:r>
-        <w:rPr>
-          <w:rFonts w:ascii="楷体" w:eastAsia="楷体" w:hAnsi="楷体" w:hint="eastAsia"/>
-          <w:szCs w:val="21"/>
-        </w:rPr>
-        <w:t>些</w:t>
-      </w:r>
-      <w:r>
-        <w:rPr>
-          <w:rFonts w:ascii="楷体" w:eastAsia="楷体" w:hAnsi="楷体" w:hint="eastAsia"/>
-          <w:szCs w:val="21"/>
-        </w:rPr>
-        <w:t>模块需要做仿真</w:t>
-      </w:r>
-      <w:r>
-        <w:rPr>
-          <w:rFonts w:ascii="楷体" w:eastAsia="楷体" w:hAnsi="楷体" w:hint="eastAsia"/>
-          <w:szCs w:val="21"/>
-        </w:rPr>
-        <w:t>等）</w:t>
+        <w:textAlignment w:val="center"/>
+        <w:rPr>
+          <w:rFonts w:ascii="Courier New" w:eastAsia="楷体" w:hAnsi="Courier New" w:cs="Courier New"/>
+          <w:sz w:val="21"/>
+          <w:szCs w:val="21"/>
+        </w:rPr>
+      </w:pPr>
+      <w:r>
+        <w:rPr>
+          <w:rFonts w:ascii="Courier New" w:eastAsia="楷体" w:hAnsi="Courier New" w:cs="Courier New" w:hint="eastAsia"/>
+          <w:sz w:val="21"/>
+          <w:szCs w:val="21"/>
+        </w:rPr>
+        <w:t>实现过程主要分为硬件实现以及软件实现。硬件在原先</w:t>
+      </w:r>
+      <w:r>
+        <w:rPr>
+          <w:rFonts w:ascii="Courier New" w:eastAsia="楷体" w:hAnsi="Courier New" w:cs="Courier New" w:hint="eastAsia"/>
+          <w:sz w:val="21"/>
+          <w:szCs w:val="21"/>
+        </w:rPr>
+        <w:t>CPU</w:t>
+      </w:r>
+      <w:r>
+        <w:rPr>
+          <w:rFonts w:ascii="Courier New" w:eastAsia="楷体" w:hAnsi="Courier New" w:cs="Courier New" w:hint="eastAsia"/>
+          <w:sz w:val="21"/>
+          <w:szCs w:val="21"/>
+        </w:rPr>
+        <w:t>设计的基础上实现起来较为简单。同时在软件方面，编写</w:t>
+      </w:r>
+      <w:r>
+        <w:rPr>
+          <w:rFonts w:ascii="Courier New" w:eastAsia="楷体" w:hAnsi="Courier New" w:cs="Courier New" w:hint="eastAsia"/>
+          <w:sz w:val="21"/>
+          <w:szCs w:val="21"/>
+        </w:rPr>
+        <w:t>MIPS</w:t>
+      </w:r>
+      <w:r>
+        <w:rPr>
+          <w:rFonts w:ascii="Courier New" w:eastAsia="楷体" w:hAnsi="Courier New" w:cs="Courier New" w:hint="eastAsia"/>
+          <w:sz w:val="21"/>
+          <w:szCs w:val="21"/>
+        </w:rPr>
+        <w:t>汇编程序，将各个功能模块化，使得各部分功能模块得以调试通过。</w:t>
       </w:r>
     </w:p>
     <w:p>
@@ -6006,7 +5906,7 @@
           <w:numId w:val="6"/>
         </w:numPr>
       </w:pPr>
-      <w:bookmarkStart w:id="28" w:name="_Toc399697294"/>
+      <w:bookmarkStart w:id="28" w:name="_Toc399768746"/>
       <w:r>
         <w:rPr>
           <w:rFonts w:hint="eastAsia"/>
@@ -6023,34 +5923,39 @@
     </w:p>
     <w:p>
       <w:pPr>
-        <w:pStyle w:val="ae"/>
-        <w:ind w:left="432" w:firstLineChars="0" w:firstLine="0"/>
+        <w:pStyle w:val="a5"/>
+        <w:ind w:left="839" w:right="839" w:firstLine="420"/>
         <w:jc w:val="left"/>
-        <w:rPr>
-          <w:rFonts w:ascii="楷体" w:eastAsia="楷体" w:hAnsi="楷体"/>
-          <w:szCs w:val="21"/>
-        </w:rPr>
-      </w:pPr>
-      <w:r>
-        <w:rPr>
-          <w:rFonts w:ascii="楷体" w:eastAsia="楷体" w:hAnsi="楷体" w:hint="eastAsia"/>
-          <w:szCs w:val="21"/>
-        </w:rPr>
-        <w:t>（内容要点：详细的仿真与调试过程和内容，包括出现的问题与解决方案</w:t>
-      </w:r>
-      <w:r>
-        <w:rPr>
-          <w:rFonts w:ascii="楷体" w:eastAsia="楷体" w:hAnsi="楷体" w:hint="eastAsia"/>
-          <w:szCs w:val="21"/>
-        </w:rPr>
-        <w:t>，仿真结果图</w:t>
-      </w:r>
-      <w:r>
-        <w:rPr>
-          <w:rFonts w:ascii="楷体" w:eastAsia="楷体" w:hAnsi="楷体" w:hint="eastAsia"/>
-          <w:szCs w:val="21"/>
-        </w:rPr>
-        <w:t>等）</w:t>
+        <w:textAlignment w:val="center"/>
+        <w:rPr>
+          <w:rFonts w:ascii="Courier New" w:eastAsia="楷体" w:hAnsi="Courier New" w:cs="Courier New"/>
+          <w:sz w:val="21"/>
+          <w:szCs w:val="21"/>
+        </w:rPr>
+      </w:pPr>
+      <w:r>
+        <w:rPr>
+          <w:rFonts w:ascii="Courier New" w:eastAsia="楷体" w:hAnsi="Courier New" w:cs="Courier New" w:hint="eastAsia"/>
+          <w:sz w:val="21"/>
+          <w:szCs w:val="21"/>
+        </w:rPr>
+        <w:t>仿真与调试</w:t>
+      </w:r>
+      <w:r>
+        <w:rPr>
+          <w:rFonts w:ascii="Courier New" w:eastAsia="楷体" w:hAnsi="Courier New" w:cs="Courier New" w:hint="eastAsia"/>
+          <w:sz w:val="21"/>
+          <w:szCs w:val="21"/>
+        </w:rPr>
+        <w:t>主要为软件调试。</w:t>
+      </w:r>
+      <w:r>
+        <w:rPr>
+          <w:rFonts w:ascii="Courier New" w:eastAsia="楷体" w:hAnsi="Courier New" w:cs="Courier New" w:hint="eastAsia"/>
+          <w:sz w:val="21"/>
+          <w:szCs w:val="21"/>
+        </w:rPr>
+        <w:t>多次测试后使得系统软件和游戏应用均调试通过。</w:t>
       </w:r>
     </w:p>
     <w:p>
@@ -6073,7 +5978,7 @@
         </w:numPr>
         <w:jc w:val="both"/>
       </w:pPr>
-      <w:bookmarkStart w:id="29" w:name="_Toc399697295"/>
+      <w:bookmarkStart w:id="29" w:name="_Toc399768747"/>
       <w:r>
         <w:rPr>
           <w:rFonts w:hint="eastAsia"/>
@@ -6093,7 +5998,7 @@
         <w:ind w:firstLineChars="0"/>
         <w:jc w:val="left"/>
         <w:rPr>
-          <w:rFonts w:ascii="宋体" w:hAnsi="宋体" w:hint="eastAsia"/>
+          <w:rFonts w:ascii="宋体" w:hAnsi="宋体"/>
           <w:b/>
           <w:vanish/>
           <w:sz w:val="32"/>
@@ -6109,7 +6014,7 @@
           <w:numId w:val="6"/>
         </w:numPr>
       </w:pPr>
-      <w:bookmarkStart w:id="30" w:name="_Toc399697296"/>
+      <w:bookmarkStart w:id="30" w:name="_Toc399768748"/>
       <w:r>
         <w:rPr>
           <w:rFonts w:hint="eastAsia"/>
@@ -6120,21 +6025,53 @@
     </w:p>
     <w:p>
       <w:pPr>
-        <w:pStyle w:val="ae"/>
-        <w:ind w:left="432" w:firstLineChars="0" w:firstLine="0"/>
+        <w:pStyle w:val="a5"/>
+        <w:ind w:left="839" w:right="839" w:firstLine="420"/>
         <w:jc w:val="left"/>
-        <w:rPr>
-          <w:rFonts w:ascii="楷体" w:eastAsia="楷体" w:hAnsi="楷体"/>
-          <w:szCs w:val="21"/>
-        </w:rPr>
-      </w:pPr>
-      <w:r>
-        <w:rPr>
-          <w:rFonts w:ascii="楷体" w:eastAsia="楷体" w:hAnsi="楷体" w:hint="eastAsia"/>
-          <w:szCs w:val="21"/>
-        </w:rPr>
-        <w:t>（内容要点：根据系统设计的功能设计测试方法，验证是否达到设计功能目标及功能正确性和完备性等）</w:t>
-      </w:r>
+        <w:textAlignment w:val="center"/>
+        <w:rPr>
+          <w:rFonts w:ascii="Courier New" w:eastAsia="楷体" w:hAnsi="Courier New" w:cs="Courier New"/>
+          <w:sz w:val="21"/>
+          <w:szCs w:val="21"/>
+        </w:rPr>
+      </w:pPr>
+      <w:r>
+        <w:rPr>
+          <w:rFonts w:ascii="Courier New" w:eastAsia="楷体" w:hAnsi="Courier New" w:cs="Courier New" w:hint="eastAsia"/>
+          <w:sz w:val="21"/>
+          <w:szCs w:val="21"/>
+        </w:rPr>
+        <w:t>系统功能相对显见，只需在</w:t>
+      </w:r>
+      <w:r>
+        <w:rPr>
+          <w:rFonts w:ascii="Courier New" w:eastAsia="楷体" w:hAnsi="Courier New" w:cs="Courier New" w:hint="eastAsia"/>
+          <w:sz w:val="21"/>
+          <w:szCs w:val="21"/>
+        </w:rPr>
+        <w:t>VGA</w:t>
+      </w:r>
+      <w:r>
+        <w:rPr>
+          <w:rFonts w:ascii="Courier New" w:eastAsia="楷体" w:hAnsi="Courier New" w:cs="Courier New" w:hint="eastAsia"/>
+          <w:sz w:val="21"/>
+          <w:szCs w:val="21"/>
+        </w:rPr>
+        <w:t>上通过相应的操作显示即可。而对于俄罗斯方块的游戏应用。我们可以认为当游戏可以顺畅运行时，整个游戏的应用在功能上已达到要求。</w:t>
+      </w:r>
+    </w:p>
+    <w:p>
+      <w:pPr>
+        <w:pStyle w:val="a5"/>
+        <w:ind w:left="839" w:right="839" w:firstLine="420"/>
+        <w:jc w:val="left"/>
+        <w:textAlignment w:val="center"/>
+        <w:rPr>
+          <w:rFonts w:ascii="Courier New" w:eastAsia="楷体" w:hAnsi="Courier New" w:cs="Courier New"/>
+          <w:sz w:val="21"/>
+          <w:szCs w:val="21"/>
+        </w:rPr>
+      </w:pPr>
     </w:p>
     <w:p>
       <w:pPr>
@@ -6155,14 +6092,59 @@
           <w:numId w:val="6"/>
         </w:numPr>
       </w:pPr>
-      <w:bookmarkStart w:id="31" w:name="_Toc399697297"/>
-      <w:r>
-        <w:rPr>
-          <w:rFonts w:hint="eastAsia"/>
-        </w:rPr>
-        <w:t>技术参数测试</w:t>
+      <w:bookmarkStart w:id="31" w:name="_Toc399768749"/>
+      <w:r>
+        <w:rPr>
+          <w:rFonts w:hint="eastAsia"/>
+        </w:rPr>
+        <w:t>结果分析</w:t>
       </w:r>
       <w:bookmarkEnd w:id="31"/>
+    </w:p>
+    <w:p>
+      <w:pPr>
+        <w:pStyle w:val="a5"/>
+        <w:ind w:left="839" w:right="839" w:firstLine="420"/>
+        <w:jc w:val="left"/>
+        <w:textAlignment w:val="center"/>
+        <w:rPr>
+          <w:rFonts w:ascii="Courier New" w:eastAsia="楷体" w:hAnsi="Courier New" w:cs="Courier New"/>
+          <w:sz w:val="21"/>
+          <w:szCs w:val="21"/>
+        </w:rPr>
+      </w:pPr>
+      <w:r>
+        <w:rPr>
+          <w:rFonts w:ascii="Courier New" w:eastAsia="楷体" w:hAnsi="Courier New" w:cs="Courier New" w:hint="eastAsia"/>
+          <w:sz w:val="21"/>
+          <w:szCs w:val="21"/>
+        </w:rPr>
+        <w:t>该系统可在设计的多周期</w:t>
+      </w:r>
+      <w:r>
+        <w:rPr>
+          <w:rFonts w:ascii="Courier New" w:eastAsia="楷体" w:hAnsi="Courier New" w:cs="Courier New" w:hint="eastAsia"/>
+          <w:sz w:val="21"/>
+          <w:szCs w:val="21"/>
+        </w:rPr>
+        <w:t>CPU</w:t>
+      </w:r>
+      <w:r>
+        <w:rPr>
+          <w:rFonts w:ascii="Courier New" w:eastAsia="楷体" w:hAnsi="Courier New" w:cs="Courier New" w:hint="eastAsia"/>
+          <w:sz w:val="21"/>
+          <w:szCs w:val="21"/>
+        </w:rPr>
+        <w:t>上运行</w:t>
+      </w:r>
+      <w:r>
+        <w:rPr>
+          <w:rFonts w:ascii="Courier New" w:eastAsia="楷体" w:hAnsi="Courier New" w:cs="Courier New" w:hint="eastAsia"/>
+          <w:sz w:val="21"/>
+          <w:szCs w:val="21"/>
+        </w:rPr>
+        <w:t>俄罗斯方块的应用程序，并已完成了俄罗斯方块该游戏的基本功能。</w:t>
+      </w:r>
     </w:p>
     <w:p>
       <w:pPr>
@@ -6170,39 +6152,7 @@
         <w:ind w:left="432" w:firstLineChars="0" w:firstLine="0"/>
         <w:jc w:val="left"/>
         <w:rPr>
-          <w:rFonts w:ascii="楷体" w:eastAsia="楷体" w:hAnsi="楷体"/>
-          <w:szCs w:val="21"/>
-        </w:rPr>
-      </w:pPr>
-      <w:r>
-        <w:rPr>
-          <w:rFonts w:ascii="楷体" w:eastAsia="楷体" w:hAnsi="楷体" w:hint="eastAsia"/>
-          <w:szCs w:val="21"/>
-        </w:rPr>
-        <w:t>（内容要点：根据系统设计的参数要求设计测试方法，验证是否达到设计技术目标及技术</w:t>
-      </w:r>
-      <w:r>
-        <w:rPr>
-          <w:rFonts w:ascii="楷体" w:eastAsia="楷体" w:hAnsi="楷体" w:hint="eastAsia"/>
-          <w:szCs w:val="21"/>
-        </w:rPr>
-        <w:t>参数</w:t>
-      </w:r>
-      <w:r>
-        <w:rPr>
-          <w:rFonts w:ascii="楷体" w:eastAsia="楷体" w:hAnsi="楷体" w:hint="eastAsia"/>
-          <w:szCs w:val="21"/>
-        </w:rPr>
-        <w:t>等）</w:t>
-      </w:r>
-    </w:p>
-    <w:p>
-      <w:pPr>
-        <w:pStyle w:val="ae"/>
-        <w:ind w:left="432" w:firstLineChars="0" w:firstLine="0"/>
-        <w:jc w:val="left"/>
-        <w:rPr>
-          <w:rFonts w:ascii="楷体" w:eastAsia="楷体" w:hAnsi="楷体"/>
+          <w:rFonts w:asciiTheme="minorEastAsia" w:eastAsiaTheme="minorEastAsia" w:hAnsiTheme="minorEastAsia"/>
           <w:szCs w:val="21"/>
         </w:rPr>
       </w:pPr>
@@ -6215,12 +6165,24 @@
           <w:numId w:val="6"/>
         </w:numPr>
       </w:pPr>
-      <w:bookmarkStart w:id="32" w:name="_Toc399697298"/>
-      <w:r>
-        <w:rPr>
-          <w:rFonts w:hint="eastAsia"/>
-        </w:rPr>
-        <w:t>结果分析</w:t>
+      <w:bookmarkStart w:id="32" w:name="_Toc399768750"/>
+      <w:r>
+        <w:rPr>
+          <w:rFonts w:hint="eastAsia"/>
+        </w:rPr>
+        <w:t>系统</w:t>
+      </w:r>
+      <w:r>
+        <w:rPr>
+          <w:rFonts w:hint="eastAsia"/>
+        </w:rPr>
+        <w:t>演示</w:t>
+      </w:r>
+      <w:r>
+        <w:rPr>
+          <w:rFonts w:hint="eastAsia"/>
+        </w:rPr>
+        <w:t>与操作说明</w:t>
       </w:r>
       <w:bookmarkEnd w:id="32"/>
     </w:p>
@@ -6230,16 +6192,16 @@
         <w:ind w:left="432" w:firstLineChars="0" w:firstLine="0"/>
         <w:jc w:val="left"/>
         <w:rPr>
-          <w:rFonts w:ascii="楷体" w:eastAsia="楷体" w:hAnsi="楷体"/>
-          <w:szCs w:val="21"/>
-        </w:rPr>
-      </w:pPr>
-      <w:r>
-        <w:rPr>
           <w:rFonts w:ascii="楷体" w:eastAsia="楷体" w:hAnsi="楷体" w:hint="eastAsia"/>
           <w:szCs w:val="21"/>
         </w:rPr>
-        <w:t>（内容要点：分析验证结果、存在的问题及原因、最终的成果内容等）</w:t>
+      </w:pPr>
+      <w:r>
+        <w:rPr>
+          <w:rFonts w:ascii="楷体" w:eastAsia="楷体" w:hAnsi="楷体" w:hint="eastAsia"/>
+          <w:szCs w:val="21"/>
+        </w:rPr>
+        <w:t>主要演示结果详见视频，以下图文仅供参考。</w:t>
       </w:r>
     </w:p>
     <w:p>
@@ -6248,306 +6210,463 @@
         <w:ind w:left="432" w:firstLineChars="0" w:firstLine="0"/>
         <w:jc w:val="left"/>
         <w:rPr>
-          <w:rFonts w:asciiTheme="minorEastAsia" w:eastAsiaTheme="minorEastAsia" w:hAnsiTheme="minorEastAsia"/>
-          <w:szCs w:val="21"/>
-        </w:rPr>
-      </w:pPr>
-    </w:p>
-    <w:p>
-      <w:pPr>
-        <w:pStyle w:val="3"/>
-        <w:numPr>
-          <w:ilvl w:val="1"/>
-          <w:numId w:val="6"/>
-        </w:numPr>
-      </w:pPr>
-      <w:bookmarkStart w:id="33" w:name="_Toc399697299"/>
-      <w:r>
-        <w:rPr>
-          <w:rFonts w:hint="eastAsia"/>
-        </w:rPr>
-        <w:t>系统</w:t>
-      </w:r>
-      <w:r>
-        <w:rPr>
-          <w:rFonts w:hint="eastAsia"/>
-        </w:rPr>
-        <w:t>演示</w:t>
-      </w:r>
-      <w:r>
-        <w:rPr>
-          <w:rFonts w:hint="eastAsia"/>
-        </w:rPr>
-        <w:t>与操作说明</w:t>
-      </w:r>
-      <w:bookmarkEnd w:id="33"/>
+          <w:rFonts w:ascii="楷体" w:eastAsia="楷体" w:hAnsi="楷体" w:hint="eastAsia"/>
+          <w:noProof/>
+          <w:szCs w:val="21"/>
+        </w:rPr>
+      </w:pPr>
     </w:p>
     <w:p>
       <w:pPr>
         <w:pStyle w:val="ae"/>
+        <w:keepNext/>
         <w:ind w:left="432" w:firstLineChars="0" w:firstLine="0"/>
+        <w:jc w:val="center"/>
+      </w:pPr>
+      <w:r>
+        <w:rPr>
+          <w:rFonts w:ascii="楷体" w:eastAsia="楷体" w:hAnsi="楷体" w:hint="eastAsia"/>
+          <w:noProof/>
+          <w:szCs w:val="21"/>
+        </w:rPr>
+        <w:drawing>
+          <wp:inline distT="0" distB="0" distL="0" distR="0" wp14:anchorId="1F2F14F5" wp14:editId="6C43B5D2">
+            <wp:extent cx="3315694" cy="2440325"/>
+            <wp:effectExtent l="0" t="0" r="0" b="0"/>
+            <wp:docPr id="1" name="图片 1" descr="D:\Program Files (x86)\Tencent\QQ\357111503\FileRecv\MobileFile\IMG_20140929_144741.jpg"/>
+            <wp:cNvGraphicFramePr>
+              <a:graphicFrameLocks xmlns:a="http://schemas.openxmlformats.org/drawingml/2006/main" noChangeAspect="1"/>
+            </wp:cNvGraphicFramePr>
+            <a:graphic xmlns:a="http://schemas.openxmlformats.org/drawingml/2006/main">
+              <a:graphicData uri="http://schemas.openxmlformats.org/drawingml/2006/picture">
+                <pic:pic xmlns:pic="http://schemas.openxmlformats.org/drawingml/2006/picture">
+                  <pic:nvPicPr>
+                    <pic:cNvPr id="0" name="Picture 2" descr="D:\Program Files (x86)\Tencent\QQ\357111503\FileRecv\MobileFile\IMG_20140929_144741.jpg"/>
+                    <pic:cNvPicPr>
+                      <a:picLocks noChangeAspect="1" noChangeArrowheads="1"/>
+                    </pic:cNvPicPr>
+                  </pic:nvPicPr>
+                  <pic:blipFill rotWithShape="1">
+                    <a:blip r:embed="rId13" cstate="print">
+                      <a:extLst>
+                        <a:ext uri="{28A0092B-C50C-407E-A947-70E740481C1C}">
+                          <a14:useLocalDpi xmlns:a14="http://schemas.microsoft.com/office/drawing/2010/main" val="0"/>
+                        </a:ext>
+                      </a:extLst>
+                    </a:blip>
+                    <a:srcRect l="13284" t="24576" r="9779"/>
+                    <a:stretch/>
+                  </pic:blipFill>
+                  <pic:spPr bwMode="auto">
+                    <a:xfrm>
+                      <a:off x="0" y="0"/>
+                      <a:ext cx="3315537" cy="2440209"/>
+                    </a:xfrm>
+                    <a:prstGeom prst="rect">
+                      <a:avLst/>
+                    </a:prstGeom>
+                    <a:noFill/>
+                    <a:ln>
+                      <a:noFill/>
+                    </a:ln>
+                    <a:extLst>
+                      <a:ext uri="{53640926-AAD7-44D8-BBD7-CCE9431645EC}">
+                        <a14:shadowObscured xmlns:a14="http://schemas.microsoft.com/office/drawing/2010/main"/>
+                      </a:ext>
+                    </a:extLst>
+                  </pic:spPr>
+                </pic:pic>
+              </a:graphicData>
+            </a:graphic>
+          </wp:inline>
+        </w:drawing>
+      </w:r>
+    </w:p>
+    <w:p>
+      <w:pPr>
+        <w:pStyle w:val="a5"/>
+        <w:jc w:val="center"/>
+        <w:rPr>
+          <w:rFonts w:hint="eastAsia"/>
+        </w:rPr>
+      </w:pPr>
+      <w:r>
+        <w:t xml:space="preserve">Figure </w:t>
+      </w:r>
+      <w:fldSimple w:instr=" SEQ Figure \* alphabetic ">
+        <w:r>
+          <w:rPr>
+            <w:noProof/>
+          </w:rPr>
+          <w:t>a</w:t>
+        </w:r>
+      </w:fldSimple>
+      <w:r>
+        <w:rPr>
+          <w:rFonts w:hint="eastAsia"/>
+        </w:rPr>
+        <w:t xml:space="preserve"> </w:t>
+      </w:r>
+      <w:proofErr w:type="spellStart"/>
+      <w:r>
+        <w:rPr>
+          <w:rFonts w:hint="eastAsia"/>
+        </w:rPr>
+        <w:t>Init</w:t>
+      </w:r>
+      <w:proofErr w:type="spellEnd"/>
+      <w:r>
+        <w:rPr>
+          <w:rFonts w:hint="eastAsia"/>
+        </w:rPr>
+        <w:t xml:space="preserve"> Interface</w:t>
+      </w:r>
+    </w:p>
+    <w:p>
+      <w:pPr>
+        <w:rPr>
+          <w:rFonts w:hint="eastAsia"/>
+        </w:rPr>
+      </w:pPr>
+    </w:p>
+    <w:p>
+      <w:pPr>
+        <w:rPr>
+          <w:rFonts w:hint="eastAsia"/>
+        </w:rPr>
+      </w:pPr>
+    </w:p>
+    <w:p>
+      <w:pPr>
+        <w:rPr>
+          <w:rFonts w:hint="eastAsia"/>
+          <w:noProof/>
+        </w:rPr>
+      </w:pPr>
+    </w:p>
+    <w:p>
+      <w:pPr>
+        <w:keepNext/>
+        <w:jc w:val="center"/>
+      </w:pPr>
+      <w:r>
+        <w:rPr>
+          <w:rFonts w:hint="eastAsia"/>
+          <w:noProof/>
+        </w:rPr>
+        <w:lastRenderedPageBreak/>
+        <w:drawing>
+          <wp:inline distT="0" distB="0" distL="0" distR="0" wp14:anchorId="7CA329AE" wp14:editId="1A82E3BC">
+            <wp:extent cx="3283889" cy="2512612"/>
+            <wp:effectExtent l="0" t="0" r="0" b="2540"/>
+            <wp:docPr id="2" name="图片 2" descr="D:\Program Files (x86)\Tencent\QQ\357111503\FileRecv\MobileFile\1411973885578.jpg"/>
+            <wp:cNvGraphicFramePr>
+              <a:graphicFrameLocks xmlns:a="http://schemas.openxmlformats.org/drawingml/2006/main" noChangeAspect="1"/>
+            </wp:cNvGraphicFramePr>
+            <a:graphic xmlns:a="http://schemas.openxmlformats.org/drawingml/2006/main">
+              <a:graphicData uri="http://schemas.openxmlformats.org/drawingml/2006/picture">
+                <pic:pic xmlns:pic="http://schemas.openxmlformats.org/drawingml/2006/picture">
+                  <pic:nvPicPr>
+                    <pic:cNvPr id="0" name="Picture 3" descr="D:\Program Files (x86)\Tencent\QQ\357111503\FileRecv\MobileFile\1411973885578.jpg"/>
+                    <pic:cNvPicPr>
+                      <a:picLocks noChangeAspect="1" noChangeArrowheads="1"/>
+                    </pic:cNvPicPr>
+                  </pic:nvPicPr>
+                  <pic:blipFill rotWithShape="1">
+                    <a:blip r:embed="rId14" cstate="print">
+                      <a:extLst>
+                        <a:ext uri="{28A0092B-C50C-407E-A947-70E740481C1C}">
+                          <a14:useLocalDpi xmlns:a14="http://schemas.microsoft.com/office/drawing/2010/main" val="0"/>
+                        </a:ext>
+                      </a:extLst>
+                    </a:blip>
+                    <a:srcRect l="12777" t="13613" r="6041" b="3665"/>
+                    <a:stretch/>
+                  </pic:blipFill>
+                  <pic:spPr bwMode="auto">
+                    <a:xfrm>
+                      <a:off x="0" y="0"/>
+                      <a:ext cx="3284972" cy="2513441"/>
+                    </a:xfrm>
+                    <a:prstGeom prst="rect">
+                      <a:avLst/>
+                    </a:prstGeom>
+                    <a:noFill/>
+                    <a:ln>
+                      <a:noFill/>
+                    </a:ln>
+                    <a:extLst>
+                      <a:ext uri="{53640926-AAD7-44D8-BBD7-CCE9431645EC}">
+                        <a14:shadowObscured xmlns:a14="http://schemas.microsoft.com/office/drawing/2010/main"/>
+                      </a:ext>
+                    </a:extLst>
+                  </pic:spPr>
+                </pic:pic>
+              </a:graphicData>
+            </a:graphic>
+          </wp:inline>
+        </w:drawing>
+      </w:r>
+    </w:p>
+    <w:p>
+      <w:pPr>
+        <w:pStyle w:val="a5"/>
+        <w:jc w:val="center"/>
+        <w:rPr>
+          <w:rFonts w:hint="eastAsia"/>
+        </w:rPr>
+      </w:pPr>
+      <w:r>
+        <w:t xml:space="preserve">Figure </w:t>
+      </w:r>
+      <w:fldSimple w:instr=" SEQ Figure \* alphabetic ">
+        <w:r>
+          <w:rPr>
+            <w:noProof/>
+          </w:rPr>
+          <w:t>b</w:t>
+        </w:r>
+      </w:fldSimple>
+      <w:proofErr w:type="spellStart"/>
+      <w:r>
+        <w:rPr>
+          <w:rFonts w:hint="eastAsia"/>
+        </w:rPr>
+        <w:t>CommandLine</w:t>
+      </w:r>
+      <w:proofErr w:type="spellEnd"/>
+      <w:r>
+        <w:rPr>
+          <w:rFonts w:hint="eastAsia"/>
+        </w:rPr>
+        <w:t xml:space="preserve"> in System</w:t>
+      </w:r>
+    </w:p>
+    <w:p>
+      <w:pPr>
+        <w:rPr>
+          <w:rFonts w:hint="eastAsia"/>
+        </w:rPr>
+      </w:pPr>
+    </w:p>
+    <w:p>
+      <w:pPr>
+        <w:rPr>
+          <w:rFonts w:hint="eastAsia"/>
+          <w:noProof/>
+        </w:rPr>
+      </w:pPr>
+    </w:p>
+    <w:p>
+      <w:pPr>
+        <w:keepNext/>
+        <w:jc w:val="center"/>
+      </w:pPr>
+      <w:r>
+        <w:rPr>
+          <w:rFonts w:hint="eastAsia"/>
+          <w:noProof/>
+        </w:rPr>
+        <w:drawing>
+          <wp:inline distT="0" distB="0" distL="0" distR="0" wp14:anchorId="2A676FF3" wp14:editId="5D3E9026">
+            <wp:extent cx="3450866" cy="2568271"/>
+            <wp:effectExtent l="0" t="0" r="0" b="3810"/>
+            <wp:docPr id="3" name="图片 3" descr="D:\Program Files (x86)\Tencent\QQ\357111503\FileRecv\MobileFile\IMG_20140929_144938.jpg"/>
+            <wp:cNvGraphicFramePr>
+              <a:graphicFrameLocks xmlns:a="http://schemas.openxmlformats.org/drawingml/2006/main" noChangeAspect="1"/>
+            </wp:cNvGraphicFramePr>
+            <a:graphic xmlns:a="http://schemas.openxmlformats.org/drawingml/2006/main">
+              <a:graphicData uri="http://schemas.openxmlformats.org/drawingml/2006/picture">
+                <pic:pic xmlns:pic="http://schemas.openxmlformats.org/drawingml/2006/picture">
+                  <pic:nvPicPr>
+                    <pic:cNvPr id="0" name="Picture 4" descr="D:\Program Files (x86)\Tencent\QQ\357111503\FileRecv\MobileFile\IMG_20140929_144938.jpg"/>
+                    <pic:cNvPicPr>
+                      <a:picLocks noChangeAspect="1" noChangeArrowheads="1"/>
+                    </pic:cNvPicPr>
+                  </pic:nvPicPr>
+                  <pic:blipFill rotWithShape="1">
+                    <a:blip r:embed="rId15" cstate="print">
+                      <a:extLst>
+                        <a:ext uri="{28A0092B-C50C-407E-A947-70E740481C1C}">
+                          <a14:useLocalDpi xmlns:a14="http://schemas.microsoft.com/office/drawing/2010/main" val="0"/>
+                        </a:ext>
+                      </a:extLst>
+                    </a:blip>
+                    <a:srcRect l="14372" t="19758" r="19928" b="15121"/>
+                    <a:stretch/>
+                  </pic:blipFill>
+                  <pic:spPr bwMode="auto">
+                    <a:xfrm>
+                      <a:off x="0" y="0"/>
+                      <a:ext cx="3455549" cy="2571757"/>
+                    </a:xfrm>
+                    <a:prstGeom prst="rect">
+                      <a:avLst/>
+                    </a:prstGeom>
+                    <a:noFill/>
+                    <a:ln>
+                      <a:noFill/>
+                    </a:ln>
+                    <a:extLst>
+                      <a:ext uri="{53640926-AAD7-44D8-BBD7-CCE9431645EC}">
+                        <a14:shadowObscured xmlns:a14="http://schemas.microsoft.com/office/drawing/2010/main"/>
+                      </a:ext>
+                    </a:extLst>
+                  </pic:spPr>
+                </pic:pic>
+              </a:graphicData>
+            </a:graphic>
+          </wp:inline>
+        </w:drawing>
+      </w:r>
+    </w:p>
+    <w:p>
+      <w:pPr>
+        <w:pStyle w:val="a5"/>
+        <w:jc w:val="center"/>
+        <w:rPr>
+          <w:rFonts w:hint="eastAsia"/>
+        </w:rPr>
+      </w:pPr>
+      <w:r>
+        <w:t xml:space="preserve">Figure </w:t>
+      </w:r>
+      <w:fldSimple w:instr=" SEQ Figure \* alphabetic ">
+        <w:r>
+          <w:rPr>
+            <w:noProof/>
+          </w:rPr>
+          <w:t>c</w:t>
+        </w:r>
+      </w:fldSimple>
+      <w:r>
+        <w:rPr>
+          <w:rFonts w:hint="eastAsia"/>
+        </w:rPr>
+        <w:t xml:space="preserve"> Tetris Game</w:t>
+      </w:r>
+    </w:p>
+    <w:p>
+      <w:pPr>
+        <w:pStyle w:val="a5"/>
+        <w:ind w:left="839" w:right="839" w:firstLine="420"/>
         <w:jc w:val="left"/>
-        <w:rPr>
-          <w:rFonts w:ascii="楷体" w:eastAsia="楷体" w:hAnsi="楷体"/>
-          <w:szCs w:val="21"/>
-        </w:rPr>
-      </w:pPr>
-      <w:r>
-        <w:rPr>
-          <w:rFonts w:ascii="楷体" w:eastAsia="楷体" w:hAnsi="楷体" w:hint="eastAsia"/>
-          <w:szCs w:val="21"/>
-        </w:rPr>
-        <w:t>（内容要点：</w:t>
-      </w:r>
-      <w:r>
-        <w:rPr>
-          <w:rFonts w:ascii="楷体" w:eastAsia="楷体" w:hAnsi="楷体" w:hint="eastAsia"/>
-          <w:szCs w:val="21"/>
-        </w:rPr>
-        <w:t>分析验证结果、存在的问题及原因、最终的成果内容；</w:t>
-      </w:r>
-      <w:r>
-        <w:rPr>
-          <w:rFonts w:ascii="楷体" w:eastAsia="楷体" w:hAnsi="楷体" w:hint="eastAsia"/>
-          <w:szCs w:val="21"/>
-        </w:rPr>
-        <w:t>系统操作说明</w:t>
-      </w:r>
-      <w:r>
-        <w:rPr>
-          <w:rFonts w:ascii="楷体" w:eastAsia="楷体" w:hAnsi="楷体"/>
-          <w:szCs w:val="21"/>
-        </w:rPr>
-        <w:t>(</w:t>
-      </w:r>
-      <w:r>
-        <w:rPr>
-          <w:rFonts w:ascii="楷体" w:eastAsia="楷体" w:hAnsi="楷体" w:hint="eastAsia"/>
-          <w:szCs w:val="21"/>
-        </w:rPr>
-        <w:t>使用说明) ，演示的主要结果</w:t>
-      </w:r>
-      <w:r>
-        <w:rPr>
-          <w:rFonts w:ascii="楷体" w:eastAsia="楷体" w:hAnsi="楷体" w:hint="eastAsia"/>
-          <w:szCs w:val="21"/>
-        </w:rPr>
-        <w:t>截图（要有说明）</w:t>
-      </w:r>
-      <w:r>
-        <w:rPr>
-          <w:rFonts w:ascii="楷体" w:eastAsia="楷体" w:hAnsi="楷体" w:hint="eastAsia"/>
-          <w:szCs w:val="21"/>
-        </w:rPr>
-        <w:t>等）</w:t>
-      </w:r>
-    </w:p>
-    <w:p>
-      <w:pPr>
-        <w:pStyle w:val="ae"/>
-        <w:ind w:left="432" w:firstLineChars="0" w:firstLine="0"/>
+        <w:textAlignment w:val="center"/>
+        <w:rPr>
+          <w:rFonts w:ascii="Courier New" w:eastAsia="楷体" w:hAnsi="Courier New" w:cs="Courier New" w:hint="eastAsia"/>
+          <w:sz w:val="21"/>
+          <w:szCs w:val="21"/>
+        </w:rPr>
+      </w:pPr>
+      <w:r>
+        <w:rPr>
+          <w:rFonts w:ascii="Courier New" w:eastAsia="楷体" w:hAnsi="Courier New" w:cs="Courier New" w:hint="eastAsia"/>
+          <w:sz w:val="21"/>
+          <w:szCs w:val="21"/>
+        </w:rPr>
+        <w:t>在进入系统后，可以在</w:t>
+      </w:r>
+      <w:r>
+        <w:rPr>
+          <w:rFonts w:ascii="Courier New" w:eastAsia="楷体" w:hAnsi="Courier New" w:cs="Courier New" w:hint="eastAsia"/>
+          <w:sz w:val="21"/>
+          <w:szCs w:val="21"/>
+        </w:rPr>
+        <w:t>shell</w:t>
+      </w:r>
+      <w:r>
+        <w:rPr>
+          <w:rFonts w:ascii="Courier New" w:eastAsia="楷体" w:hAnsi="Courier New" w:cs="Courier New" w:hint="eastAsia"/>
+          <w:sz w:val="21"/>
+          <w:szCs w:val="21"/>
+        </w:rPr>
+        <w:t>界面输入任意字符，并进行命令的判断。</w:t>
+      </w:r>
+    </w:p>
+    <w:p>
+      <w:pPr>
+        <w:pStyle w:val="a5"/>
+        <w:ind w:left="839" w:right="839" w:firstLine="420"/>
         <w:jc w:val="left"/>
-        <w:rPr>
-          <w:rFonts w:ascii="楷体" w:eastAsia="楷体" w:hAnsi="楷体"/>
-          <w:b/>
-          <w:color w:val="FF0000"/>
-          <w:szCs w:val="21"/>
-        </w:rPr>
-      </w:pPr>
-      <w:r>
-        <w:rPr>
-          <w:rFonts w:ascii="楷体" w:eastAsia="楷体" w:hAnsi="楷体" w:hint="eastAsia"/>
-          <w:b/>
-          <w:color w:val="FF0000"/>
-          <w:szCs w:val="21"/>
-        </w:rPr>
-        <w:t>PROJECT4需</w:t>
-      </w:r>
-      <w:r>
-        <w:rPr>
-          <w:rFonts w:ascii="楷体" w:eastAsia="楷体" w:hAnsi="楷体" w:hint="eastAsia"/>
-          <w:b/>
-          <w:color w:val="FF0000"/>
-          <w:szCs w:val="21"/>
-        </w:rPr>
-        <w:t>另附3</w:t>
-      </w:r>
-      <w:r>
-        <w:rPr>
-          <w:rFonts w:ascii="宋体" w:hAnsi="宋体" w:hint="eastAsia"/>
-          <w:b/>
-          <w:color w:val="FF0000"/>
-          <w:szCs w:val="21"/>
-        </w:rPr>
-        <w:t>~</w:t>
-      </w:r>
-      <w:r>
-        <w:rPr>
-          <w:rFonts w:ascii="楷体" w:eastAsia="楷体" w:hAnsi="楷体" w:hint="eastAsia"/>
-          <w:b/>
-          <w:color w:val="FF0000"/>
-          <w:szCs w:val="21"/>
-        </w:rPr>
-        <w:t>5</w:t>
-      </w:r>
-      <w:r>
-        <w:rPr>
-          <w:rFonts w:ascii="楷体" w:eastAsia="楷体" w:hAnsi="楷体" w:hint="eastAsia"/>
-          <w:b/>
-          <w:color w:val="FF0000"/>
-          <w:szCs w:val="21"/>
-        </w:rPr>
-        <w:t>分钟</w:t>
-      </w:r>
-      <w:r>
-        <w:rPr>
-          <w:rFonts w:ascii="楷体" w:eastAsia="楷体" w:hAnsi="楷体" w:hint="eastAsia"/>
-          <w:b/>
-          <w:color w:val="FF0000"/>
-          <w:szCs w:val="21"/>
-        </w:rPr>
-        <w:t>视频：</w:t>
-      </w:r>
-    </w:p>
-    <w:p>
-      <w:pPr>
-        <w:pStyle w:val="ae"/>
-        <w:ind w:left="432" w:firstLineChars="0" w:firstLine="408"/>
-        <w:jc w:val="left"/>
-        <w:rPr>
-          <w:rFonts w:ascii="楷体" w:eastAsia="楷体" w:hAnsi="楷体"/>
-          <w:b/>
-          <w:color w:val="FF0000"/>
-          <w:szCs w:val="21"/>
-        </w:rPr>
-      </w:pPr>
-      <w:r>
-        <w:rPr>
-          <w:rFonts w:ascii="楷体" w:eastAsia="楷体" w:hAnsi="楷体" w:hint="eastAsia"/>
-          <w:b/>
-          <w:color w:val="FF0000"/>
-          <w:szCs w:val="21"/>
-        </w:rPr>
-        <w:t>1.</w:t>
-      </w:r>
-      <w:r>
-        <w:rPr>
-          <w:rFonts w:ascii="楷体" w:eastAsia="楷体" w:hAnsi="楷体" w:hint="eastAsia"/>
-          <w:b/>
-          <w:color w:val="FF0000"/>
-          <w:szCs w:val="21"/>
-        </w:rPr>
-        <w:t>自我介绍（含成员）</w:t>
-      </w:r>
-      <w:r>
-        <w:rPr>
-          <w:rFonts w:ascii="楷体" w:eastAsia="楷体" w:hAnsi="楷体" w:hint="eastAsia"/>
-          <w:b/>
-          <w:color w:val="FF0000"/>
-          <w:szCs w:val="21"/>
-        </w:rPr>
-        <w:t>；</w:t>
-      </w:r>
-    </w:p>
-    <w:p>
-      <w:pPr>
-        <w:pStyle w:val="ae"/>
-        <w:ind w:left="432" w:firstLineChars="0" w:firstLine="408"/>
-        <w:jc w:val="left"/>
-        <w:rPr>
-          <w:rFonts w:ascii="楷体" w:eastAsia="楷体" w:hAnsi="楷体"/>
-          <w:b/>
-          <w:color w:val="FF0000"/>
-          <w:szCs w:val="21"/>
-        </w:rPr>
-      </w:pPr>
-      <w:r>
-        <w:rPr>
-          <w:rFonts w:ascii="楷体" w:eastAsia="楷体" w:hAnsi="楷体" w:hint="eastAsia"/>
-          <w:b/>
-          <w:color w:val="FF0000"/>
-          <w:szCs w:val="21"/>
-        </w:rPr>
-        <w:t xml:space="preserve">2. </w:t>
-      </w:r>
-      <w:r>
-        <w:rPr>
-          <w:rFonts w:ascii="楷体" w:eastAsia="楷体" w:hAnsi="楷体" w:hint="eastAsia"/>
-          <w:b/>
-          <w:color w:val="FF0000"/>
-          <w:szCs w:val="21"/>
-        </w:rPr>
-        <w:t>简要阐述</w:t>
-      </w:r>
-      <w:r>
-        <w:rPr>
-          <w:rFonts w:ascii="楷体" w:eastAsia="楷体" w:hAnsi="楷体" w:hint="eastAsia"/>
-          <w:b/>
-          <w:color w:val="FF0000"/>
-          <w:szCs w:val="21"/>
-        </w:rPr>
-        <w:t>设计方案</w:t>
-      </w:r>
-      <w:r>
-        <w:rPr>
-          <w:rFonts w:ascii="楷体" w:eastAsia="楷体" w:hAnsi="楷体" w:hint="eastAsia"/>
-          <w:b/>
-          <w:color w:val="FF0000"/>
+        <w:textAlignment w:val="center"/>
+        <w:rPr>
+          <w:rFonts w:ascii="Courier New" w:eastAsia="楷体" w:hAnsi="Courier New" w:cs="Courier New"/>
+          <w:sz w:val="21"/>
+          <w:szCs w:val="21"/>
+        </w:rPr>
+      </w:pPr>
+      <w:r>
+        <w:rPr>
+          <w:rFonts w:ascii="Courier New" w:eastAsia="楷体" w:hAnsi="Courier New" w:cs="Courier New" w:hint="eastAsia"/>
+          <w:sz w:val="21"/>
+          <w:szCs w:val="21"/>
+        </w:rPr>
+        <w:t>进入游戏后，</w:t>
+      </w:r>
+      <w:r>
+        <w:rPr>
+          <w:rFonts w:ascii="Courier New" w:eastAsia="楷体" w:hAnsi="Courier New" w:cs="Courier New" w:hint="eastAsia"/>
+          <w:sz w:val="21"/>
+          <w:szCs w:val="21"/>
+        </w:rPr>
+        <w:t>可用</w:t>
+      </w:r>
+      <w:r>
+        <w:rPr>
+          <w:rFonts w:ascii="Courier New" w:eastAsia="楷体" w:hAnsi="Courier New" w:cs="Courier New" w:hint="eastAsia"/>
+          <w:sz w:val="21"/>
+          <w:szCs w:val="21"/>
+        </w:rPr>
+        <w:t>A</w:t>
+      </w:r>
+      <w:r>
+        <w:rPr>
+          <w:rFonts w:ascii="Courier New" w:eastAsia="楷体" w:hAnsi="Courier New" w:cs="Courier New" w:hint="eastAsia"/>
+          <w:sz w:val="21"/>
           <w:szCs w:val="21"/>
         </w:rPr>
         <w:t>和</w:t>
       </w:r>
       <w:r>
         <w:rPr>
-          <w:rFonts w:ascii="楷体" w:eastAsia="楷体" w:hAnsi="楷体" w:hint="eastAsia"/>
-          <w:b/>
-          <w:color w:val="FF0000"/>
-          <w:szCs w:val="21"/>
-        </w:rPr>
-        <w:t>设计实现过程</w:t>
-      </w:r>
-    </w:p>
-    <w:p>
-      <w:pPr>
-        <w:pStyle w:val="ae"/>
-        <w:ind w:left="432" w:firstLineChars="0" w:firstLine="408"/>
-        <w:jc w:val="left"/>
-        <w:rPr>
-          <w:rFonts w:ascii="楷体" w:eastAsia="楷体" w:hAnsi="楷体"/>
-          <w:b/>
-          <w:color w:val="FF0000"/>
-          <w:szCs w:val="21"/>
-        </w:rPr>
-      </w:pPr>
-      <w:r>
-        <w:rPr>
-          <w:rFonts w:ascii="楷体" w:eastAsia="楷体" w:hAnsi="楷体" w:hint="eastAsia"/>
-          <w:b/>
-          <w:color w:val="FF0000"/>
-          <w:szCs w:val="21"/>
-        </w:rPr>
-        <w:t>3. 操作</w:t>
-      </w:r>
-      <w:r>
-        <w:rPr>
-          <w:rFonts w:ascii="楷体" w:eastAsia="楷体" w:hAnsi="楷体" w:hint="eastAsia"/>
-          <w:b/>
-          <w:color w:val="FF0000"/>
-          <w:szCs w:val="21"/>
-        </w:rPr>
-        <w:t>演示</w:t>
-      </w:r>
-    </w:p>
-    <w:p>
-      <w:pPr>
-        <w:pStyle w:val="ae"/>
-        <w:ind w:left="432" w:firstLineChars="0" w:firstLine="0"/>
-        <w:jc w:val="left"/>
-        <w:rPr>
-          <w:rFonts w:asciiTheme="minorEastAsia" w:eastAsiaTheme="minorEastAsia" w:hAnsiTheme="minorEastAsia"/>
-          <w:szCs w:val="21"/>
-        </w:rPr>
-      </w:pPr>
+          <w:rFonts w:ascii="Courier New" w:eastAsia="楷体" w:hAnsi="Courier New" w:cs="Courier New" w:hint="eastAsia"/>
+          <w:sz w:val="21"/>
+          <w:szCs w:val="21"/>
+        </w:rPr>
+        <w:t>D</w:t>
+      </w:r>
+      <w:r>
+        <w:rPr>
+          <w:rFonts w:ascii="Courier New" w:eastAsia="楷体" w:hAnsi="Courier New" w:cs="Courier New" w:hint="eastAsia"/>
+          <w:sz w:val="21"/>
+          <w:szCs w:val="21"/>
+        </w:rPr>
+        <w:t>键控制俄罗斯方块的左右移动，</w:t>
+      </w:r>
+      <w:r>
+        <w:rPr>
+          <w:rFonts w:ascii="Courier New" w:eastAsia="楷体" w:hAnsi="Courier New" w:cs="Courier New" w:hint="eastAsia"/>
+          <w:sz w:val="21"/>
+          <w:szCs w:val="21"/>
+        </w:rPr>
+        <w:t>SPACE</w:t>
+      </w:r>
+      <w:r>
+        <w:rPr>
+          <w:rFonts w:ascii="Courier New" w:eastAsia="楷体" w:hAnsi="Courier New" w:cs="Courier New" w:hint="eastAsia"/>
+          <w:sz w:val="21"/>
+          <w:szCs w:val="21"/>
+        </w:rPr>
+        <w:t>键控制俄罗斯方块方向</w:t>
+      </w:r>
+      <w:r>
+        <w:rPr>
+          <w:rFonts w:ascii="Courier New" w:eastAsia="楷体" w:hAnsi="Courier New" w:cs="Courier New" w:hint="eastAsia"/>
+          <w:sz w:val="21"/>
+          <w:szCs w:val="21"/>
+        </w:rPr>
+        <w:t>。</w:t>
+      </w:r>
     </w:p>
     <w:p>
       <w:pPr>
@@ -6558,7 +6677,7 @@
         </w:numPr>
         <w:jc w:val="both"/>
       </w:pPr>
-      <w:bookmarkStart w:id="34" w:name="_Toc399697300"/>
+      <w:bookmarkStart w:id="33" w:name="_Toc399768751"/>
       <w:r>
         <w:rPr>
           <w:rFonts w:hint="eastAsia"/>
@@ -6566,80 +6685,196 @@
         <w:lastRenderedPageBreak/>
         <w:t>结论与展望</w:t>
       </w:r>
-      <w:bookmarkEnd w:id="34"/>
-    </w:p>
-    <w:p>
-      <w:pPr>
-        <w:pStyle w:val="ae"/>
-        <w:ind w:left="432" w:firstLineChars="0" w:firstLine="0"/>
+      <w:bookmarkEnd w:id="33"/>
+    </w:p>
+    <w:p>
+      <w:pPr>
+        <w:pStyle w:val="a5"/>
+        <w:ind w:left="839" w:right="839" w:firstLine="420"/>
         <w:jc w:val="left"/>
-        <w:rPr>
-          <w:rFonts w:ascii="楷体" w:eastAsia="楷体" w:hAnsi="楷体"/>
-          <w:szCs w:val="21"/>
-        </w:rPr>
-      </w:pPr>
-      <w:r>
-        <w:rPr>
-          <w:rFonts w:ascii="楷体" w:eastAsia="楷体" w:hAnsi="楷体" w:hint="eastAsia"/>
-          <w:szCs w:val="21"/>
-        </w:rPr>
-        <w:t>（内容要点：简要</w:t>
-      </w:r>
-      <w:r>
-        <w:rPr>
-          <w:rFonts w:ascii="楷体" w:eastAsia="楷体" w:hAnsi="楷体" w:hint="eastAsia"/>
-          <w:szCs w:val="21"/>
-        </w:rPr>
-        <w:t>讨论</w:t>
-      </w:r>
-      <w:r>
-        <w:rPr>
-          <w:rFonts w:ascii="楷体" w:eastAsia="楷体" w:hAnsi="楷体" w:hint="eastAsia"/>
-          <w:szCs w:val="21"/>
-        </w:rPr>
-        <w:t>并</w:t>
-      </w:r>
-      <w:r>
-        <w:rPr>
-          <w:rFonts w:ascii="楷体" w:eastAsia="楷体" w:hAnsi="楷体" w:hint="eastAsia"/>
-          <w:szCs w:val="21"/>
-        </w:rPr>
-        <w:t>叙述</w:t>
-      </w:r>
-      <w:r>
-        <w:rPr>
-          <w:rFonts w:ascii="楷体" w:eastAsia="楷体" w:hAnsi="楷体" w:hint="eastAsia"/>
-          <w:szCs w:val="21"/>
-        </w:rPr>
-        <w:t>Project</w:t>
-      </w:r>
-      <w:r>
-        <w:rPr>
-          <w:rFonts w:ascii="楷体" w:eastAsia="楷体" w:hAnsi="楷体" w:hint="eastAsia"/>
-          <w:szCs w:val="21"/>
-        </w:rPr>
-        <w:t>过程中的感受，以及其他的问题和自己的感想。</w:t>
-      </w:r>
-      <w:r>
-        <w:rPr>
-          <w:rFonts w:ascii="楷体" w:eastAsia="楷体" w:hAnsi="楷体" w:hint="eastAsia"/>
-          <w:szCs w:val="21"/>
-        </w:rPr>
-        <w:t>）</w:t>
-      </w:r>
-    </w:p>
-    <w:bookmarkEnd w:id="10"/>
+        <w:textAlignment w:val="center"/>
+        <w:rPr>
+          <w:rFonts w:ascii="Courier New" w:eastAsia="楷体" w:hAnsi="Courier New" w:cs="Courier New" w:hint="eastAsia"/>
+          <w:sz w:val="21"/>
+          <w:szCs w:val="21"/>
+        </w:rPr>
+      </w:pPr>
+      <w:r>
+        <w:rPr>
+          <w:rFonts w:ascii="Courier New" w:eastAsia="楷体" w:hAnsi="Courier New" w:cs="Courier New" w:hint="eastAsia"/>
+          <w:sz w:val="21"/>
+          <w:szCs w:val="21"/>
+        </w:rPr>
+        <w:t>在系统设计的过程中，系统开发的主要精力集中在后期的系统软件和游戏应用的开发上，由于</w:t>
+      </w:r>
+      <w:r>
+        <w:rPr>
+          <w:rFonts w:ascii="Courier New" w:eastAsia="楷体" w:hAnsi="Courier New" w:cs="Courier New" w:hint="eastAsia"/>
+          <w:sz w:val="21"/>
+          <w:szCs w:val="21"/>
+        </w:rPr>
+        <w:t>硬件结构相对完整，只需稍稍注意时序问题即可</w:t>
+      </w:r>
+      <w:r>
+        <w:rPr>
+          <w:rFonts w:ascii="Courier New" w:eastAsia="楷体" w:hAnsi="Courier New" w:cs="Courier New" w:hint="eastAsia"/>
+          <w:sz w:val="21"/>
+          <w:szCs w:val="21"/>
+        </w:rPr>
+        <w:t>。而汇编程序编写系统</w:t>
+      </w:r>
+      <w:r>
+        <w:rPr>
+          <w:rFonts w:ascii="Courier New" w:eastAsia="楷体" w:hAnsi="Courier New" w:cs="Courier New" w:hint="eastAsia"/>
+          <w:sz w:val="21"/>
+          <w:szCs w:val="21"/>
+        </w:rPr>
+        <w:t>软件以及游戏应用的过程相对比较漫长。尤其在</w:t>
+      </w:r>
+      <w:r>
+        <w:rPr>
+          <w:rFonts w:ascii="Courier New" w:eastAsia="楷体" w:hAnsi="Courier New" w:cs="Courier New" w:hint="eastAsia"/>
+          <w:sz w:val="21"/>
+          <w:szCs w:val="21"/>
+        </w:rPr>
+        <w:t>Debug</w:t>
+      </w:r>
+      <w:r>
+        <w:rPr>
+          <w:rFonts w:ascii="Courier New" w:eastAsia="楷体" w:hAnsi="Courier New" w:cs="Courier New" w:hint="eastAsia"/>
+          <w:sz w:val="21"/>
+          <w:szCs w:val="21"/>
+        </w:rPr>
+        <w:t>的过程中，需要尤其注意是硬件问题导致的</w:t>
+      </w:r>
+      <w:r>
+        <w:rPr>
+          <w:rFonts w:ascii="Courier New" w:eastAsia="楷体" w:hAnsi="Courier New" w:cs="Courier New" w:hint="eastAsia"/>
+          <w:sz w:val="21"/>
+          <w:szCs w:val="21"/>
+        </w:rPr>
+        <w:t>bug</w:t>
+      </w:r>
+      <w:r>
+        <w:rPr>
+          <w:rFonts w:ascii="Courier New" w:eastAsia="楷体" w:hAnsi="Courier New" w:cs="Courier New" w:hint="eastAsia"/>
+          <w:sz w:val="21"/>
+          <w:szCs w:val="21"/>
+        </w:rPr>
+        <w:t>还是软件代码的漏洞。由于缺少与系统相符合的模拟器，调试过程相对费时。</w:t>
+      </w:r>
+      <w:r>
+        <w:rPr>
+          <w:rFonts w:ascii="Courier New" w:eastAsia="楷体" w:hAnsi="Courier New" w:cs="Courier New" w:hint="eastAsia"/>
+          <w:sz w:val="21"/>
+          <w:szCs w:val="21"/>
+        </w:rPr>
+        <w:t>在接下来的过程中，希望能将游戏和系统功能完善后，完成一个适合该系统的模拟器。</w:t>
+      </w:r>
+    </w:p>
+    <w:p>
+      <w:pPr>
+        <w:pStyle w:val="a5"/>
+        <w:ind w:left="839" w:right="839" w:firstLine="420"/>
+        <w:jc w:val="left"/>
+        <w:textAlignment w:val="center"/>
+        <w:rPr>
+          <w:rFonts w:ascii="Courier New" w:eastAsia="楷体" w:hAnsi="Courier New" w:cs="Courier New"/>
+          <w:sz w:val="21"/>
+          <w:szCs w:val="21"/>
+        </w:rPr>
+      </w:pPr>
+      <w:r>
+        <w:rPr>
+          <w:rFonts w:ascii="Courier New" w:eastAsia="楷体" w:hAnsi="Courier New" w:cs="Courier New" w:hint="eastAsia"/>
+          <w:sz w:val="21"/>
+          <w:szCs w:val="21"/>
+        </w:rPr>
+        <w:t>另一方面，在系统设计的过程中没有</w:t>
+      </w:r>
+      <w:r>
+        <w:rPr>
+          <w:rFonts w:ascii="Courier New" w:eastAsia="楷体" w:hAnsi="Courier New" w:cs="Courier New" w:hint="eastAsia"/>
+          <w:sz w:val="21"/>
+          <w:szCs w:val="21"/>
+        </w:rPr>
+        <w:t>设计到多周期中断的实现，所以在后期的设计过程中，希望能进一步完善中断</w:t>
+      </w:r>
+      <w:r>
+        <w:rPr>
+          <w:rFonts w:ascii="Courier New" w:eastAsia="楷体" w:hAnsi="Courier New" w:cs="Courier New" w:hint="eastAsia"/>
+          <w:sz w:val="21"/>
+          <w:szCs w:val="21"/>
+        </w:rPr>
+        <w:t>机制</w:t>
+      </w:r>
+      <w:r>
+        <w:rPr>
+          <w:rFonts w:ascii="Courier New" w:eastAsia="楷体" w:hAnsi="Courier New" w:cs="Courier New" w:hint="eastAsia"/>
+          <w:sz w:val="21"/>
+          <w:szCs w:val="21"/>
+        </w:rPr>
+        <w:t>和</w:t>
+      </w:r>
+      <w:r>
+        <w:rPr>
+          <w:rFonts w:ascii="Courier New" w:eastAsia="楷体" w:hAnsi="Courier New" w:cs="Courier New" w:hint="eastAsia"/>
+          <w:sz w:val="21"/>
+          <w:szCs w:val="21"/>
+        </w:rPr>
+        <w:t>一定程度上的</w:t>
+      </w:r>
+      <w:r>
+        <w:rPr>
+          <w:rFonts w:ascii="Courier New" w:eastAsia="楷体" w:hAnsi="Courier New" w:cs="Courier New" w:hint="eastAsia"/>
+          <w:sz w:val="21"/>
+          <w:szCs w:val="21"/>
+        </w:rPr>
+        <w:t>SD</w:t>
+      </w:r>
+      <w:r>
+        <w:rPr>
+          <w:rFonts w:ascii="Courier New" w:eastAsia="楷体" w:hAnsi="Courier New" w:cs="Courier New" w:hint="eastAsia"/>
+          <w:sz w:val="21"/>
+          <w:szCs w:val="21"/>
+        </w:rPr>
+        <w:t>卡</w:t>
+      </w:r>
+      <w:r>
+        <w:rPr>
+          <w:rFonts w:ascii="Courier New" w:eastAsia="楷体" w:hAnsi="Courier New" w:cs="Courier New" w:hint="eastAsia"/>
+          <w:sz w:val="21"/>
+          <w:szCs w:val="21"/>
+        </w:rPr>
+        <w:t>文件系统</w:t>
+      </w:r>
+      <w:r>
+        <w:rPr>
+          <w:rFonts w:ascii="Courier New" w:eastAsia="楷体" w:hAnsi="Courier New" w:cs="Courier New" w:hint="eastAsia"/>
+          <w:sz w:val="21"/>
+          <w:szCs w:val="21"/>
+        </w:rPr>
+        <w:t>。</w:t>
+      </w:r>
+    </w:p>
     <w:bookmarkEnd w:id="11"/>
     <w:bookmarkEnd w:id="12"/>
-    <w:p>
-      <w:pPr>
-        <w:rPr>
-          <w:rFonts w:ascii="Times New Roman" w:hAnsi="Times New Roman"/>
+    <w:bookmarkEnd w:id="13"/>
+    <w:p>
+      <w:pPr>
+        <w:pStyle w:val="a5"/>
+        <w:ind w:left="839" w:right="839" w:firstLine="420"/>
+        <w:jc w:val="left"/>
+        <w:textAlignment w:val="center"/>
+        <w:rPr>
+          <w:rFonts w:ascii="Courier New" w:eastAsia="楷体" w:hAnsi="Courier New" w:cs="Courier New"/>
+          <w:sz w:val="21"/>
+          <w:szCs w:val="21"/>
         </w:rPr>
       </w:pPr>
     </w:p>
     <w:sectPr>
-      <w:footerReference w:type="default" r:id="rId13"/>
+      <w:footerReference w:type="default" r:id="rId16"/>
       <w:pgSz w:w="11906" w:h="16838"/>
       <w:pgMar w:top="1440" w:right="1800" w:bottom="1440" w:left="1800" w:header="851" w:footer="992" w:gutter="0"/>
       <w:cols w:space="425"/>
@@ -6750,7 +6985,7 @@
         <w:rFonts w:ascii="Times New Roman" w:hAnsi="Times New Roman"/>
         <w:noProof/>
       </w:rPr>
-      <w:t>7</w:t>
+      <w:t>3</w:t>
     </w:r>
     <w:r>
       <w:rPr>
@@ -6782,7 +7017,7 @@
           <w:rFonts w:ascii="Times New Roman" w:hAnsi="Times New Roman"/>
           <w:noProof/>
         </w:rPr>
-        <w:t>9</w:t>
+        <w:t>10</w:t>
       </w:r>
     </w:fldSimple>
     <w:r>
@@ -6820,6 +7055,9 @@
     <w:pPr>
       <w:pStyle w:val="21"/>
       <w:jc w:val="right"/>
+      <w:rPr>
+        <w:b/>
+      </w:rPr>
     </w:pPr>
     <w:r>
       <w:rPr>
@@ -6831,26 +7069,22 @@
       <w:rPr>
         <w:rFonts w:hint="eastAsia"/>
       </w:rPr>
-      <w:t xml:space="preserve">                                                             </w:t>
+      <w:t xml:space="preserve">                                                            </w:t>
     </w:r>
     <w:r>
       <w:rPr>
-        <w:rFonts w:hint="eastAsia"/>
+        <w:b/>
       </w:rPr>
-      <w:t>第一章</w:t>
+      <w:t xml:space="preserve">Tetris On </w:t>
     </w:r>
+    <w:proofErr w:type="spellStart"/>
     <w:r>
       <w:rPr>
-        <w:rFonts w:hint="eastAsia"/>
+        <w:b/>
       </w:rPr>
-      <w:t xml:space="preserve"> </w:t>
+      <w:t>SoC</w:t>
     </w:r>
-    <w:r>
-      <w:rPr>
-        <w:rFonts w:hint="eastAsia"/>
-      </w:rPr>
-      <w:t>绪论</w:t>
-    </w:r>
+    <w:proofErr w:type="spellEnd"/>
   </w:p>
 </w:hdr>
 </file>
@@ -9300,7 +9534,7 @@
 </file>
 
 <file path=customXml/itemProps1.xml><?xml version="1.0" encoding="utf-8"?>
-<ds:datastoreItem xmlns:ds="http://schemas.openxmlformats.org/officeDocument/2006/customXml" ds:itemID="{ACBE6E6F-319C-4254-BA16-B874F9389522}">
+<ds:datastoreItem xmlns:ds="http://schemas.openxmlformats.org/officeDocument/2006/customXml" ds:itemID="{9D9E853A-E8EB-48E3-B4A3-16ECF83F8B02}">
   <ds:schemaRefs>
     <ds:schemaRef ds:uri="http://schemas.openxmlformats.org/officeDocument/2006/bibliography"/>
   </ds:schemaRefs>

</xml_diff>

<commit_message>
Schmatic graph added..Flow chart only.
</commit_message>
<xml_diff>
--- a/Project_Report.docx
+++ b/Project_Report.docx
@@ -1,6 +1,6 @@
 
 <file path=word/document.xml><?xml version="1.0" encoding="utf-8"?>
-<w:document xmlns:wpc="http://schemas.microsoft.com/office/word/2010/wordprocessingCanvas" xmlns:mc="http://schemas.openxmlformats.org/markup-compatibility/2006" xmlns:o="urn:schemas-microsoft-com:office:office" xmlns:r="http://schemas.openxmlformats.org/officeDocument/2006/relationships" xmlns:m="http://schemas.openxmlformats.org/officeDocument/2006/math" xmlns:v="urn:schemas-microsoft-com:vml" xmlns:wp14="http://schemas.microsoft.com/office/word/2010/wordprocessingDrawing" xmlns:wp="http://schemas.openxmlformats.org/drawingml/2006/wordprocessingDrawing" xmlns:w10="urn:schemas-microsoft-com:office:word" xmlns:w="http://schemas.openxmlformats.org/wordprocessingml/2006/main" xmlns:w14="http://schemas.microsoft.com/office/word/2010/wordml" xmlns:wpg="http://schemas.microsoft.com/office/word/2010/wordprocessingGroup" xmlns:wpi="http://schemas.microsoft.com/office/word/2010/wordprocessingInk" xmlns:wne="http://schemas.microsoft.com/office/word/2006/wordml" xmlns:wps="http://schemas.microsoft.com/office/word/2010/wordprocessingShape" mc:Ignorable="w14 wp14">
+<w:document xmlns:wpc="http://schemas.microsoft.com/office/word/2010/wordprocessingCanvas" xmlns:mc="http://schemas.openxmlformats.org/markup-compatibility/2006" xmlns:o="urn:schemas-microsoft-com:office:office" xmlns:r="http://schemas.openxmlformats.org/officeDocument/2006/relationships" xmlns:m="http://schemas.openxmlformats.org/officeDocument/2006/math" xmlns:v="urn:schemas-microsoft-com:vml" xmlns:wp14="http://schemas.microsoft.com/office/word/2010/wordprocessingDrawing" xmlns:wp="http://schemas.openxmlformats.org/drawingml/2006/wordprocessingDrawing" xmlns:w10="urn:schemas-microsoft-com:office:word" xmlns:w="http://schemas.openxmlformats.org/wordprocessingml/2006/main" xmlns:w14="http://schemas.microsoft.com/office/word/2010/wordml" xmlns:w15="http://schemas.microsoft.com/office/word/2012/wordml" xmlns:wpg="http://schemas.microsoft.com/office/word/2010/wordprocessingGroup" xmlns:wpi="http://schemas.microsoft.com/office/word/2010/wordprocessingInk" xmlns:wne="http://schemas.microsoft.com/office/word/2006/wordml" xmlns:wps="http://schemas.microsoft.com/office/word/2010/wordprocessingShape" mc:Ignorable="w14 w15 wp14">
   <w:body>
     <w:p>
       <w:pPr>
@@ -14,7 +14,7 @@
           <w:noProof/>
           <w:sz w:val="84"/>
         </w:rPr>
-        <w:pict>
+        <w:object w:dxaOrig="1440" w:dyaOrig="1440">
           <v:shapetype id="_x0000_t75" coordsize="21600,21600" o:spt="75" o:preferrelative="t" path="m@4@5l@4@11@9@11@9@5xe" filled="f" stroked="f">
             <v:stroke joinstyle="miter"/>
             <v:formulas>
@@ -35,11 +35,11 @@
             <o:lock v:ext="edit" aspectratio="t"/>
           </v:shapetype>
           <v:shape id="_x0000_s1031" type="#_x0000_t75" style="position:absolute;left:0;text-align:left;margin-left:72.55pt;margin-top:73.25pt;width:171pt;height:54.6pt;z-index:251658240">
-            <v:imagedata r:id="rId9" o:title=""/>
+            <v:imagedata r:id="rId8" o:title=""/>
             <w10:wrap type="topAndBottom"/>
           </v:shape>
-          <o:OLEObject Type="Embed" ProgID="MSPhotoEd.3" ShapeID="_x0000_s1031" DrawAspect="Content" ObjectID="_1473523641" r:id="rId10"/>
-        </w:pict>
+          <o:OLEObject Type="Embed" ProgID="MSPhotoEd.3" ShapeID="_x0000_s1031" DrawAspect="Content" ObjectID="_1473525027" r:id="rId9"/>
+        </w:object>
       </w:r>
     </w:p>
     <w:p>
@@ -156,7 +156,6 @@
         </w:rPr>
         <w:t>片上</w:t>
       </w:r>
-      <w:proofErr w:type="spellStart"/>
       <w:r>
         <w:rPr>
           <w:rFonts w:hint="eastAsia"/>
@@ -166,7 +165,6 @@
         </w:rPr>
         <w:t>Cpu</w:t>
       </w:r>
-      <w:proofErr w:type="spellEnd"/>
       <w:r>
         <w:rPr>
           <w:rFonts w:hint="eastAsia"/>
@@ -246,39 +244,8 @@
           <w:sz w:val="32"/>
           <w:u w:val="single"/>
         </w:rPr>
-        <w:t xml:space="preserve">Tetris </w:t>
-      </w:r>
-      <w:proofErr w:type="gramStart"/>
-      <w:r>
-        <w:rPr>
-          <w:rFonts w:hint="eastAsia"/>
-          <w:b/>
-          <w:sz w:val="32"/>
-          <w:u w:val="single"/>
-        </w:rPr>
-        <w:t>On</w:t>
-      </w:r>
-      <w:proofErr w:type="gramEnd"/>
-      <w:r>
-        <w:rPr>
-          <w:rFonts w:hint="eastAsia"/>
-          <w:b/>
-          <w:sz w:val="32"/>
-          <w:u w:val="single"/>
-        </w:rPr>
-        <w:t xml:space="preserve"> </w:t>
-      </w:r>
-      <w:proofErr w:type="spellStart"/>
-      <w:r>
-        <w:rPr>
-          <w:rFonts w:hint="eastAsia"/>
-          <w:b/>
-          <w:sz w:val="32"/>
-          <w:u w:val="single"/>
-        </w:rPr>
-        <w:t>SoC</w:t>
-      </w:r>
-      <w:proofErr w:type="spellEnd"/>
+        <w:t>Tetris On SoC</w:t>
+      </w:r>
       <w:r>
         <w:rPr>
           <w:rFonts w:hint="eastAsia"/>
@@ -371,9 +338,8 @@
           <w:sz w:val="28"/>
           <w:u w:val="single"/>
         </w:rPr>
-        <w:t>魏</w:t>
-      </w:r>
-      <w:proofErr w:type="gramStart"/>
+        <w:t>魏世嘉</w:t>
+      </w:r>
       <w:r>
         <w:rPr>
           <w:rFonts w:hint="eastAsia"/>
@@ -382,9 +348,8 @@
           <w:sz w:val="28"/>
           <w:u w:val="single"/>
         </w:rPr>
-        <w:t>世</w:t>
-      </w:r>
-      <w:proofErr w:type="gramEnd"/>
+        <w:t>/3130000026</w:t>
+      </w:r>
       <w:r>
         <w:rPr>
           <w:rFonts w:hint="eastAsia"/>
@@ -393,17 +358,44 @@
           <w:sz w:val="28"/>
           <w:u w:val="single"/>
         </w:rPr>
-        <w:t>嘉</w:t>
-      </w:r>
-      <w:r>
-        <w:rPr>
-          <w:rFonts w:hint="eastAsia"/>
+        <w:t xml:space="preserve">      </w:t>
+      </w:r>
+    </w:p>
+    <w:p>
+      <w:pPr>
+        <w:spacing w:line="360" w:lineRule="auto"/>
+        <w:ind w:left="839" w:firstLine="560"/>
+        <w:rPr>
           <w:color w:val="000000"/>
           <w:position w:val="-6"/>
           <w:sz w:val="28"/>
           <w:u w:val="single"/>
         </w:rPr>
-        <w:t>/3130000026</w:t>
+      </w:pPr>
+      <w:r>
+        <w:rPr>
+          <w:rFonts w:hint="eastAsia"/>
+          <w:color w:val="000000"/>
+          <w:kern w:val="0"/>
+          <w:sz w:val="28"/>
+        </w:rPr>
+        <w:t>指导教师</w:t>
+      </w:r>
+      <w:r>
+        <w:rPr>
+          <w:rFonts w:hint="eastAsia"/>
+          <w:color w:val="000000"/>
+          <w:sz w:val="28"/>
+        </w:rPr>
+        <w:t>：</w:t>
+      </w:r>
+      <w:r>
+        <w:rPr>
+          <w:rFonts w:hint="eastAsia"/>
+          <w:color w:val="000000"/>
+          <w:sz w:val="28"/>
+        </w:rPr>
+        <w:t xml:space="preserve">  </w:t>
       </w:r>
       <w:r>
         <w:rPr>
@@ -413,44 +405,17 @@
           <w:sz w:val="28"/>
           <w:u w:val="single"/>
         </w:rPr>
-        <w:t xml:space="preserve">      </w:t>
-      </w:r>
-    </w:p>
-    <w:p>
-      <w:pPr>
-        <w:spacing w:line="360" w:lineRule="auto"/>
-        <w:ind w:left="839" w:firstLine="560"/>
-        <w:rPr>
+        <w:t xml:space="preserve">  </w:t>
+      </w:r>
+      <w:r>
+        <w:rPr>
+          <w:rFonts w:hint="eastAsia"/>
           <w:color w:val="000000"/>
           <w:position w:val="-6"/>
           <w:sz w:val="28"/>
           <w:u w:val="single"/>
         </w:rPr>
-      </w:pPr>
-      <w:r>
-        <w:rPr>
-          <w:rFonts w:hint="eastAsia"/>
-          <w:color w:val="000000"/>
-          <w:kern w:val="0"/>
-          <w:sz w:val="28"/>
-        </w:rPr>
-        <w:t>指导教师</w:t>
-      </w:r>
-      <w:r>
-        <w:rPr>
-          <w:rFonts w:hint="eastAsia"/>
-          <w:color w:val="000000"/>
-          <w:sz w:val="28"/>
-        </w:rPr>
-        <w:t>：</w:t>
-      </w:r>
-      <w:r>
-        <w:rPr>
-          <w:rFonts w:hint="eastAsia"/>
-          <w:color w:val="000000"/>
-          <w:sz w:val="28"/>
-        </w:rPr>
-        <w:t xml:space="preserve">  </w:t>
+        <w:t>施青松</w:t>
       </w:r>
       <w:r>
         <w:rPr>
@@ -460,26 +425,6 @@
           <w:sz w:val="28"/>
           <w:u w:val="single"/>
         </w:rPr>
-        <w:t xml:space="preserve">  </w:t>
-      </w:r>
-      <w:r>
-        <w:rPr>
-          <w:rFonts w:hint="eastAsia"/>
-          <w:color w:val="000000"/>
-          <w:position w:val="-6"/>
-          <w:sz w:val="28"/>
-          <w:u w:val="single"/>
-        </w:rPr>
-        <w:t>施青松</w:t>
-      </w:r>
-      <w:r>
-        <w:rPr>
-          <w:rFonts w:hint="eastAsia"/>
-          <w:color w:val="000000"/>
-          <w:position w:val="-6"/>
-          <w:sz w:val="28"/>
-          <w:u w:val="single"/>
-        </w:rPr>
         <w:t xml:space="preserve">                 </w:t>
       </w:r>
     </w:p>
@@ -538,29 +483,7 @@
           <w:sz w:val="28"/>
           <w:u w:val="single"/>
         </w:rPr>
-        <w:t>魏</w:t>
-      </w:r>
-      <w:proofErr w:type="gramStart"/>
-      <w:r>
-        <w:rPr>
-          <w:rFonts w:hint="eastAsia"/>
-          <w:color w:val="000000"/>
-          <w:kern w:val="0"/>
-          <w:sz w:val="28"/>
-          <w:u w:val="single"/>
-        </w:rPr>
-        <w:t>世</w:t>
-      </w:r>
-      <w:proofErr w:type="gramEnd"/>
-      <w:r>
-        <w:rPr>
-          <w:rFonts w:hint="eastAsia"/>
-          <w:color w:val="000000"/>
-          <w:kern w:val="0"/>
-          <w:sz w:val="28"/>
-          <w:u w:val="single"/>
-        </w:rPr>
-        <w:t>嘉</w:t>
+        <w:t>魏世嘉</w:t>
       </w:r>
       <w:r>
         <w:rPr>
@@ -1031,8 +954,8 @@
           <w:szCs w:val="30"/>
         </w:rPr>
         <w:sectPr>
-          <w:headerReference w:type="default" r:id="rId11"/>
-          <w:footerReference w:type="default" r:id="rId12"/>
+          <w:headerReference w:type="default" r:id="rId10"/>
+          <w:footerReference w:type="default" r:id="rId11"/>
           <w:endnotePr>
             <w:numFmt w:val="decimal"/>
           </w:endnotePr>
@@ -3187,7 +3110,6 @@
         </w:rPr>
         <w:t>实践项目。项目相关的代码工程在</w:t>
       </w:r>
-      <w:proofErr w:type="spellStart"/>
       <w:r>
         <w:rPr>
           <w:rFonts w:ascii="Courier New" w:eastAsia="楷体" w:hAnsi="Courier New" w:cs="Courier New"/>
@@ -3196,7 +3118,6 @@
         </w:rPr>
         <w:t>github</w:t>
       </w:r>
-      <w:proofErr w:type="spellEnd"/>
       <w:r>
         <w:rPr>
           <w:rFonts w:ascii="Courier New" w:eastAsia="楷体" w:hAnsi="Courier New" w:cs="Courier New"/>
@@ -4060,8 +3981,6 @@
         </w:rPr>
         <w:t>，并设计</w:t>
       </w:r>
-      <w:bookmarkStart w:id="22" w:name="_GoBack"/>
-      <w:bookmarkEnd w:id="22"/>
       <w:r>
         <w:rPr>
           <w:rFonts w:ascii="Courier New" w:eastAsia="楷体" w:hAnsi="Courier New" w:cs="Courier New"/>
@@ -4193,25 +4112,7 @@
           <w:sz w:val="21"/>
           <w:szCs w:val="21"/>
         </w:rPr>
-        <w:t>，进入利用汇编程序</w:t>
-      </w:r>
-      <w:proofErr w:type="gramStart"/>
-      <w:r>
-        <w:rPr>
-          <w:rFonts w:ascii="Courier New" w:eastAsia="楷体" w:hAnsi="Courier New" w:cs="Courier New"/>
-          <w:sz w:val="21"/>
-          <w:szCs w:val="21"/>
-        </w:rPr>
-        <w:t>写软件</w:t>
-      </w:r>
-      <w:proofErr w:type="gramEnd"/>
-      <w:r>
-        <w:rPr>
-          <w:rFonts w:ascii="Courier New" w:eastAsia="楷体" w:hAnsi="Courier New" w:cs="Courier New"/>
-          <w:sz w:val="21"/>
-          <w:szCs w:val="21"/>
-        </w:rPr>
-        <w:t>的模块。</w:t>
+        <w:t>，进入利用汇编程序写软件的模块。</w:t>
       </w:r>
       <w:r>
         <w:rPr>
@@ -4312,7 +4213,7 @@
           <w:numId w:val="6"/>
         </w:numPr>
       </w:pPr>
-      <w:bookmarkStart w:id="23" w:name="_Toc399768741"/>
+      <w:bookmarkStart w:id="22" w:name="_Toc399768741"/>
       <w:r>
         <w:rPr>
           <w:rFonts w:hint="eastAsia"/>
@@ -4323,7 +4224,7 @@
         <w:t>设计</w:t>
       </w:r>
       <w:bookmarkEnd w:id="21"/>
-      <w:bookmarkEnd w:id="23"/>
+      <w:bookmarkEnd w:id="22"/>
     </w:p>
     <w:p>
       <w:pPr>
@@ -4469,11 +4370,242 @@
     <w:p>
       <w:pPr>
         <w:pStyle w:val="ae"/>
+        <w:keepNext/>
         <w:ind w:left="576" w:firstLineChars="0" w:firstLine="0"/>
-        <w:jc w:val="left"/>
-        <w:rPr>
-          <w:rFonts w:ascii="楷体" w:eastAsia="楷体" w:hAnsi="楷体"/>
-          <w:szCs w:val="21"/>
+        <w:jc w:val="center"/>
+      </w:pPr>
+      <w:r>
+        <w:rPr>
+          <w:noProof/>
+        </w:rPr>
+        <w:lastRenderedPageBreak/>
+        <w:drawing>
+          <wp:inline distT="0" distB="0" distL="0" distR="0" wp14:anchorId="0CA8CFA1" wp14:editId="43321547">
+            <wp:extent cx="2923200" cy="3528000"/>
+            <wp:effectExtent l="0" t="0" r="0" b="0"/>
+            <wp:docPr id="6" name="图片 6"/>
+            <wp:cNvGraphicFramePr>
+              <a:graphicFrameLocks xmlns:a="http://schemas.openxmlformats.org/drawingml/2006/main" noChangeAspect="1"/>
+            </wp:cNvGraphicFramePr>
+            <a:graphic xmlns:a="http://schemas.openxmlformats.org/drawingml/2006/main">
+              <a:graphicData uri="http://schemas.openxmlformats.org/drawingml/2006/picture">
+                <pic:pic xmlns:pic="http://schemas.openxmlformats.org/drawingml/2006/picture">
+                  <pic:nvPicPr>
+                    <pic:cNvPr id="1" name=""/>
+                    <pic:cNvPicPr/>
+                  </pic:nvPicPr>
+                  <pic:blipFill>
+                    <a:blip r:embed="rId12"/>
+                    <a:stretch>
+                      <a:fillRect/>
+                    </a:stretch>
+                  </pic:blipFill>
+                  <pic:spPr>
+                    <a:xfrm>
+                      <a:off x="0" y="0"/>
+                      <a:ext cx="2923200" cy="3528000"/>
+                    </a:xfrm>
+                    <a:prstGeom prst="rect">
+                      <a:avLst/>
+                    </a:prstGeom>
+                  </pic:spPr>
+                </pic:pic>
+              </a:graphicData>
+            </a:graphic>
+          </wp:inline>
+        </w:drawing>
+      </w:r>
+    </w:p>
+    <w:p>
+      <w:pPr>
+        <w:pStyle w:val="a5"/>
+        <w:jc w:val="center"/>
+      </w:pPr>
+      <w:r>
+        <w:t xml:space="preserve">Figure </w:t>
+      </w:r>
+      <w:fldSimple w:instr=" SEQ Figure \* ARABIC ">
+        <w:r>
+          <w:rPr>
+            <w:noProof/>
+          </w:rPr>
+          <w:t>1</w:t>
+        </w:r>
+      </w:fldSimple>
+      <w:r>
+        <w:t xml:space="preserve"> </w:t>
+      </w:r>
+      <w:r>
+        <w:t>Hardware</w:t>
+      </w:r>
+      <w:r>
+        <w:t xml:space="preserve"> </w:t>
+      </w:r>
+      <w:r>
+        <w:t>Hierarchy</w:t>
+      </w:r>
+    </w:p>
+    <w:p/>
+    <w:p>
+      <w:pPr>
+        <w:keepNext/>
+        <w:jc w:val="center"/>
+      </w:pPr>
+      <w:r>
+        <w:rPr>
+          <w:noProof/>
+        </w:rPr>
+        <w:drawing>
+          <wp:inline distT="0" distB="0" distL="0" distR="0" wp14:anchorId="0A5E7125" wp14:editId="64274A1E">
+            <wp:extent cx="4762800" cy="3873600"/>
+            <wp:effectExtent l="0" t="0" r="0" b="0"/>
+            <wp:docPr id="8" name="图片 8"/>
+            <wp:cNvGraphicFramePr>
+              <a:graphicFrameLocks xmlns:a="http://schemas.openxmlformats.org/drawingml/2006/main" noChangeAspect="1"/>
+            </wp:cNvGraphicFramePr>
+            <a:graphic xmlns:a="http://schemas.openxmlformats.org/drawingml/2006/main">
+              <a:graphicData uri="http://schemas.openxmlformats.org/drawingml/2006/picture">
+                <pic:pic xmlns:pic="http://schemas.openxmlformats.org/drawingml/2006/picture">
+                  <pic:nvPicPr>
+                    <pic:cNvPr id="1" name=""/>
+                    <pic:cNvPicPr/>
+                  </pic:nvPicPr>
+                  <pic:blipFill>
+                    <a:blip r:embed="rId13"/>
+                    <a:stretch>
+                      <a:fillRect/>
+                    </a:stretch>
+                  </pic:blipFill>
+                  <pic:spPr>
+                    <a:xfrm>
+                      <a:off x="0" y="0"/>
+                      <a:ext cx="4762800" cy="3873600"/>
+                    </a:xfrm>
+                    <a:prstGeom prst="rect">
+                      <a:avLst/>
+                    </a:prstGeom>
+                  </pic:spPr>
+                </pic:pic>
+              </a:graphicData>
+            </a:graphic>
+          </wp:inline>
+        </w:drawing>
+      </w:r>
+    </w:p>
+    <w:p>
+      <w:pPr>
+        <w:pStyle w:val="a5"/>
+        <w:jc w:val="center"/>
+      </w:pPr>
+      <w:r>
+        <w:t xml:space="preserve">Figure </w:t>
+      </w:r>
+      <w:fldSimple w:instr=" SEQ Figure \* ARABIC ">
+        <w:r>
+          <w:rPr>
+            <w:noProof/>
+          </w:rPr>
+          <w:t>2</w:t>
+        </w:r>
+      </w:fldSimple>
+      <w:r>
+        <w:t xml:space="preserve"> </w:t>
+      </w:r>
+      <w:r>
+        <w:t>Hardware Schematic Graph</w:t>
+      </w:r>
+    </w:p>
+    <w:p/>
+    <w:p>
+      <w:pPr>
+        <w:keepNext/>
+        <w:jc w:val="center"/>
+      </w:pPr>
+      <w:r>
+        <w:rPr>
+          <w:noProof/>
+        </w:rPr>
+        <w:lastRenderedPageBreak/>
+        <w:drawing>
+          <wp:inline distT="0" distB="0" distL="0" distR="0" wp14:anchorId="67210E88" wp14:editId="7A376399">
+            <wp:extent cx="4500000" cy="4863600"/>
+            <wp:effectExtent l="0" t="0" r="0" b="0"/>
+            <wp:docPr id="4" name="图片 4"/>
+            <wp:cNvGraphicFramePr>
+              <a:graphicFrameLocks xmlns:a="http://schemas.openxmlformats.org/drawingml/2006/main" noChangeAspect="1"/>
+            </wp:cNvGraphicFramePr>
+            <a:graphic xmlns:a="http://schemas.openxmlformats.org/drawingml/2006/main">
+              <a:graphicData uri="http://schemas.openxmlformats.org/drawingml/2006/picture">
+                <pic:pic xmlns:pic="http://schemas.openxmlformats.org/drawingml/2006/picture">
+                  <pic:nvPicPr>
+                    <pic:cNvPr id="1" name=""/>
+                    <pic:cNvPicPr/>
+                  </pic:nvPicPr>
+                  <pic:blipFill>
+                    <a:blip r:embed="rId14"/>
+                    <a:stretch>
+                      <a:fillRect/>
+                    </a:stretch>
+                  </pic:blipFill>
+                  <pic:spPr>
+                    <a:xfrm>
+                      <a:off x="0" y="0"/>
+                      <a:ext cx="4500000" cy="4863600"/>
+                    </a:xfrm>
+                    <a:prstGeom prst="rect">
+                      <a:avLst/>
+                    </a:prstGeom>
+                  </pic:spPr>
+                </pic:pic>
+              </a:graphicData>
+            </a:graphic>
+          </wp:inline>
+        </w:drawing>
+      </w:r>
+    </w:p>
+    <w:p>
+      <w:pPr>
+        <w:pStyle w:val="a5"/>
+        <w:jc w:val="center"/>
+      </w:pPr>
+      <w:r>
+        <w:t xml:space="preserve">Figure </w:t>
+      </w:r>
+      <w:fldSimple w:instr=" SEQ Figure \* ARABIC ">
+        <w:r>
+          <w:rPr>
+            <w:noProof/>
+          </w:rPr>
+          <w:t>3</w:t>
+        </w:r>
+      </w:fldSimple>
+      <w:r>
+        <w:rPr>
+          <w:rFonts w:hint="eastAsia"/>
+        </w:rPr>
+        <w:t xml:space="preserve"> </w:t>
+      </w:r>
+      <w:r>
+        <w:t xml:space="preserve">Schematic </w:t>
+      </w:r>
+      <w:r>
+        <w:t xml:space="preserve">Graph of </w:t>
+      </w:r>
+      <w:r>
+        <w:rPr>
+          <w:rFonts w:hint="eastAsia"/>
+        </w:rPr>
+        <w:t>VGA</w:t>
+      </w:r>
+      <w:r>
+        <w:t xml:space="preserve"> Controller</w:t>
+      </w:r>
+    </w:p>
+    <w:p/>
+    <w:p>
+      <w:pPr>
+        <w:rPr>
+          <w:rFonts w:hint="eastAsia"/>
         </w:rPr>
       </w:pPr>
     </w:p>
@@ -4485,14 +4617,14 @@
           <w:numId w:val="6"/>
         </w:numPr>
       </w:pPr>
-      <w:bookmarkStart w:id="24" w:name="_Toc399768742"/>
+      <w:bookmarkStart w:id="23" w:name="_Toc399768742"/>
       <w:r>
         <w:rPr>
           <w:rFonts w:hint="eastAsia"/>
         </w:rPr>
         <w:t>系统软件设计（若有）</w:t>
       </w:r>
-      <w:bookmarkEnd w:id="24"/>
+      <w:bookmarkEnd w:id="23"/>
     </w:p>
     <w:p>
       <w:pPr>
@@ -4613,6 +4745,13 @@
     </w:p>
     <w:p>
       <w:pPr>
+        <w:rPr>
+          <w:rFonts w:hint="eastAsia"/>
+        </w:rPr>
+      </w:pPr>
+    </w:p>
+    <w:p>
+      <w:pPr>
         <w:pStyle w:val="a5"/>
         <w:ind w:left="839" w:right="839" w:firstLine="420"/>
         <w:jc w:val="left"/>
@@ -4653,7 +4792,6 @@
           <w:sz w:val="21"/>
           <w:szCs w:val="21"/>
         </w:rPr>
-        <w:lastRenderedPageBreak/>
         <w:t>ASCII</w:t>
       </w:r>
       <w:r>
@@ -4726,25 +4864,7 @@
           <w:sz w:val="21"/>
           <w:szCs w:val="21"/>
         </w:rPr>
-        <w:t>换行与清</w:t>
-      </w:r>
-      <w:proofErr w:type="gramStart"/>
-      <w:r>
-        <w:rPr>
-          <w:rFonts w:ascii="Courier New" w:eastAsia="楷体" w:hAnsi="Courier New" w:cs="Courier New"/>
-          <w:sz w:val="21"/>
-          <w:szCs w:val="21"/>
-        </w:rPr>
-        <w:t>屏功能</w:t>
-      </w:r>
-      <w:proofErr w:type="gramEnd"/>
-      <w:r>
-        <w:rPr>
-          <w:rFonts w:ascii="Courier New" w:eastAsia="楷体" w:hAnsi="Courier New" w:cs="Courier New"/>
-          <w:sz w:val="21"/>
-          <w:szCs w:val="21"/>
-        </w:rPr>
-        <w:t>的</w:t>
+        <w:t>换行与清屏功能的</w:t>
       </w:r>
       <w:r>
         <w:rPr>
@@ -4786,7 +4906,6 @@
         </w:rPr>
         <w:t>合理运用</w:t>
       </w:r>
-      <w:proofErr w:type="spellStart"/>
       <w:r>
         <w:rPr>
           <w:rFonts w:ascii="Courier New" w:eastAsia="楷体" w:hAnsi="Courier New" w:cs="Courier New"/>
@@ -4795,7 +4914,6 @@
         </w:rPr>
         <w:t>beq</w:t>
       </w:r>
-      <w:proofErr w:type="spellEnd"/>
       <w:r>
         <w:rPr>
           <w:rFonts w:ascii="Courier New" w:eastAsia="楷体" w:hAnsi="Courier New" w:cs="Courier New"/>
@@ -4804,7 +4922,6 @@
         </w:rPr>
         <w:t>与</w:t>
       </w:r>
-      <w:proofErr w:type="spellStart"/>
       <w:r>
         <w:rPr>
           <w:rFonts w:ascii="Courier New" w:eastAsia="楷体" w:hAnsi="Courier New" w:cs="Courier New"/>
@@ -4813,7 +4930,6 @@
         </w:rPr>
         <w:t>bne</w:t>
       </w:r>
-      <w:proofErr w:type="spellEnd"/>
       <w:r>
         <w:rPr>
           <w:rFonts w:ascii="Courier New" w:eastAsia="楷体" w:hAnsi="Courier New" w:cs="Courier New"/>
@@ -4822,6 +4938,15 @@
         </w:rPr>
         <w:t>指令即可完成。</w:t>
       </w:r>
+    </w:p>
+    <w:p>
+      <w:pPr>
+        <w:rPr>
+          <w:rFonts w:hint="eastAsia"/>
+        </w:rPr>
+      </w:pPr>
+      <w:bookmarkStart w:id="24" w:name="_GoBack"/>
+      <w:bookmarkEnd w:id="24"/>
     </w:p>
     <w:p>
       <w:pPr>
@@ -4873,25 +4998,7 @@
           <w:sz w:val="21"/>
           <w:szCs w:val="21"/>
         </w:rPr>
-        <w:t>但可判断检查所有</w:t>
-      </w:r>
-      <w:proofErr w:type="gramStart"/>
-      <w:r>
-        <w:rPr>
-          <w:rFonts w:ascii="Courier New" w:eastAsia="楷体" w:hAnsi="Courier New" w:cs="Courier New" w:hint="eastAsia"/>
-          <w:sz w:val="21"/>
-          <w:szCs w:val="21"/>
-        </w:rPr>
-        <w:t>命令行无参指令</w:t>
-      </w:r>
-      <w:proofErr w:type="gramEnd"/>
-      <w:r>
-        <w:rPr>
-          <w:rFonts w:ascii="Courier New" w:eastAsia="楷体" w:hAnsi="Courier New" w:cs="Courier New" w:hint="eastAsia"/>
-          <w:sz w:val="21"/>
-          <w:szCs w:val="21"/>
-        </w:rPr>
-        <w:t>。</w:t>
+        <w:t>但可判断检查所有命令行无参指令。</w:t>
       </w:r>
       <w:r>
         <w:rPr>
@@ -5099,25 +5206,7 @@
           <w:sz w:val="21"/>
           <w:szCs w:val="21"/>
         </w:rPr>
-        <w:t>通过</w:t>
-      </w:r>
-      <w:proofErr w:type="gramStart"/>
-      <w:r>
-        <w:rPr>
-          <w:rFonts w:ascii="Courier New" w:eastAsia="楷体" w:hAnsi="Courier New" w:cs="Courier New" w:hint="eastAsia"/>
-          <w:sz w:val="21"/>
-          <w:szCs w:val="21"/>
-        </w:rPr>
-        <w:t>对行场计数器</w:t>
-      </w:r>
-      <w:proofErr w:type="gramEnd"/>
-      <w:r>
-        <w:rPr>
-          <w:rFonts w:ascii="Courier New" w:eastAsia="楷体" w:hAnsi="Courier New" w:cs="Courier New" w:hint="eastAsia"/>
-          <w:sz w:val="21"/>
-          <w:szCs w:val="21"/>
-        </w:rPr>
-        <w:t>的控制，实现了生成了</w:t>
+        <w:t>通过对行场计数器的控制，实现了生成了</w:t>
       </w:r>
       <w:r>
         <w:rPr>
@@ -5127,7 +5216,6 @@
         </w:rPr>
         <w:t>VGA</w:t>
       </w:r>
-      <w:proofErr w:type="gramStart"/>
       <w:r>
         <w:rPr>
           <w:rFonts w:ascii="Courier New" w:eastAsia="楷体" w:hAnsi="Courier New" w:cs="Courier New" w:hint="eastAsia"/>
@@ -5136,7 +5224,6 @@
         </w:rPr>
         <w:t>行场同步信号</w:t>
       </w:r>
-      <w:proofErr w:type="gramEnd"/>
       <w:r>
         <w:rPr>
           <w:rFonts w:ascii="Courier New" w:eastAsia="楷体" w:hAnsi="Courier New" w:cs="Courier New" w:hint="eastAsia"/>
@@ -5175,18 +5262,8 @@
           <w:sz w:val="21"/>
           <w:szCs w:val="21"/>
         </w:rPr>
-        <w:t>左右</w:t>
-      </w:r>
-      <w:proofErr w:type="gramStart"/>
-      <w:r>
-        <w:rPr>
-          <w:rFonts w:ascii="Courier New" w:eastAsia="楷体" w:hAnsi="Courier New" w:cs="Courier New" w:hint="eastAsia"/>
-          <w:sz w:val="21"/>
-          <w:szCs w:val="21"/>
-        </w:rPr>
-        <w:t>即可是的</w:t>
-      </w:r>
-      <w:proofErr w:type="gramEnd"/>
+        <w:t>左右即可是的</w:t>
+      </w:r>
       <w:r>
         <w:rPr>
           <w:rFonts w:ascii="Courier New" w:eastAsia="楷体" w:hAnsi="Courier New" w:cs="Courier New" w:hint="eastAsia"/>
@@ -5544,18 +5621,8 @@
           <w:sz w:val="21"/>
           <w:szCs w:val="21"/>
         </w:rPr>
-        <w:t>码，并按扫描码从小到大排序，</w:t>
-      </w:r>
-      <w:proofErr w:type="gramStart"/>
-      <w:r>
-        <w:rPr>
-          <w:rFonts w:ascii="Courier New" w:eastAsia="楷体" w:hAnsi="Courier New" w:cs="Courier New"/>
-          <w:sz w:val="21"/>
-          <w:szCs w:val="21"/>
-        </w:rPr>
-        <w:t>空码补</w:t>
-      </w:r>
-      <w:proofErr w:type="gramEnd"/>
+        <w:t>码，并按扫描码从小到大排序，空码补</w:t>
+      </w:r>
       <w:r>
         <w:rPr>
           <w:rFonts w:ascii="Courier New" w:eastAsia="楷体" w:hAnsi="Courier New" w:cs="Courier New"/>
@@ -5641,7 +5708,6 @@
         </w:rPr>
         <w:t>寄存器</w:t>
       </w:r>
-      <w:proofErr w:type="gramStart"/>
       <w:r>
         <w:rPr>
           <w:rFonts w:ascii="Courier New" w:eastAsia="楷体" w:hAnsi="Courier New" w:cs="Courier New" w:hint="eastAsia"/>
@@ -5656,16 +5722,7 @@
           <w:sz w:val="21"/>
           <w:szCs w:val="21"/>
         </w:rPr>
-        <w:t>了显存</w:t>
-      </w:r>
-      <w:proofErr w:type="gramEnd"/>
-      <w:r>
-        <w:rPr>
-          <w:rFonts w:ascii="Courier New" w:eastAsia="楷体" w:hAnsi="Courier New" w:cs="Courier New"/>
-          <w:sz w:val="21"/>
-          <w:szCs w:val="21"/>
-        </w:rPr>
-        <w:t>地址寄存器和显示地址行列计数寄存器等程序内专用寄存器来完成字符的显示功能，最后连续显示，完成命令显示功能。</w:t>
+        <w:t>了显存地址寄存器和显示地址行列计数寄存器等程序内专用寄存器来完成字符的显示功能，最后连续显示，完成命令显示功能。</w:t>
       </w:r>
     </w:p>
     <w:p>
@@ -6182,7 +6239,7 @@
           <w:szCs w:val="21"/>
         </w:rPr>
         <w:drawing>
-          <wp:inline distT="0" distB="0" distL="0" distR="0" wp14:anchorId="1F2F14F5" wp14:editId="6C43B5D2">
+          <wp:inline distT="0" distB="0" distL="0" distR="0" wp14:anchorId="26A409F6" wp14:editId="7E1EF41C">
             <wp:extent cx="3315694" cy="2440325"/>
             <wp:effectExtent l="0" t="0" r="0" b="0"/>
             <wp:docPr id="1" name="图片 1" descr="D:\Program Files (x86)\Tencent\QQ\357111503\FileRecv\MobileFile\IMG_20140929_144741.jpg"/>
@@ -6199,7 +6256,7 @@
                     </pic:cNvPicPr>
                   </pic:nvPicPr>
                   <pic:blipFill rotWithShape="1">
-                    <a:blip r:embed="rId13" cstate="print">
+                    <a:blip r:embed="rId15" cstate="print">
                       <a:extLst>
                         <a:ext uri="{28A0092B-C50C-407E-A947-70E740481C1C}">
                           <a14:useLocalDpi xmlns:a14="http://schemas.microsoft.com/office/drawing/2010/main" val="0"/>
@@ -6242,46 +6299,19 @@
       <w:r>
         <w:t xml:space="preserve">Figure </w:t>
       </w:r>
-      <w:r>
-        <w:fldChar w:fldCharType="begin"/>
-      </w:r>
-      <w:r>
-        <w:instrText xml:space="preserve"> SEQ Figure \* alphabetic </w:instrText>
-      </w:r>
-      <w:r>
-        <w:fldChar w:fldCharType="separate"/>
-      </w:r>
-      <w:r>
-        <w:rPr>
-          <w:noProof/>
-        </w:rPr>
-        <w:t>a</w:t>
-      </w:r>
-      <w:r>
-        <w:rPr>
-          <w:noProof/>
-        </w:rPr>
-        <w:fldChar w:fldCharType="end"/>
-      </w:r>
-      <w:r>
-        <w:rPr>
-          <w:rFonts w:hint="eastAsia"/>
-        </w:rPr>
-        <w:t xml:space="preserve"> </w:t>
-      </w:r>
-      <w:proofErr w:type="spellStart"/>
-      <w:r>
-        <w:rPr>
-          <w:rFonts w:hint="eastAsia"/>
-        </w:rPr>
-        <w:t>Init</w:t>
-      </w:r>
-      <w:proofErr w:type="spellEnd"/>
-      <w:r>
-        <w:rPr>
-          <w:rFonts w:hint="eastAsia"/>
-        </w:rPr>
-        <w:t xml:space="preserve"> Interface</w:t>
+      <w:fldSimple w:instr=" SEQ Figure \* ARABIC ">
+        <w:r>
+          <w:rPr>
+            <w:noProof/>
+          </w:rPr>
+          <w:t>4</w:t>
+        </w:r>
+      </w:fldSimple>
+      <w:r>
+        <w:rPr>
+          <w:rFonts w:hint="eastAsia"/>
+        </w:rPr>
+        <w:t xml:space="preserve"> Init Interface</w:t>
       </w:r>
     </w:p>
     <w:p/>
@@ -6305,7 +6335,7 @@
         </w:rPr>
         <w:lastRenderedPageBreak/>
         <w:drawing>
-          <wp:inline distT="0" distB="0" distL="0" distR="0" wp14:anchorId="7CA329AE" wp14:editId="1A82E3BC">
+          <wp:inline distT="0" distB="0" distL="0" distR="0" wp14:anchorId="3D364AB3" wp14:editId="66DC87DC">
             <wp:extent cx="3283889" cy="2512612"/>
             <wp:effectExtent l="0" t="0" r="0" b="2540"/>
             <wp:docPr id="2" name="图片 2" descr="D:\Program Files (x86)\Tencent\QQ\357111503\FileRecv\MobileFile\1411973885578.jpg"/>
@@ -6322,7 +6352,7 @@
                     </pic:cNvPicPr>
                   </pic:nvPicPr>
                   <pic:blipFill rotWithShape="1">
-                    <a:blip r:embed="rId14" cstate="print">
+                    <a:blip r:embed="rId16" cstate="print">
                       <a:extLst>
                         <a:ext uri="{28A0092B-C50C-407E-A947-70E740481C1C}">
                           <a14:useLocalDpi xmlns:a14="http://schemas.microsoft.com/office/drawing/2010/main" val="0"/>
@@ -6365,40 +6395,22 @@
       <w:r>
         <w:t xml:space="preserve">Figure </w:t>
       </w:r>
-      <w:r>
-        <w:fldChar w:fldCharType="begin"/>
-      </w:r>
-      <w:r>
-        <w:instrText xml:space="preserve"> SEQ Figure \* alphabetic </w:instrText>
-      </w:r>
-      <w:r>
-        <w:fldChar w:fldCharType="separate"/>
-      </w:r>
-      <w:proofErr w:type="spellStart"/>
-      <w:r>
-        <w:rPr>
-          <w:noProof/>
-        </w:rPr>
-        <w:t>b</w:t>
-      </w:r>
-      <w:r>
-        <w:rPr>
-          <w:noProof/>
-        </w:rPr>
-        <w:fldChar w:fldCharType="end"/>
-      </w:r>
-      <w:r>
-        <w:rPr>
-          <w:rFonts w:hint="eastAsia"/>
-        </w:rPr>
-        <w:t>CommandLine</w:t>
-      </w:r>
-      <w:proofErr w:type="spellEnd"/>
-      <w:r>
-        <w:rPr>
-          <w:rFonts w:hint="eastAsia"/>
-        </w:rPr>
-        <w:t xml:space="preserve"> in System</w:t>
+      <w:fldSimple w:instr=" SEQ Figure \* ARABIC ">
+        <w:r>
+          <w:rPr>
+            <w:noProof/>
+          </w:rPr>
+          <w:t>5</w:t>
+        </w:r>
+      </w:fldSimple>
+      <w:r>
+        <w:t xml:space="preserve"> </w:t>
+      </w:r>
+      <w:r>
+        <w:rPr>
+          <w:rFonts w:hint="eastAsia"/>
+        </w:rPr>
+        <w:t>CommandLine in System</w:t>
       </w:r>
     </w:p>
     <w:p/>
@@ -6420,7 +6432,7 @@
           <w:noProof/>
         </w:rPr>
         <w:drawing>
-          <wp:inline distT="0" distB="0" distL="0" distR="0" wp14:anchorId="2A676FF3" wp14:editId="5D3E9026">
+          <wp:inline distT="0" distB="0" distL="0" distR="0" wp14:anchorId="655A392C" wp14:editId="51502EEA">
             <wp:extent cx="3450866" cy="2568271"/>
             <wp:effectExtent l="0" t="0" r="0" b="3810"/>
             <wp:docPr id="3" name="图片 3" descr="D:\Program Files (x86)\Tencent\QQ\357111503\FileRecv\MobileFile\IMG_20140929_144938.jpg"/>
@@ -6437,7 +6449,7 @@
                     </pic:cNvPicPr>
                   </pic:nvPicPr>
                   <pic:blipFill rotWithShape="1">
-                    <a:blip r:embed="rId15" cstate="print">
+                    <a:blip r:embed="rId17" cstate="print">
                       <a:extLst>
                         <a:ext uri="{28A0092B-C50C-407E-A947-70E740481C1C}">
                           <a14:useLocalDpi xmlns:a14="http://schemas.microsoft.com/office/drawing/2010/main" val="0"/>
@@ -6480,32 +6492,22 @@
       <w:r>
         <w:t xml:space="preserve">Figure </w:t>
       </w:r>
-      <w:r>
-        <w:fldChar w:fldCharType="begin"/>
-      </w:r>
-      <w:r>
-        <w:instrText xml:space="preserve"> SEQ Figure \* alphabetic </w:instrText>
-      </w:r>
-      <w:r>
-        <w:fldChar w:fldCharType="separate"/>
-      </w:r>
-      <w:r>
-        <w:rPr>
-          <w:noProof/>
-        </w:rPr>
-        <w:t>c</w:t>
-      </w:r>
-      <w:r>
-        <w:rPr>
-          <w:noProof/>
-        </w:rPr>
-        <w:fldChar w:fldCharType="end"/>
-      </w:r>
-      <w:r>
-        <w:rPr>
-          <w:rFonts w:hint="eastAsia"/>
-        </w:rPr>
-        <w:t xml:space="preserve"> Tetris Game</w:t>
+      <w:fldSimple w:instr=" SEQ Figure \* ARABIC ">
+        <w:r>
+          <w:rPr>
+            <w:noProof/>
+          </w:rPr>
+          <w:t>6</w:t>
+        </w:r>
+      </w:fldSimple>
+      <w:r>
+        <w:t xml:space="preserve"> </w:t>
+      </w:r>
+      <w:r>
+        <w:rPr>
+          <w:rFonts w:hint="eastAsia"/>
+        </w:rPr>
+        <w:t>Tetris Game</w:t>
       </w:r>
     </w:p>
     <w:p>
@@ -6836,7 +6838,7 @@
       </w:pPr>
     </w:p>
     <w:sectPr>
-      <w:footerReference w:type="default" r:id="rId16"/>
+      <w:footerReference w:type="default" r:id="rId18"/>
       <w:pgSz w:w="11906" w:h="16838"/>
       <w:pgMar w:top="1440" w:right="1800" w:bottom="1440" w:left="1800" w:header="851" w:footer="992" w:gutter="0"/>
       <w:cols w:space="425"/>
@@ -6847,7 +6849,7 @@
 </file>
 
 <file path=word/endnotes.xml><?xml version="1.0" encoding="utf-8"?>
-<w:endnotes xmlns:wpc="http://schemas.microsoft.com/office/word/2010/wordprocessingCanvas" xmlns:mc="http://schemas.openxmlformats.org/markup-compatibility/2006" xmlns:o="urn:schemas-microsoft-com:office:office" xmlns:r="http://schemas.openxmlformats.org/officeDocument/2006/relationships" xmlns:m="http://schemas.openxmlformats.org/officeDocument/2006/math" xmlns:v="urn:schemas-microsoft-com:vml" xmlns:wp14="http://schemas.microsoft.com/office/word/2010/wordprocessingDrawing" xmlns:wp="http://schemas.openxmlformats.org/drawingml/2006/wordprocessingDrawing" xmlns:w10="urn:schemas-microsoft-com:office:word" xmlns:w="http://schemas.openxmlformats.org/wordprocessingml/2006/main" xmlns:w14="http://schemas.microsoft.com/office/word/2010/wordml" xmlns:wpg="http://schemas.microsoft.com/office/word/2010/wordprocessingGroup" xmlns:wpi="http://schemas.microsoft.com/office/word/2010/wordprocessingInk" xmlns:wne="http://schemas.microsoft.com/office/word/2006/wordml" xmlns:wps="http://schemas.microsoft.com/office/word/2010/wordprocessingShape" mc:Ignorable="w14 wp14">
+<w:endnotes xmlns:wpc="http://schemas.microsoft.com/office/word/2010/wordprocessingCanvas" xmlns:mc="http://schemas.openxmlformats.org/markup-compatibility/2006" xmlns:o="urn:schemas-microsoft-com:office:office" xmlns:r="http://schemas.openxmlformats.org/officeDocument/2006/relationships" xmlns:m="http://schemas.openxmlformats.org/officeDocument/2006/math" xmlns:v="urn:schemas-microsoft-com:vml" xmlns:wp14="http://schemas.microsoft.com/office/word/2010/wordprocessingDrawing" xmlns:wp="http://schemas.openxmlformats.org/drawingml/2006/wordprocessingDrawing" xmlns:w10="urn:schemas-microsoft-com:office:word" xmlns:w="http://schemas.openxmlformats.org/wordprocessingml/2006/main" xmlns:w14="http://schemas.microsoft.com/office/word/2010/wordml" xmlns:w15="http://schemas.microsoft.com/office/word/2012/wordml" xmlns:wpg="http://schemas.microsoft.com/office/word/2010/wordprocessingGroup" xmlns:wpi="http://schemas.microsoft.com/office/word/2010/wordprocessingInk" xmlns:wne="http://schemas.microsoft.com/office/word/2006/wordml" xmlns:wps="http://schemas.microsoft.com/office/word/2010/wordprocessingShape" mc:Ignorable="w14 w15 wp14">
   <w:endnote w:type="separator" w:id="-1">
     <w:p>
       <w:r>
@@ -6866,7 +6868,7 @@
 </file>
 
 <file path=word/footer1.xml><?xml version="1.0" encoding="utf-8"?>
-<w:ftr xmlns:wpc="http://schemas.microsoft.com/office/word/2010/wordprocessingCanvas" xmlns:mc="http://schemas.openxmlformats.org/markup-compatibility/2006" xmlns:o="urn:schemas-microsoft-com:office:office" xmlns:r="http://schemas.openxmlformats.org/officeDocument/2006/relationships" xmlns:m="http://schemas.openxmlformats.org/officeDocument/2006/math" xmlns:v="urn:schemas-microsoft-com:vml" xmlns:wp14="http://schemas.microsoft.com/office/word/2010/wordprocessingDrawing" xmlns:wp="http://schemas.openxmlformats.org/drawingml/2006/wordprocessingDrawing" xmlns:w10="urn:schemas-microsoft-com:office:word" xmlns:w="http://schemas.openxmlformats.org/wordprocessingml/2006/main" xmlns:w14="http://schemas.microsoft.com/office/word/2010/wordml" xmlns:wpg="http://schemas.microsoft.com/office/word/2010/wordprocessingGroup" xmlns:wpi="http://schemas.microsoft.com/office/word/2010/wordprocessingInk" xmlns:wne="http://schemas.microsoft.com/office/word/2006/wordml" xmlns:wps="http://schemas.microsoft.com/office/word/2010/wordprocessingShape" mc:Ignorable="w14 wp14">
+<w:ftr xmlns:wpc="http://schemas.microsoft.com/office/word/2010/wordprocessingCanvas" xmlns:mc="http://schemas.openxmlformats.org/markup-compatibility/2006" xmlns:o="urn:schemas-microsoft-com:office:office" xmlns:r="http://schemas.openxmlformats.org/officeDocument/2006/relationships" xmlns:m="http://schemas.openxmlformats.org/officeDocument/2006/math" xmlns:v="urn:schemas-microsoft-com:vml" xmlns:wp14="http://schemas.microsoft.com/office/word/2010/wordprocessingDrawing" xmlns:wp="http://schemas.openxmlformats.org/drawingml/2006/wordprocessingDrawing" xmlns:w10="urn:schemas-microsoft-com:office:word" xmlns:w="http://schemas.openxmlformats.org/wordprocessingml/2006/main" xmlns:w14="http://schemas.microsoft.com/office/word/2010/wordml" xmlns:w15="http://schemas.microsoft.com/office/word/2012/wordml" xmlns:wpg="http://schemas.microsoft.com/office/word/2010/wordprocessingGroup" xmlns:wpi="http://schemas.microsoft.com/office/word/2010/wordprocessingInk" xmlns:wne="http://schemas.microsoft.com/office/word/2006/wordml" xmlns:wps="http://schemas.microsoft.com/office/word/2010/wordprocessingShape" mc:Ignorable="w14 w15 wp14">
   <w:p>
     <w:pPr>
       <w:pStyle w:val="a7"/>
@@ -6909,7 +6911,7 @@
 </file>
 
 <file path=word/footer2.xml><?xml version="1.0" encoding="utf-8"?>
-<w:ftr xmlns:wpc="http://schemas.microsoft.com/office/word/2010/wordprocessingCanvas" xmlns:mc="http://schemas.openxmlformats.org/markup-compatibility/2006" xmlns:o="urn:schemas-microsoft-com:office:office" xmlns:r="http://schemas.openxmlformats.org/officeDocument/2006/relationships" xmlns:m="http://schemas.openxmlformats.org/officeDocument/2006/math" xmlns:v="urn:schemas-microsoft-com:vml" xmlns:wp14="http://schemas.microsoft.com/office/word/2010/wordprocessingDrawing" xmlns:wp="http://schemas.openxmlformats.org/drawingml/2006/wordprocessingDrawing" xmlns:w10="urn:schemas-microsoft-com:office:word" xmlns:w="http://schemas.openxmlformats.org/wordprocessingml/2006/main" xmlns:w14="http://schemas.microsoft.com/office/word/2010/wordml" xmlns:wpg="http://schemas.microsoft.com/office/word/2010/wordprocessingGroup" xmlns:wpi="http://schemas.microsoft.com/office/word/2010/wordprocessingInk" xmlns:wne="http://schemas.microsoft.com/office/word/2006/wordml" xmlns:wps="http://schemas.microsoft.com/office/word/2010/wordprocessingShape" mc:Ignorable="w14 wp14">
+<w:ftr xmlns:wpc="http://schemas.microsoft.com/office/word/2010/wordprocessingCanvas" xmlns:mc="http://schemas.openxmlformats.org/markup-compatibility/2006" xmlns:o="urn:schemas-microsoft-com:office:office" xmlns:r="http://schemas.openxmlformats.org/officeDocument/2006/relationships" xmlns:m="http://schemas.openxmlformats.org/officeDocument/2006/math" xmlns:v="urn:schemas-microsoft-com:vml" xmlns:wp14="http://schemas.microsoft.com/office/word/2010/wordprocessingDrawing" xmlns:wp="http://schemas.openxmlformats.org/drawingml/2006/wordprocessingDrawing" xmlns:w10="urn:schemas-microsoft-com:office:word" xmlns:w="http://schemas.openxmlformats.org/wordprocessingml/2006/main" xmlns:w14="http://schemas.microsoft.com/office/word/2010/wordml" xmlns:w15="http://schemas.microsoft.com/office/word/2012/wordml" xmlns:wpg="http://schemas.microsoft.com/office/word/2010/wordprocessingGroup" xmlns:wpi="http://schemas.microsoft.com/office/word/2010/wordprocessingInk" xmlns:wne="http://schemas.microsoft.com/office/word/2006/wordml" xmlns:wps="http://schemas.microsoft.com/office/word/2010/wordprocessingShape" mc:Ignorable="w14 w15 wp14">
   <w:p>
     <w:pPr>
       <w:pStyle w:val="a7"/>
@@ -6947,7 +6949,7 @@
         <w:rFonts w:ascii="Times New Roman" w:hAnsi="Times New Roman"/>
         <w:noProof/>
       </w:rPr>
-      <w:t>5</w:t>
+      <w:t>11</w:t>
     </w:r>
     <w:r>
       <w:rPr>
@@ -6987,7 +6989,7 @@
         <w:rFonts w:ascii="Times New Roman" w:hAnsi="Times New Roman"/>
         <w:noProof/>
       </w:rPr>
-      <w:t>10</w:t>
+      <w:t>11</w:t>
     </w:r>
     <w:r>
       <w:rPr>
@@ -7007,7 +7009,7 @@
 </file>
 
 <file path=word/footnotes.xml><?xml version="1.0" encoding="utf-8"?>
-<w:footnotes xmlns:wpc="http://schemas.microsoft.com/office/word/2010/wordprocessingCanvas" xmlns:mc="http://schemas.openxmlformats.org/markup-compatibility/2006" xmlns:o="urn:schemas-microsoft-com:office:office" xmlns:r="http://schemas.openxmlformats.org/officeDocument/2006/relationships" xmlns:m="http://schemas.openxmlformats.org/officeDocument/2006/math" xmlns:v="urn:schemas-microsoft-com:vml" xmlns:wp14="http://schemas.microsoft.com/office/word/2010/wordprocessingDrawing" xmlns:wp="http://schemas.openxmlformats.org/drawingml/2006/wordprocessingDrawing" xmlns:w10="urn:schemas-microsoft-com:office:word" xmlns:w="http://schemas.openxmlformats.org/wordprocessingml/2006/main" xmlns:w14="http://schemas.microsoft.com/office/word/2010/wordml" xmlns:wpg="http://schemas.microsoft.com/office/word/2010/wordprocessingGroup" xmlns:wpi="http://schemas.microsoft.com/office/word/2010/wordprocessingInk" xmlns:wne="http://schemas.microsoft.com/office/word/2006/wordml" xmlns:wps="http://schemas.microsoft.com/office/word/2010/wordprocessingShape" mc:Ignorable="w14 wp14">
+<w:footnotes xmlns:wpc="http://schemas.microsoft.com/office/word/2010/wordprocessingCanvas" xmlns:mc="http://schemas.openxmlformats.org/markup-compatibility/2006" xmlns:o="urn:schemas-microsoft-com:office:office" xmlns:r="http://schemas.openxmlformats.org/officeDocument/2006/relationships" xmlns:m="http://schemas.openxmlformats.org/officeDocument/2006/math" xmlns:v="urn:schemas-microsoft-com:vml" xmlns:wp14="http://schemas.microsoft.com/office/word/2010/wordprocessingDrawing" xmlns:wp="http://schemas.openxmlformats.org/drawingml/2006/wordprocessingDrawing" xmlns:w10="urn:schemas-microsoft-com:office:word" xmlns:w="http://schemas.openxmlformats.org/wordprocessingml/2006/main" xmlns:w14="http://schemas.microsoft.com/office/word/2010/wordml" xmlns:w15="http://schemas.microsoft.com/office/word/2012/wordml" xmlns:wpg="http://schemas.microsoft.com/office/word/2010/wordprocessingGroup" xmlns:wpi="http://schemas.microsoft.com/office/word/2010/wordprocessingInk" xmlns:wne="http://schemas.microsoft.com/office/word/2006/wordml" xmlns:wps="http://schemas.microsoft.com/office/word/2010/wordprocessingShape" mc:Ignorable="w14 w15 wp14">
   <w:footnote w:type="separator" w:id="-1">
     <w:p>
       <w:r>
@@ -7026,7 +7028,7 @@
 </file>
 
 <file path=word/header1.xml><?xml version="1.0" encoding="utf-8"?>
-<w:hdr xmlns:wpc="http://schemas.microsoft.com/office/word/2010/wordprocessingCanvas" xmlns:mc="http://schemas.openxmlformats.org/markup-compatibility/2006" xmlns:o="urn:schemas-microsoft-com:office:office" xmlns:r="http://schemas.openxmlformats.org/officeDocument/2006/relationships" xmlns:m="http://schemas.openxmlformats.org/officeDocument/2006/math" xmlns:v="urn:schemas-microsoft-com:vml" xmlns:wp14="http://schemas.microsoft.com/office/word/2010/wordprocessingDrawing" xmlns:wp="http://schemas.openxmlformats.org/drawingml/2006/wordprocessingDrawing" xmlns:w10="urn:schemas-microsoft-com:office:word" xmlns:w="http://schemas.openxmlformats.org/wordprocessingml/2006/main" xmlns:w14="http://schemas.microsoft.com/office/word/2010/wordml" xmlns:wpg="http://schemas.microsoft.com/office/word/2010/wordprocessingGroup" xmlns:wpi="http://schemas.microsoft.com/office/word/2010/wordprocessingInk" xmlns:wne="http://schemas.microsoft.com/office/word/2006/wordml" xmlns:wps="http://schemas.microsoft.com/office/word/2010/wordprocessingShape" mc:Ignorable="w14 wp14">
+<w:hdr xmlns:wpc="http://schemas.microsoft.com/office/word/2010/wordprocessingCanvas" xmlns:mc="http://schemas.openxmlformats.org/markup-compatibility/2006" xmlns:o="urn:schemas-microsoft-com:office:office" xmlns:r="http://schemas.openxmlformats.org/officeDocument/2006/relationships" xmlns:m="http://schemas.openxmlformats.org/officeDocument/2006/math" xmlns:v="urn:schemas-microsoft-com:vml" xmlns:wp14="http://schemas.microsoft.com/office/word/2010/wordprocessingDrawing" xmlns:wp="http://schemas.openxmlformats.org/drawingml/2006/wordprocessingDrawing" xmlns:w10="urn:schemas-microsoft-com:office:word" xmlns:w="http://schemas.openxmlformats.org/wordprocessingml/2006/main" xmlns:w14="http://schemas.microsoft.com/office/word/2010/wordml" xmlns:w15="http://schemas.microsoft.com/office/word/2012/wordml" xmlns:wpg="http://schemas.microsoft.com/office/word/2010/wordprocessingGroup" xmlns:wpi="http://schemas.microsoft.com/office/word/2010/wordprocessingInk" xmlns:wne="http://schemas.microsoft.com/office/word/2006/wordml" xmlns:wps="http://schemas.microsoft.com/office/word/2010/wordprocessingShape" mc:Ignorable="w14 w15 wp14">
   <w:p>
     <w:pPr>
       <w:pStyle w:val="21"/>
@@ -7051,22 +7053,14 @@
       <w:rPr>
         <w:b/>
       </w:rPr>
-      <w:t xml:space="preserve">Tetris On </w:t>
+      <w:t>Tetris On SoC</w:t>
     </w:r>
-    <w:proofErr w:type="spellStart"/>
-    <w:r>
-      <w:rPr>
-        <w:b/>
-      </w:rPr>
-      <w:t>SoC</w:t>
-    </w:r>
-    <w:proofErr w:type="spellEnd"/>
   </w:p>
 </w:hdr>
 </file>
 
 <file path=word/numbering.xml><?xml version="1.0" encoding="utf-8"?>
-<w:numbering xmlns:wpc="http://schemas.microsoft.com/office/word/2010/wordprocessingCanvas" xmlns:mc="http://schemas.openxmlformats.org/markup-compatibility/2006" xmlns:o="urn:schemas-microsoft-com:office:office" xmlns:r="http://schemas.openxmlformats.org/officeDocument/2006/relationships" xmlns:m="http://schemas.openxmlformats.org/officeDocument/2006/math" xmlns:v="urn:schemas-microsoft-com:vml" xmlns:wp14="http://schemas.microsoft.com/office/word/2010/wordprocessingDrawing" xmlns:wp="http://schemas.openxmlformats.org/drawingml/2006/wordprocessingDrawing" xmlns:w10="urn:schemas-microsoft-com:office:word" xmlns:w="http://schemas.openxmlformats.org/wordprocessingml/2006/main" xmlns:w14="http://schemas.microsoft.com/office/word/2010/wordml" xmlns:wpg="http://schemas.microsoft.com/office/word/2010/wordprocessingGroup" xmlns:wpi="http://schemas.microsoft.com/office/word/2010/wordprocessingInk" xmlns:wne="http://schemas.microsoft.com/office/word/2006/wordml" xmlns:wps="http://schemas.microsoft.com/office/word/2010/wordprocessingShape" mc:Ignorable="w14 wp14">
+<w:numbering xmlns:wpc="http://schemas.microsoft.com/office/word/2010/wordprocessingCanvas" xmlns:mc="http://schemas.openxmlformats.org/markup-compatibility/2006" xmlns:o="urn:schemas-microsoft-com:office:office" xmlns:r="http://schemas.openxmlformats.org/officeDocument/2006/relationships" xmlns:m="http://schemas.openxmlformats.org/officeDocument/2006/math" xmlns:v="urn:schemas-microsoft-com:vml" xmlns:wp14="http://schemas.microsoft.com/office/word/2010/wordprocessingDrawing" xmlns:wp="http://schemas.openxmlformats.org/drawingml/2006/wordprocessingDrawing" xmlns:w10="urn:schemas-microsoft-com:office:word" xmlns:w="http://schemas.openxmlformats.org/wordprocessingml/2006/main" xmlns:w14="http://schemas.microsoft.com/office/word/2010/wordml" xmlns:w15="http://schemas.microsoft.com/office/word/2012/wordml" xmlns:wpg="http://schemas.microsoft.com/office/word/2010/wordprocessingGroup" xmlns:wpi="http://schemas.microsoft.com/office/word/2010/wordprocessingInk" xmlns:wne="http://schemas.microsoft.com/office/word/2006/wordml" xmlns:wps="http://schemas.microsoft.com/office/word/2010/wordprocessingShape" mc:Ignorable="w14 w15 wp14">
   <w:abstractNum w:abstractNumId="0">
     <w:nsid w:val="0E620AD2"/>
     <w:multiLevelType w:val="multilevel"/>
@@ -7697,7 +7691,7 @@
 </file>
 
 <file path=word/styles.xml><?xml version="1.0" encoding="utf-8"?>
-<w:styles xmlns:mc="http://schemas.openxmlformats.org/markup-compatibility/2006" xmlns:r="http://schemas.openxmlformats.org/officeDocument/2006/relationships" xmlns:w="http://schemas.openxmlformats.org/wordprocessingml/2006/main" xmlns:w14="http://schemas.microsoft.com/office/word/2010/wordml" mc:Ignorable="w14">
+<w:styles xmlns:mc="http://schemas.openxmlformats.org/markup-compatibility/2006" xmlns:r="http://schemas.openxmlformats.org/officeDocument/2006/relationships" xmlns:w="http://schemas.openxmlformats.org/wordprocessingml/2006/main" xmlns:w14="http://schemas.microsoft.com/office/word/2010/wordml" xmlns:w15="http://schemas.microsoft.com/office/word/2012/wordml" mc:Ignorable="w14 w15">
   <w:docDefaults>
     <w:rPrDefault>
       <w:rPr>
@@ -7707,147 +7701,378 @@
     </w:rPrDefault>
     <w:pPrDefault/>
   </w:docDefaults>
-  <w:latentStyles w:defLockedState="0" w:defUIPriority="99" w:defSemiHidden="1" w:defUnhideWhenUsed="1" w:defQFormat="0" w:count="267">
-    <w:lsdException w:name="Normal" w:semiHidden="0" w:uiPriority="0" w:unhideWhenUsed="0" w:qFormat="1"/>
-    <w:lsdException w:name="heading 1" w:semiHidden="0" w:uiPriority="0" w:unhideWhenUsed="0" w:qFormat="1"/>
-    <w:lsdException w:name="heading 2" w:semiHidden="0" w:uiPriority="0" w:unhideWhenUsed="0" w:qFormat="1"/>
-    <w:lsdException w:name="heading 3" w:semiHidden="0" w:uiPriority="9" w:unhideWhenUsed="0" w:qFormat="1"/>
-    <w:lsdException w:name="heading 4" w:uiPriority="9" w:qFormat="1"/>
-    <w:lsdException w:name="heading 5" w:uiPriority="9" w:qFormat="1"/>
-    <w:lsdException w:name="heading 6" w:uiPriority="9" w:qFormat="1"/>
-    <w:lsdException w:name="heading 7" w:uiPriority="9" w:qFormat="1"/>
-    <w:lsdException w:name="heading 8" w:uiPriority="9" w:qFormat="1"/>
-    <w:lsdException w:name="heading 9" w:uiPriority="9" w:qFormat="1"/>
-    <w:lsdException w:name="toc 1" w:uiPriority="39"/>
-    <w:lsdException w:name="toc 2" w:uiPriority="39"/>
-    <w:lsdException w:name="toc 3" w:uiPriority="39"/>
-    <w:lsdException w:name="toc 4" w:uiPriority="39"/>
-    <w:lsdException w:name="toc 5" w:uiPriority="39"/>
-    <w:lsdException w:name="toc 6" w:uiPriority="39"/>
-    <w:lsdException w:name="toc 7" w:uiPriority="39"/>
-    <w:lsdException w:name="toc 8" w:uiPriority="39"/>
-    <w:lsdException w:name="toc 9" w:uiPriority="39"/>
-    <w:lsdException w:name="header" w:uiPriority="0"/>
-    <w:lsdException w:name="footer" w:uiPriority="0"/>
-    <w:lsdException w:name="caption" w:semiHidden="0" w:uiPriority="35" w:unhideWhenUsed="0" w:qFormat="1"/>
-    <w:lsdException w:name="page number" w:uiPriority="0"/>
-    <w:lsdException w:name="Title" w:semiHidden="0" w:uiPriority="0" w:unhideWhenUsed="0" w:qFormat="1"/>
-    <w:lsdException w:name="Default Paragraph Font" w:uiPriority="1"/>
-    <w:lsdException w:name="Subtitle" w:semiHidden="0" w:uiPriority="11" w:unhideWhenUsed="0" w:qFormat="1"/>
-    <w:lsdException w:name="Strong" w:semiHidden="0" w:uiPriority="22" w:unhideWhenUsed="0" w:qFormat="1"/>
-    <w:lsdException w:name="Emphasis" w:semiHidden="0" w:uiPriority="20" w:unhideWhenUsed="0" w:qFormat="1"/>
-    <w:lsdException w:name="Table Grid" w:semiHidden="0" w:uiPriority="59" w:unhideWhenUsed="0"/>
-    <w:lsdException w:name="Placeholder Text" w:unhideWhenUsed="0"/>
-    <w:lsdException w:name="No Spacing" w:semiHidden="0" w:uiPriority="1" w:unhideWhenUsed="0" w:qFormat="1"/>
-    <w:lsdException w:name="Light Shading" w:semiHidden="0" w:uiPriority="60" w:unhideWhenUsed="0"/>
-    <w:lsdException w:name="Light List" w:semiHidden="0" w:uiPriority="61" w:unhideWhenUsed="0"/>
-    <w:lsdException w:name="Light Grid" w:semiHidden="0" w:uiPriority="62" w:unhideWhenUsed="0"/>
-    <w:lsdException w:name="Medium Shading 1" w:semiHidden="0" w:uiPriority="63" w:unhideWhenUsed="0"/>
-    <w:lsdException w:name="Medium Shading 2" w:semiHidden="0" w:uiPriority="64" w:unhideWhenUsed="0"/>
-    <w:lsdException w:name="Medium List 1" w:semiHidden="0" w:uiPriority="65" w:unhideWhenUsed="0"/>
-    <w:lsdException w:name="Medium List 2" w:semiHidden="0" w:uiPriority="66" w:unhideWhenUsed="0"/>
-    <w:lsdException w:name="Medium Grid 1" w:semiHidden="0" w:uiPriority="67" w:unhideWhenUsed="0"/>
-    <w:lsdException w:name="Medium Grid 2" w:semiHidden="0" w:uiPriority="68" w:unhideWhenUsed="0"/>
-    <w:lsdException w:name="Medium Grid 3" w:semiHidden="0" w:uiPriority="69" w:unhideWhenUsed="0"/>
-    <w:lsdException w:name="Dark List" w:semiHidden="0" w:uiPriority="70" w:unhideWhenUsed="0"/>
-    <w:lsdException w:name="Colorful Shading" w:semiHidden="0" w:uiPriority="71" w:unhideWhenUsed="0"/>
-    <w:lsdException w:name="Colorful List" w:semiHidden="0" w:uiPriority="72" w:unhideWhenUsed="0"/>
-    <w:lsdException w:name="Colorful Grid" w:semiHidden="0" w:uiPriority="73" w:unhideWhenUsed="0"/>
-    <w:lsdException w:name="Light Shading Accent 1" w:semiHidden="0" w:uiPriority="60" w:unhideWhenUsed="0"/>
-    <w:lsdException w:name="Light List Accent 1" w:semiHidden="0" w:uiPriority="61" w:unhideWhenUsed="0"/>
-    <w:lsdException w:name="Light Grid Accent 1" w:semiHidden="0" w:uiPriority="62" w:unhideWhenUsed="0"/>
-    <w:lsdException w:name="Medium Shading 1 Accent 1" w:semiHidden="0" w:uiPriority="63" w:unhideWhenUsed="0"/>
-    <w:lsdException w:name="Medium Shading 2 Accent 1" w:semiHidden="0" w:uiPriority="64" w:unhideWhenUsed="0"/>
-    <w:lsdException w:name="Medium List 1 Accent 1" w:semiHidden="0" w:uiPriority="65" w:unhideWhenUsed="0"/>
-    <w:lsdException w:name="Revision" w:unhideWhenUsed="0"/>
-    <w:lsdException w:name="List Paragraph" w:semiHidden="0" w:uiPriority="34" w:unhideWhenUsed="0" w:qFormat="1"/>
-    <w:lsdException w:name="Quote" w:semiHidden="0" w:uiPriority="29" w:unhideWhenUsed="0" w:qFormat="1"/>
-    <w:lsdException w:name="Intense Quote" w:semiHidden="0" w:uiPriority="30" w:unhideWhenUsed="0" w:qFormat="1"/>
-    <w:lsdException w:name="Medium List 2 Accent 1" w:semiHidden="0" w:uiPriority="66" w:unhideWhenUsed="0"/>
-    <w:lsdException w:name="Medium Grid 1 Accent 1" w:semiHidden="0" w:uiPriority="67" w:unhideWhenUsed="0"/>
-    <w:lsdException w:name="Medium Grid 2 Accent 1" w:semiHidden="0" w:uiPriority="68" w:unhideWhenUsed="0"/>
-    <w:lsdException w:name="Medium Grid 3 Accent 1" w:semiHidden="0" w:uiPriority="69" w:unhideWhenUsed="0"/>
-    <w:lsdException w:name="Dark List Accent 1" w:semiHidden="0" w:uiPriority="70" w:unhideWhenUsed="0"/>
-    <w:lsdException w:name="Colorful Shading Accent 1" w:semiHidden="0" w:uiPriority="71" w:unhideWhenUsed="0"/>
-    <w:lsdException w:name="Colorful List Accent 1" w:semiHidden="0" w:uiPriority="72" w:unhideWhenUsed="0"/>
-    <w:lsdException w:name="Colorful Grid Accent 1" w:semiHidden="0" w:uiPriority="73" w:unhideWhenUsed="0"/>
-    <w:lsdException w:name="Light Shading Accent 2" w:semiHidden="0" w:uiPriority="60" w:unhideWhenUsed="0"/>
-    <w:lsdException w:name="Light List Accent 2" w:semiHidden="0" w:uiPriority="61" w:unhideWhenUsed="0"/>
-    <w:lsdException w:name="Light Grid Accent 2" w:semiHidden="0" w:uiPriority="62" w:unhideWhenUsed="0"/>
-    <w:lsdException w:name="Medium Shading 1 Accent 2" w:semiHidden="0" w:uiPriority="63" w:unhideWhenUsed="0"/>
-    <w:lsdException w:name="Medium Shading 2 Accent 2" w:semiHidden="0" w:uiPriority="64" w:unhideWhenUsed="0"/>
-    <w:lsdException w:name="Medium List 1 Accent 2" w:semiHidden="0" w:uiPriority="65" w:unhideWhenUsed="0"/>
-    <w:lsdException w:name="Medium List 2 Accent 2" w:semiHidden="0" w:uiPriority="66" w:unhideWhenUsed="0"/>
-    <w:lsdException w:name="Medium Grid 1 Accent 2" w:semiHidden="0" w:uiPriority="67" w:unhideWhenUsed="0"/>
-    <w:lsdException w:name="Medium Grid 2 Accent 2" w:semiHidden="0" w:uiPriority="68" w:unhideWhenUsed="0"/>
-    <w:lsdException w:name="Medium Grid 3 Accent 2" w:semiHidden="0" w:uiPriority="69" w:unhideWhenUsed="0"/>
-    <w:lsdException w:name="Dark List Accent 2" w:semiHidden="0" w:uiPriority="70" w:unhideWhenUsed="0"/>
-    <w:lsdException w:name="Colorful Shading Accent 2" w:semiHidden="0" w:uiPriority="71" w:unhideWhenUsed="0"/>
-    <w:lsdException w:name="Colorful List Accent 2" w:semiHidden="0" w:uiPriority="72" w:unhideWhenUsed="0"/>
-    <w:lsdException w:name="Colorful Grid Accent 2" w:semiHidden="0" w:uiPriority="73" w:unhideWhenUsed="0"/>
-    <w:lsdException w:name="Light Shading Accent 3" w:semiHidden="0" w:uiPriority="60" w:unhideWhenUsed="0"/>
-    <w:lsdException w:name="Light List Accent 3" w:semiHidden="0" w:uiPriority="61" w:unhideWhenUsed="0"/>
-    <w:lsdException w:name="Light Grid Accent 3" w:semiHidden="0" w:uiPriority="62" w:unhideWhenUsed="0"/>
-    <w:lsdException w:name="Medium Shading 1 Accent 3" w:semiHidden="0" w:uiPriority="63" w:unhideWhenUsed="0"/>
-    <w:lsdException w:name="Medium Shading 2 Accent 3" w:semiHidden="0" w:uiPriority="64" w:unhideWhenUsed="0"/>
-    <w:lsdException w:name="Medium List 1 Accent 3" w:semiHidden="0" w:uiPriority="65" w:unhideWhenUsed="0"/>
-    <w:lsdException w:name="Medium List 2 Accent 3" w:semiHidden="0" w:uiPriority="66" w:unhideWhenUsed="0"/>
-    <w:lsdException w:name="Medium Grid 1 Accent 3" w:semiHidden="0" w:uiPriority="67" w:unhideWhenUsed="0"/>
-    <w:lsdException w:name="Medium Grid 2 Accent 3" w:semiHidden="0" w:uiPriority="68" w:unhideWhenUsed="0"/>
-    <w:lsdException w:name="Medium Grid 3 Accent 3" w:semiHidden="0" w:uiPriority="69" w:unhideWhenUsed="0"/>
-    <w:lsdException w:name="Dark List Accent 3" w:semiHidden="0" w:uiPriority="70" w:unhideWhenUsed="0"/>
-    <w:lsdException w:name="Colorful Shading Accent 3" w:semiHidden="0" w:uiPriority="71" w:unhideWhenUsed="0"/>
-    <w:lsdException w:name="Colorful List Accent 3" w:semiHidden="0" w:uiPriority="72" w:unhideWhenUsed="0"/>
-    <w:lsdException w:name="Colorful Grid Accent 3" w:semiHidden="0" w:uiPriority="73" w:unhideWhenUsed="0"/>
-    <w:lsdException w:name="Light Shading Accent 4" w:semiHidden="0" w:uiPriority="60" w:unhideWhenUsed="0"/>
-    <w:lsdException w:name="Light List Accent 4" w:semiHidden="0" w:uiPriority="61" w:unhideWhenUsed="0"/>
-    <w:lsdException w:name="Light Grid Accent 4" w:semiHidden="0" w:uiPriority="62" w:unhideWhenUsed="0"/>
-    <w:lsdException w:name="Medium Shading 1 Accent 4" w:semiHidden="0" w:uiPriority="63" w:unhideWhenUsed="0"/>
-    <w:lsdException w:name="Medium Shading 2 Accent 4" w:semiHidden="0" w:uiPriority="64" w:unhideWhenUsed="0"/>
-    <w:lsdException w:name="Medium List 1 Accent 4" w:semiHidden="0" w:uiPriority="65" w:unhideWhenUsed="0"/>
-    <w:lsdException w:name="Medium List 2 Accent 4" w:semiHidden="0" w:uiPriority="66" w:unhideWhenUsed="0"/>
-    <w:lsdException w:name="Medium Grid 1 Accent 4" w:semiHidden="0" w:uiPriority="67" w:unhideWhenUsed="0"/>
-    <w:lsdException w:name="Medium Grid 2 Accent 4" w:semiHidden="0" w:uiPriority="68" w:unhideWhenUsed="0"/>
-    <w:lsdException w:name="Medium Grid 3 Accent 4" w:semiHidden="0" w:uiPriority="69" w:unhideWhenUsed="0"/>
-    <w:lsdException w:name="Dark List Accent 4" w:semiHidden="0" w:uiPriority="70" w:unhideWhenUsed="0"/>
-    <w:lsdException w:name="Colorful Shading Accent 4" w:semiHidden="0" w:uiPriority="71" w:unhideWhenUsed="0"/>
-    <w:lsdException w:name="Colorful List Accent 4" w:semiHidden="0" w:uiPriority="72" w:unhideWhenUsed="0"/>
-    <w:lsdException w:name="Colorful Grid Accent 4" w:semiHidden="0" w:uiPriority="73" w:unhideWhenUsed="0"/>
-    <w:lsdException w:name="Light Shading Accent 5" w:semiHidden="0" w:uiPriority="60" w:unhideWhenUsed="0"/>
-    <w:lsdException w:name="Light List Accent 5" w:semiHidden="0" w:uiPriority="61" w:unhideWhenUsed="0"/>
-    <w:lsdException w:name="Light Grid Accent 5" w:semiHidden="0" w:uiPriority="62" w:unhideWhenUsed="0"/>
-    <w:lsdException w:name="Medium Shading 1 Accent 5" w:semiHidden="0" w:uiPriority="63" w:unhideWhenUsed="0"/>
-    <w:lsdException w:name="Medium Shading 2 Accent 5" w:semiHidden="0" w:uiPriority="64" w:unhideWhenUsed="0"/>
-    <w:lsdException w:name="Medium List 1 Accent 5" w:semiHidden="0" w:uiPriority="65" w:unhideWhenUsed="0"/>
-    <w:lsdException w:name="Medium List 2 Accent 5" w:semiHidden="0" w:uiPriority="66" w:unhideWhenUsed="0"/>
-    <w:lsdException w:name="Medium Grid 1 Accent 5" w:semiHidden="0" w:uiPriority="67" w:unhideWhenUsed="0"/>
-    <w:lsdException w:name="Medium Grid 2 Accent 5" w:semiHidden="0" w:uiPriority="68" w:unhideWhenUsed="0"/>
-    <w:lsdException w:name="Medium Grid 3 Accent 5" w:semiHidden="0" w:uiPriority="69" w:unhideWhenUsed="0"/>
-    <w:lsdException w:name="Dark List Accent 5" w:semiHidden="0" w:uiPriority="70" w:unhideWhenUsed="0"/>
-    <w:lsdException w:name="Colorful Shading Accent 5" w:semiHidden="0" w:uiPriority="71" w:unhideWhenUsed="0"/>
-    <w:lsdException w:name="Colorful List Accent 5" w:semiHidden="0" w:uiPriority="72" w:unhideWhenUsed="0"/>
-    <w:lsdException w:name="Colorful Grid Accent 5" w:semiHidden="0" w:uiPriority="73" w:unhideWhenUsed="0"/>
-    <w:lsdException w:name="Light Shading Accent 6" w:semiHidden="0" w:uiPriority="60" w:unhideWhenUsed="0"/>
-    <w:lsdException w:name="Light List Accent 6" w:semiHidden="0" w:uiPriority="61" w:unhideWhenUsed="0"/>
-    <w:lsdException w:name="Light Grid Accent 6" w:semiHidden="0" w:uiPriority="62" w:unhideWhenUsed="0"/>
-    <w:lsdException w:name="Medium Shading 1 Accent 6" w:semiHidden="0" w:uiPriority="63" w:unhideWhenUsed="0"/>
-    <w:lsdException w:name="Medium Shading 2 Accent 6" w:semiHidden="0" w:uiPriority="64" w:unhideWhenUsed="0"/>
-    <w:lsdException w:name="Medium List 1 Accent 6" w:semiHidden="0" w:uiPriority="65" w:unhideWhenUsed="0"/>
-    <w:lsdException w:name="Medium List 2 Accent 6" w:semiHidden="0" w:uiPriority="66" w:unhideWhenUsed="0"/>
-    <w:lsdException w:name="Medium Grid 1 Accent 6" w:semiHidden="0" w:uiPriority="67" w:unhideWhenUsed="0"/>
-    <w:lsdException w:name="Medium Grid 2 Accent 6" w:semiHidden="0" w:uiPriority="68" w:unhideWhenUsed="0"/>
-    <w:lsdException w:name="Medium Grid 3 Accent 6" w:semiHidden="0" w:uiPriority="69" w:unhideWhenUsed="0"/>
-    <w:lsdException w:name="Dark List Accent 6" w:semiHidden="0" w:uiPriority="70" w:unhideWhenUsed="0"/>
-    <w:lsdException w:name="Colorful Shading Accent 6" w:semiHidden="0" w:uiPriority="71" w:unhideWhenUsed="0"/>
-    <w:lsdException w:name="Colorful List Accent 6" w:semiHidden="0" w:uiPriority="72" w:unhideWhenUsed="0"/>
-    <w:lsdException w:name="Colorful Grid Accent 6" w:semiHidden="0" w:uiPriority="73" w:unhideWhenUsed="0"/>
-    <w:lsdException w:name="Subtle Emphasis" w:semiHidden="0" w:uiPriority="19" w:unhideWhenUsed="0" w:qFormat="1"/>
-    <w:lsdException w:name="Intense Emphasis" w:semiHidden="0" w:uiPriority="21" w:unhideWhenUsed="0" w:qFormat="1"/>
-    <w:lsdException w:name="Subtle Reference" w:semiHidden="0" w:uiPriority="31" w:unhideWhenUsed="0" w:qFormat="1"/>
-    <w:lsdException w:name="Intense Reference" w:semiHidden="0" w:uiPriority="32" w:unhideWhenUsed="0" w:qFormat="1"/>
-    <w:lsdException w:name="Book Title" w:semiHidden="0" w:uiPriority="33" w:unhideWhenUsed="0" w:qFormat="1"/>
-    <w:lsdException w:name="Bibliography" w:uiPriority="37"/>
-    <w:lsdException w:name="TOC Heading" w:uiPriority="39" w:qFormat="1"/>
+  <w:latentStyles w:defLockedState="0" w:defUIPriority="99" w:defSemiHidden="0" w:defUnhideWhenUsed="0" w:defQFormat="0" w:count="371">
+    <w:lsdException w:name="Normal" w:uiPriority="0" w:qFormat="1"/>
+    <w:lsdException w:name="heading 1" w:uiPriority="0" w:qFormat="1"/>
+    <w:lsdException w:name="heading 2" w:uiPriority="0" w:qFormat="1"/>
+    <w:lsdException w:name="heading 3" w:uiPriority="9" w:qFormat="1"/>
+    <w:lsdException w:name="heading 4" w:semiHidden="1" w:uiPriority="9" w:unhideWhenUsed="1" w:qFormat="1"/>
+    <w:lsdException w:name="heading 5" w:semiHidden="1" w:uiPriority="9" w:unhideWhenUsed="1" w:qFormat="1"/>
+    <w:lsdException w:name="heading 6" w:semiHidden="1" w:uiPriority="9" w:unhideWhenUsed="1" w:qFormat="1"/>
+    <w:lsdException w:name="heading 7" w:semiHidden="1" w:uiPriority="9" w:unhideWhenUsed="1" w:qFormat="1"/>
+    <w:lsdException w:name="heading 8" w:semiHidden="1" w:uiPriority="9" w:unhideWhenUsed="1" w:qFormat="1"/>
+    <w:lsdException w:name="heading 9" w:semiHidden="1" w:uiPriority="9" w:unhideWhenUsed="1" w:qFormat="1"/>
+    <w:lsdException w:name="index 1" w:semiHidden="1" w:unhideWhenUsed="1"/>
+    <w:lsdException w:name="index 2" w:semiHidden="1" w:unhideWhenUsed="1"/>
+    <w:lsdException w:name="index 3" w:semiHidden="1" w:unhideWhenUsed="1"/>
+    <w:lsdException w:name="index 4" w:semiHidden="1" w:unhideWhenUsed="1"/>
+    <w:lsdException w:name="index 5" w:semiHidden="1" w:unhideWhenUsed="1"/>
+    <w:lsdException w:name="index 6" w:semiHidden="1" w:unhideWhenUsed="1"/>
+    <w:lsdException w:name="index 7" w:semiHidden="1" w:unhideWhenUsed="1"/>
+    <w:lsdException w:name="index 8" w:semiHidden="1" w:unhideWhenUsed="1"/>
+    <w:lsdException w:name="index 9" w:semiHidden="1" w:unhideWhenUsed="1"/>
+    <w:lsdException w:name="toc 1" w:semiHidden="1" w:uiPriority="39" w:unhideWhenUsed="1"/>
+    <w:lsdException w:name="toc 2" w:semiHidden="1" w:uiPriority="39" w:unhideWhenUsed="1"/>
+    <w:lsdException w:name="toc 3" w:semiHidden="1" w:uiPriority="39" w:unhideWhenUsed="1"/>
+    <w:lsdException w:name="toc 4" w:semiHidden="1" w:uiPriority="39" w:unhideWhenUsed="1"/>
+    <w:lsdException w:name="toc 5" w:semiHidden="1" w:uiPriority="39" w:unhideWhenUsed="1"/>
+    <w:lsdException w:name="toc 6" w:semiHidden="1" w:uiPriority="39" w:unhideWhenUsed="1"/>
+    <w:lsdException w:name="toc 7" w:semiHidden="1" w:uiPriority="39" w:unhideWhenUsed="1"/>
+    <w:lsdException w:name="toc 8" w:semiHidden="1" w:uiPriority="39" w:unhideWhenUsed="1"/>
+    <w:lsdException w:name="toc 9" w:semiHidden="1" w:uiPriority="39" w:unhideWhenUsed="1"/>
+    <w:lsdException w:name="Normal Indent" w:semiHidden="1" w:unhideWhenUsed="1"/>
+    <w:lsdException w:name="footnote text" w:semiHidden="1" w:unhideWhenUsed="1"/>
+    <w:lsdException w:name="annotation text" w:semiHidden="1" w:unhideWhenUsed="1"/>
+    <w:lsdException w:name="header" w:semiHidden="1" w:uiPriority="0" w:unhideWhenUsed="1"/>
+    <w:lsdException w:name="footer" w:semiHidden="1" w:uiPriority="0" w:unhideWhenUsed="1"/>
+    <w:lsdException w:name="index heading" w:semiHidden="1" w:unhideWhenUsed="1"/>
+    <w:lsdException w:name="caption" w:uiPriority="35" w:qFormat="1"/>
+    <w:lsdException w:name="table of figures" w:semiHidden="1" w:unhideWhenUsed="1"/>
+    <w:lsdException w:name="envelope address" w:semiHidden="1" w:unhideWhenUsed="1"/>
+    <w:lsdException w:name="envelope return" w:semiHidden="1" w:unhideWhenUsed="1"/>
+    <w:lsdException w:name="footnote reference" w:semiHidden="1" w:unhideWhenUsed="1"/>
+    <w:lsdException w:name="annotation reference" w:semiHidden="1" w:unhideWhenUsed="1"/>
+    <w:lsdException w:name="line number" w:semiHidden="1" w:unhideWhenUsed="1"/>
+    <w:lsdException w:name="page number" w:semiHidden="1" w:uiPriority="0" w:unhideWhenUsed="1"/>
+    <w:lsdException w:name="endnote reference" w:semiHidden="1" w:unhideWhenUsed="1"/>
+    <w:lsdException w:name="endnote text" w:semiHidden="1" w:unhideWhenUsed="1"/>
+    <w:lsdException w:name="table of authorities" w:semiHidden="1" w:unhideWhenUsed="1"/>
+    <w:lsdException w:name="macro" w:semiHidden="1" w:unhideWhenUsed="1"/>
+    <w:lsdException w:name="toa heading" w:semiHidden="1" w:unhideWhenUsed="1"/>
+    <w:lsdException w:name="List" w:semiHidden="1" w:unhideWhenUsed="1"/>
+    <w:lsdException w:name="List Bullet" w:semiHidden="1" w:unhideWhenUsed="1"/>
+    <w:lsdException w:name="List Number" w:semiHidden="1" w:unhideWhenUsed="1"/>
+    <w:lsdException w:name="List 2" w:semiHidden="1" w:unhideWhenUsed="1"/>
+    <w:lsdException w:name="List 3" w:semiHidden="1" w:unhideWhenUsed="1"/>
+    <w:lsdException w:name="List 4" w:semiHidden="1" w:unhideWhenUsed="1"/>
+    <w:lsdException w:name="List 5" w:semiHidden="1" w:unhideWhenUsed="1"/>
+    <w:lsdException w:name="List Bullet 2" w:semiHidden="1" w:unhideWhenUsed="1"/>
+    <w:lsdException w:name="List Bullet 3" w:semiHidden="1" w:unhideWhenUsed="1"/>
+    <w:lsdException w:name="List Bullet 4" w:semiHidden="1" w:unhideWhenUsed="1"/>
+    <w:lsdException w:name="List Bullet 5" w:semiHidden="1" w:unhideWhenUsed="1"/>
+    <w:lsdException w:name="List Number 2" w:semiHidden="1" w:unhideWhenUsed="1"/>
+    <w:lsdException w:name="List Number 3" w:semiHidden="1" w:unhideWhenUsed="1"/>
+    <w:lsdException w:name="List Number 4" w:semiHidden="1" w:unhideWhenUsed="1"/>
+    <w:lsdException w:name="List Number 5" w:semiHidden="1" w:unhideWhenUsed="1"/>
+    <w:lsdException w:name="Title" w:uiPriority="0" w:qFormat="1"/>
+    <w:lsdException w:name="Closing" w:semiHidden="1" w:unhideWhenUsed="1"/>
+    <w:lsdException w:name="Signature" w:semiHidden="1" w:unhideWhenUsed="1"/>
+    <w:lsdException w:name="Default Paragraph Font" w:semiHidden="1" w:uiPriority="1" w:unhideWhenUsed="1"/>
+    <w:lsdException w:name="Body Text" w:semiHidden="1" w:unhideWhenUsed="1"/>
+    <w:lsdException w:name="Body Text Indent" w:semiHidden="1" w:unhideWhenUsed="1"/>
+    <w:lsdException w:name="List Continue" w:semiHidden="1" w:unhideWhenUsed="1"/>
+    <w:lsdException w:name="List Continue 2" w:semiHidden="1" w:unhideWhenUsed="1"/>
+    <w:lsdException w:name="List Continue 3" w:semiHidden="1" w:unhideWhenUsed="1"/>
+    <w:lsdException w:name="List Continue 4" w:semiHidden="1" w:unhideWhenUsed="1"/>
+    <w:lsdException w:name="List Continue 5" w:semiHidden="1" w:unhideWhenUsed="1"/>
+    <w:lsdException w:name="Message Header" w:semiHidden="1" w:unhideWhenUsed="1"/>
+    <w:lsdException w:name="Subtitle" w:uiPriority="11" w:qFormat="1"/>
+    <w:lsdException w:name="Salutation" w:semiHidden="1" w:unhideWhenUsed="1"/>
+    <w:lsdException w:name="Date" w:semiHidden="1" w:unhideWhenUsed="1"/>
+    <w:lsdException w:name="Body Text First Indent" w:semiHidden="1" w:unhideWhenUsed="1"/>
+    <w:lsdException w:name="Body Text First Indent 2" w:semiHidden="1" w:unhideWhenUsed="1"/>
+    <w:lsdException w:name="Note Heading" w:semiHidden="1" w:unhideWhenUsed="1"/>
+    <w:lsdException w:name="Body Text 2" w:semiHidden="1" w:unhideWhenUsed="1"/>
+    <w:lsdException w:name="Body Text 3" w:semiHidden="1" w:unhideWhenUsed="1"/>
+    <w:lsdException w:name="Body Text Indent 2" w:semiHidden="1" w:unhideWhenUsed="1"/>
+    <w:lsdException w:name="Body Text Indent 3" w:semiHidden="1" w:unhideWhenUsed="1"/>
+    <w:lsdException w:name="Block Text" w:semiHidden="1" w:unhideWhenUsed="1"/>
+    <w:lsdException w:name="Hyperlink" w:semiHidden="1" w:unhideWhenUsed="1"/>
+    <w:lsdException w:name="FollowedHyperlink" w:semiHidden="1" w:unhideWhenUsed="1"/>
+    <w:lsdException w:name="Strong" w:uiPriority="22" w:qFormat="1"/>
+    <w:lsdException w:name="Emphasis" w:uiPriority="20" w:qFormat="1"/>
+    <w:lsdException w:name="Document Map" w:semiHidden="1" w:unhideWhenUsed="1"/>
+    <w:lsdException w:name="Plain Text" w:semiHidden="1" w:unhideWhenUsed="1"/>
+    <w:lsdException w:name="E-mail Signature" w:semiHidden="1" w:unhideWhenUsed="1"/>
+    <w:lsdException w:name="HTML Top of Form" w:semiHidden="1" w:unhideWhenUsed="1"/>
+    <w:lsdException w:name="HTML Bottom of Form" w:semiHidden="1" w:unhideWhenUsed="1"/>
+    <w:lsdException w:name="Normal (Web)" w:semiHidden="1" w:unhideWhenUsed="1"/>
+    <w:lsdException w:name="HTML Acronym" w:semiHidden="1" w:unhideWhenUsed="1"/>
+    <w:lsdException w:name="HTML Address" w:semiHidden="1" w:unhideWhenUsed="1"/>
+    <w:lsdException w:name="HTML Cite" w:semiHidden="1" w:unhideWhenUsed="1"/>
+    <w:lsdException w:name="HTML Code" w:semiHidden="1" w:unhideWhenUsed="1"/>
+    <w:lsdException w:name="HTML Definition" w:semiHidden="1" w:unhideWhenUsed="1"/>
+    <w:lsdException w:name="HTML Keyboard" w:semiHidden="1" w:unhideWhenUsed="1"/>
+    <w:lsdException w:name="HTML Preformatted" w:semiHidden="1" w:unhideWhenUsed="1"/>
+    <w:lsdException w:name="HTML Sample" w:semiHidden="1" w:unhideWhenUsed="1"/>
+    <w:lsdException w:name="HTML Typewriter" w:semiHidden="1" w:unhideWhenUsed="1"/>
+    <w:lsdException w:name="HTML Variable" w:semiHidden="1" w:unhideWhenUsed="1"/>
+    <w:lsdException w:name="Normal Table" w:semiHidden="1" w:unhideWhenUsed="1"/>
+    <w:lsdException w:name="annotation subject" w:semiHidden="1" w:unhideWhenUsed="1"/>
+    <w:lsdException w:name="No List" w:semiHidden="1" w:unhideWhenUsed="1"/>
+    <w:lsdException w:name="Outline List 1" w:semiHidden="1" w:unhideWhenUsed="1"/>
+    <w:lsdException w:name="Outline List 2" w:semiHidden="1" w:unhideWhenUsed="1"/>
+    <w:lsdException w:name="Outline List 3" w:semiHidden="1" w:unhideWhenUsed="1"/>
+    <w:lsdException w:name="Table Simple 1" w:semiHidden="1" w:unhideWhenUsed="1"/>
+    <w:lsdException w:name="Table Simple 2" w:semiHidden="1" w:unhideWhenUsed="1"/>
+    <w:lsdException w:name="Table Simple 3" w:semiHidden="1" w:unhideWhenUsed="1"/>
+    <w:lsdException w:name="Table Classic 1" w:semiHidden="1" w:unhideWhenUsed="1"/>
+    <w:lsdException w:name="Table Classic 2" w:semiHidden="1" w:unhideWhenUsed="1"/>
+    <w:lsdException w:name="Table Classic 3" w:semiHidden="1" w:unhideWhenUsed="1"/>
+    <w:lsdException w:name="Table Classic 4" w:semiHidden="1" w:unhideWhenUsed="1"/>
+    <w:lsdException w:name="Table Colorful 1" w:semiHidden="1" w:unhideWhenUsed="1"/>
+    <w:lsdException w:name="Table Colorful 2" w:semiHidden="1" w:unhideWhenUsed="1"/>
+    <w:lsdException w:name="Table Colorful 3" w:semiHidden="1" w:unhideWhenUsed="1"/>
+    <w:lsdException w:name="Table Columns 1" w:semiHidden="1" w:unhideWhenUsed="1"/>
+    <w:lsdException w:name="Table Columns 2" w:semiHidden="1" w:unhideWhenUsed="1"/>
+    <w:lsdException w:name="Table Columns 3" w:semiHidden="1" w:unhideWhenUsed="1"/>
+    <w:lsdException w:name="Table Columns 4" w:semiHidden="1" w:unhideWhenUsed="1"/>
+    <w:lsdException w:name="Table Columns 5" w:semiHidden="1" w:unhideWhenUsed="1"/>
+    <w:lsdException w:name="Table Grid 1" w:semiHidden="1" w:unhideWhenUsed="1"/>
+    <w:lsdException w:name="Table Grid 2" w:semiHidden="1" w:unhideWhenUsed="1"/>
+    <w:lsdException w:name="Table Grid 3" w:semiHidden="1" w:unhideWhenUsed="1"/>
+    <w:lsdException w:name="Table Grid 4" w:semiHidden="1" w:unhideWhenUsed="1"/>
+    <w:lsdException w:name="Table Grid 5" w:semiHidden="1" w:unhideWhenUsed="1"/>
+    <w:lsdException w:name="Table Grid 6" w:semiHidden="1" w:unhideWhenUsed="1"/>
+    <w:lsdException w:name="Table Grid 7" w:semiHidden="1" w:unhideWhenUsed="1"/>
+    <w:lsdException w:name="Table Grid 8" w:semiHidden="1" w:unhideWhenUsed="1"/>
+    <w:lsdException w:name="Table List 1" w:semiHidden="1" w:unhideWhenUsed="1"/>
+    <w:lsdException w:name="Table List 2" w:semiHidden="1" w:unhideWhenUsed="1"/>
+    <w:lsdException w:name="Table List 3" w:semiHidden="1" w:unhideWhenUsed="1"/>
+    <w:lsdException w:name="Table List 4" w:semiHidden="1" w:unhideWhenUsed="1"/>
+    <w:lsdException w:name="Table List 5" w:semiHidden="1" w:unhideWhenUsed="1"/>
+    <w:lsdException w:name="Table List 6" w:semiHidden="1" w:unhideWhenUsed="1"/>
+    <w:lsdException w:name="Table List 7" w:semiHidden="1" w:unhideWhenUsed="1"/>
+    <w:lsdException w:name="Table List 8" w:semiHidden="1" w:unhideWhenUsed="1"/>
+    <w:lsdException w:name="Table 3D effects 1" w:semiHidden="1" w:unhideWhenUsed="1"/>
+    <w:lsdException w:name="Table 3D effects 2" w:semiHidden="1" w:unhideWhenUsed="1"/>
+    <w:lsdException w:name="Table 3D effects 3" w:semiHidden="1" w:unhideWhenUsed="1"/>
+    <w:lsdException w:name="Table Contemporary" w:semiHidden="1" w:unhideWhenUsed="1"/>
+    <w:lsdException w:name="Table Elegant" w:semiHidden="1" w:unhideWhenUsed="1"/>
+    <w:lsdException w:name="Table Professional" w:semiHidden="1" w:unhideWhenUsed="1"/>
+    <w:lsdException w:name="Table Subtle 1" w:semiHidden="1" w:unhideWhenUsed="1"/>
+    <w:lsdException w:name="Table Subtle 2" w:semiHidden="1" w:unhideWhenUsed="1"/>
+    <w:lsdException w:name="Table Web 1" w:semiHidden="1" w:unhideWhenUsed="1"/>
+    <w:lsdException w:name="Table Web 2" w:semiHidden="1" w:unhideWhenUsed="1"/>
+    <w:lsdException w:name="Table Web 3" w:semiHidden="1" w:unhideWhenUsed="1"/>
+    <w:lsdException w:name="Balloon Text" w:semiHidden="1" w:unhideWhenUsed="1"/>
+    <w:lsdException w:name="Table Grid" w:uiPriority="59"/>
+    <w:lsdException w:name="Table Theme" w:semiHidden="1" w:unhideWhenUsed="1"/>
+    <w:lsdException w:name="Placeholder Text" w:semiHidden="1"/>
+    <w:lsdException w:name="No Spacing" w:uiPriority="1" w:qFormat="1"/>
+    <w:lsdException w:name="Light Shading" w:uiPriority="60"/>
+    <w:lsdException w:name="Light List" w:uiPriority="61"/>
+    <w:lsdException w:name="Light Grid" w:uiPriority="62"/>
+    <w:lsdException w:name="Medium Shading 1" w:uiPriority="63"/>
+    <w:lsdException w:name="Medium Shading 2" w:uiPriority="64"/>
+    <w:lsdException w:name="Medium List 1" w:uiPriority="65"/>
+    <w:lsdException w:name="Medium List 2" w:uiPriority="66"/>
+    <w:lsdException w:name="Medium Grid 1" w:uiPriority="67"/>
+    <w:lsdException w:name="Medium Grid 2" w:uiPriority="68"/>
+    <w:lsdException w:name="Medium Grid 3" w:uiPriority="69"/>
+    <w:lsdException w:name="Dark List" w:uiPriority="70"/>
+    <w:lsdException w:name="Colorful Shading" w:uiPriority="71"/>
+    <w:lsdException w:name="Colorful List" w:uiPriority="72"/>
+    <w:lsdException w:name="Colorful Grid" w:uiPriority="73"/>
+    <w:lsdException w:name="Light Shading Accent 1" w:uiPriority="60"/>
+    <w:lsdException w:name="Light List Accent 1" w:uiPriority="61"/>
+    <w:lsdException w:name="Light Grid Accent 1" w:uiPriority="62"/>
+    <w:lsdException w:name="Medium Shading 1 Accent 1" w:uiPriority="63"/>
+    <w:lsdException w:name="Medium Shading 2 Accent 1" w:uiPriority="64"/>
+    <w:lsdException w:name="Medium List 1 Accent 1" w:uiPriority="65"/>
+    <w:lsdException w:name="Revision" w:semiHidden="1"/>
+    <w:lsdException w:name="List Paragraph" w:uiPriority="34" w:qFormat="1"/>
+    <w:lsdException w:name="Quote" w:uiPriority="29" w:qFormat="1"/>
+    <w:lsdException w:name="Intense Quote" w:uiPriority="30" w:qFormat="1"/>
+    <w:lsdException w:name="Medium List 2 Accent 1" w:uiPriority="66"/>
+    <w:lsdException w:name="Medium Grid 1 Accent 1" w:uiPriority="67"/>
+    <w:lsdException w:name="Medium Grid 2 Accent 1" w:uiPriority="68"/>
+    <w:lsdException w:name="Medium Grid 3 Accent 1" w:uiPriority="69"/>
+    <w:lsdException w:name="Dark List Accent 1" w:uiPriority="70"/>
+    <w:lsdException w:name="Colorful Shading Accent 1" w:uiPriority="71"/>
+    <w:lsdException w:name="Colorful List Accent 1" w:uiPriority="72"/>
+    <w:lsdException w:name="Colorful Grid Accent 1" w:uiPriority="73"/>
+    <w:lsdException w:name="Light Shading Accent 2" w:uiPriority="60"/>
+    <w:lsdException w:name="Light List Accent 2" w:uiPriority="61"/>
+    <w:lsdException w:name="Light Grid Accent 2" w:uiPriority="62"/>
+    <w:lsdException w:name="Medium Shading 1 Accent 2" w:uiPriority="63"/>
+    <w:lsdException w:name="Medium Shading 2 Accent 2" w:uiPriority="64"/>
+    <w:lsdException w:name="Medium List 1 Accent 2" w:uiPriority="65"/>
+    <w:lsdException w:name="Medium List 2 Accent 2" w:uiPriority="66"/>
+    <w:lsdException w:name="Medium Grid 1 Accent 2" w:uiPriority="67"/>
+    <w:lsdException w:name="Medium Grid 2 Accent 2" w:uiPriority="68"/>
+    <w:lsdException w:name="Medium Grid 3 Accent 2" w:uiPriority="69"/>
+    <w:lsdException w:name="Dark List Accent 2" w:uiPriority="70"/>
+    <w:lsdException w:name="Colorful Shading Accent 2" w:uiPriority="71"/>
+    <w:lsdException w:name="Colorful List Accent 2" w:uiPriority="72"/>
+    <w:lsdException w:name="Colorful Grid Accent 2" w:uiPriority="73"/>
+    <w:lsdException w:name="Light Shading Accent 3" w:uiPriority="60"/>
+    <w:lsdException w:name="Light List Accent 3" w:uiPriority="61"/>
+    <w:lsdException w:name="Light Grid Accent 3" w:uiPriority="62"/>
+    <w:lsdException w:name="Medium Shading 1 Accent 3" w:uiPriority="63"/>
+    <w:lsdException w:name="Medium Shading 2 Accent 3" w:uiPriority="64"/>
+    <w:lsdException w:name="Medium List 1 Accent 3" w:uiPriority="65"/>
+    <w:lsdException w:name="Medium List 2 Accent 3" w:uiPriority="66"/>
+    <w:lsdException w:name="Medium Grid 1 Accent 3" w:uiPriority="67"/>
+    <w:lsdException w:name="Medium Grid 2 Accent 3" w:uiPriority="68"/>
+    <w:lsdException w:name="Medium Grid 3 Accent 3" w:uiPriority="69"/>
+    <w:lsdException w:name="Dark List Accent 3" w:uiPriority="70"/>
+    <w:lsdException w:name="Colorful Shading Accent 3" w:uiPriority="71"/>
+    <w:lsdException w:name="Colorful List Accent 3" w:uiPriority="72"/>
+    <w:lsdException w:name="Colorful Grid Accent 3" w:uiPriority="73"/>
+    <w:lsdException w:name="Light Shading Accent 4" w:uiPriority="60"/>
+    <w:lsdException w:name="Light List Accent 4" w:uiPriority="61"/>
+    <w:lsdException w:name="Light Grid Accent 4" w:uiPriority="62"/>
+    <w:lsdException w:name="Medium Shading 1 Accent 4" w:uiPriority="63"/>
+    <w:lsdException w:name="Medium Shading 2 Accent 4" w:uiPriority="64"/>
+    <w:lsdException w:name="Medium List 1 Accent 4" w:uiPriority="65"/>
+    <w:lsdException w:name="Medium List 2 Accent 4" w:uiPriority="66"/>
+    <w:lsdException w:name="Medium Grid 1 Accent 4" w:uiPriority="67"/>
+    <w:lsdException w:name="Medium Grid 2 Accent 4" w:uiPriority="68"/>
+    <w:lsdException w:name="Medium Grid 3 Accent 4" w:uiPriority="69"/>
+    <w:lsdException w:name="Dark List Accent 4" w:uiPriority="70"/>
+    <w:lsdException w:name="Colorful Shading Accent 4" w:uiPriority="71"/>
+    <w:lsdException w:name="Colorful List Accent 4" w:uiPriority="72"/>
+    <w:lsdException w:name="Colorful Grid Accent 4" w:uiPriority="73"/>
+    <w:lsdException w:name="Light Shading Accent 5" w:uiPriority="60"/>
+    <w:lsdException w:name="Light List Accent 5" w:uiPriority="61"/>
+    <w:lsdException w:name="Light Grid Accent 5" w:uiPriority="62"/>
+    <w:lsdException w:name="Medium Shading 1 Accent 5" w:uiPriority="63"/>
+    <w:lsdException w:name="Medium Shading 2 Accent 5" w:uiPriority="64"/>
+    <w:lsdException w:name="Medium List 1 Accent 5" w:uiPriority="65"/>
+    <w:lsdException w:name="Medium List 2 Accent 5" w:uiPriority="66"/>
+    <w:lsdException w:name="Medium Grid 1 Accent 5" w:uiPriority="67"/>
+    <w:lsdException w:name="Medium Grid 2 Accent 5" w:uiPriority="68"/>
+    <w:lsdException w:name="Medium Grid 3 Accent 5" w:uiPriority="69"/>
+    <w:lsdException w:name="Dark List Accent 5" w:uiPriority="70"/>
+    <w:lsdException w:name="Colorful Shading Accent 5" w:uiPriority="71"/>
+    <w:lsdException w:name="Colorful List Accent 5" w:uiPriority="72"/>
+    <w:lsdException w:name="Colorful Grid Accent 5" w:uiPriority="73"/>
+    <w:lsdException w:name="Light Shading Accent 6" w:uiPriority="60"/>
+    <w:lsdException w:name="Light List Accent 6" w:uiPriority="61"/>
+    <w:lsdException w:name="Light Grid Accent 6" w:uiPriority="62"/>
+    <w:lsdException w:name="Medium Shading 1 Accent 6" w:uiPriority="63"/>
+    <w:lsdException w:name="Medium Shading 2 Accent 6" w:uiPriority="64"/>
+    <w:lsdException w:name="Medium List 1 Accent 6" w:uiPriority="65"/>
+    <w:lsdException w:name="Medium List 2 Accent 6" w:uiPriority="66"/>
+    <w:lsdException w:name="Medium Grid 1 Accent 6" w:uiPriority="67"/>
+    <w:lsdException w:name="Medium Grid 2 Accent 6" w:uiPriority="68"/>
+    <w:lsdException w:name="Medium Grid 3 Accent 6" w:uiPriority="69"/>
+    <w:lsdException w:name="Dark List Accent 6" w:uiPriority="70"/>
+    <w:lsdException w:name="Colorful Shading Accent 6" w:uiPriority="71"/>
+    <w:lsdException w:name="Colorful List Accent 6" w:uiPriority="72"/>
+    <w:lsdException w:name="Colorful Grid Accent 6" w:uiPriority="73"/>
+    <w:lsdException w:name="Subtle Emphasis" w:uiPriority="19" w:qFormat="1"/>
+    <w:lsdException w:name="Intense Emphasis" w:uiPriority="21" w:qFormat="1"/>
+    <w:lsdException w:name="Subtle Reference" w:uiPriority="31" w:qFormat="1"/>
+    <w:lsdException w:name="Intense Reference" w:uiPriority="32" w:qFormat="1"/>
+    <w:lsdException w:name="Book Title" w:uiPriority="33" w:qFormat="1"/>
+    <w:lsdException w:name="Bibliography" w:semiHidden="1" w:uiPriority="37" w:unhideWhenUsed="1"/>
+    <w:lsdException w:name="TOC Heading" w:semiHidden="1" w:uiPriority="39" w:unhideWhenUsed="1" w:qFormat="1"/>
+    <w:lsdException w:name="Plain Table 1" w:uiPriority="41"/>
+    <w:lsdException w:name="Plain Table 2" w:uiPriority="42"/>
+    <w:lsdException w:name="Plain Table 3" w:uiPriority="43"/>
+    <w:lsdException w:name="Plain Table 4" w:uiPriority="44"/>
+    <w:lsdException w:name="Plain Table 5" w:uiPriority="45"/>
+    <w:lsdException w:name="Grid Table Light" w:uiPriority="40"/>
+    <w:lsdException w:name="Grid Table 1 Light" w:uiPriority="46"/>
+    <w:lsdException w:name="Grid Table 2" w:uiPriority="47"/>
+    <w:lsdException w:name="Grid Table 3" w:uiPriority="48"/>
+    <w:lsdException w:name="Grid Table 4" w:uiPriority="49"/>
+    <w:lsdException w:name="Grid Table 5 Dark" w:uiPriority="50"/>
+    <w:lsdException w:name="Grid Table 6 Colorful" w:uiPriority="51"/>
+    <w:lsdException w:name="Grid Table 7 Colorful" w:uiPriority="52"/>
+    <w:lsdException w:name="Grid Table 1 Light Accent 1" w:uiPriority="46"/>
+    <w:lsdException w:name="Grid Table 2 Accent 1" w:uiPriority="47"/>
+    <w:lsdException w:name="Grid Table 3 Accent 1" w:uiPriority="48"/>
+    <w:lsdException w:name="Grid Table 4 Accent 1" w:uiPriority="49"/>
+    <w:lsdException w:name="Grid Table 5 Dark Accent 1" w:uiPriority="50"/>
+    <w:lsdException w:name="Grid Table 6 Colorful Accent 1" w:uiPriority="51"/>
+    <w:lsdException w:name="Grid Table 7 Colorful Accent 1" w:uiPriority="52"/>
+    <w:lsdException w:name="Grid Table 1 Light Accent 2" w:uiPriority="46"/>
+    <w:lsdException w:name="Grid Table 2 Accent 2" w:uiPriority="47"/>
+    <w:lsdException w:name="Grid Table 3 Accent 2" w:uiPriority="48"/>
+    <w:lsdException w:name="Grid Table 4 Accent 2" w:uiPriority="49"/>
+    <w:lsdException w:name="Grid Table 5 Dark Accent 2" w:uiPriority="50"/>
+    <w:lsdException w:name="Grid Table 6 Colorful Accent 2" w:uiPriority="51"/>
+    <w:lsdException w:name="Grid Table 7 Colorful Accent 2" w:uiPriority="52"/>
+    <w:lsdException w:name="Grid Table 1 Light Accent 3" w:uiPriority="46"/>
+    <w:lsdException w:name="Grid Table 2 Accent 3" w:uiPriority="47"/>
+    <w:lsdException w:name="Grid Table 3 Accent 3" w:uiPriority="48"/>
+    <w:lsdException w:name="Grid Table 4 Accent 3" w:uiPriority="49"/>
+    <w:lsdException w:name="Grid Table 5 Dark Accent 3" w:uiPriority="50"/>
+    <w:lsdException w:name="Grid Table 6 Colorful Accent 3" w:uiPriority="51"/>
+    <w:lsdException w:name="Grid Table 7 Colorful Accent 3" w:uiPriority="52"/>
+    <w:lsdException w:name="Grid Table 1 Light Accent 4" w:uiPriority="46"/>
+    <w:lsdException w:name="Grid Table 2 Accent 4" w:uiPriority="47"/>
+    <w:lsdException w:name="Grid Table 3 Accent 4" w:uiPriority="48"/>
+    <w:lsdException w:name="Grid Table 4 Accent 4" w:uiPriority="49"/>
+    <w:lsdException w:name="Grid Table 5 Dark Accent 4" w:uiPriority="50"/>
+    <w:lsdException w:name="Grid Table 6 Colorful Accent 4" w:uiPriority="51"/>
+    <w:lsdException w:name="Grid Table 7 Colorful Accent 4" w:uiPriority="52"/>
+    <w:lsdException w:name="Grid Table 1 Light Accent 5" w:uiPriority="46"/>
+    <w:lsdException w:name="Grid Table 2 Accent 5" w:uiPriority="47"/>
+    <w:lsdException w:name="Grid Table 3 Accent 5" w:uiPriority="48"/>
+    <w:lsdException w:name="Grid Table 4 Accent 5" w:uiPriority="49"/>
+    <w:lsdException w:name="Grid Table 5 Dark Accent 5" w:uiPriority="50"/>
+    <w:lsdException w:name="Grid Table 6 Colorful Accent 5" w:uiPriority="51"/>
+    <w:lsdException w:name="Grid Table 7 Colorful Accent 5" w:uiPriority="52"/>
+    <w:lsdException w:name="Grid Table 1 Light Accent 6" w:uiPriority="46"/>
+    <w:lsdException w:name="Grid Table 2 Accent 6" w:uiPriority="47"/>
+    <w:lsdException w:name="Grid Table 3 Accent 6" w:uiPriority="48"/>
+    <w:lsdException w:name="Grid Table 4 Accent 6" w:uiPriority="49"/>
+    <w:lsdException w:name="Grid Table 5 Dark Accent 6" w:uiPriority="50"/>
+    <w:lsdException w:name="Grid Table 6 Colorful Accent 6" w:uiPriority="51"/>
+    <w:lsdException w:name="Grid Table 7 Colorful Accent 6" w:uiPriority="52"/>
+    <w:lsdException w:name="List Table 1 Light" w:uiPriority="46"/>
+    <w:lsdException w:name="List Table 2" w:uiPriority="47"/>
+    <w:lsdException w:name="List Table 3" w:uiPriority="48"/>
+    <w:lsdException w:name="List Table 4" w:uiPriority="49"/>
+    <w:lsdException w:name="List Table 5 Dark" w:uiPriority="50"/>
+    <w:lsdException w:name="List Table 6 Colorful" w:uiPriority="51"/>
+    <w:lsdException w:name="List Table 7 Colorful" w:uiPriority="52"/>
+    <w:lsdException w:name="List Table 1 Light Accent 1" w:uiPriority="46"/>
+    <w:lsdException w:name="List Table 2 Accent 1" w:uiPriority="47"/>
+    <w:lsdException w:name="List Table 3 Accent 1" w:uiPriority="48"/>
+    <w:lsdException w:name="List Table 4 Accent 1" w:uiPriority="49"/>
+    <w:lsdException w:name="List Table 5 Dark Accent 1" w:uiPriority="50"/>
+    <w:lsdException w:name="List Table 6 Colorful Accent 1" w:uiPriority="51"/>
+    <w:lsdException w:name="List Table 7 Colorful Accent 1" w:uiPriority="52"/>
+    <w:lsdException w:name="List Table 1 Light Accent 2" w:uiPriority="46"/>
+    <w:lsdException w:name="List Table 2 Accent 2" w:uiPriority="47"/>
+    <w:lsdException w:name="List Table 3 Accent 2" w:uiPriority="48"/>
+    <w:lsdException w:name="List Table 4 Accent 2" w:uiPriority="49"/>
+    <w:lsdException w:name="List Table 5 Dark Accent 2" w:uiPriority="50"/>
+    <w:lsdException w:name="List Table 6 Colorful Accent 2" w:uiPriority="51"/>
+    <w:lsdException w:name="List Table 7 Colorful Accent 2" w:uiPriority="52"/>
+    <w:lsdException w:name="List Table 1 Light Accent 3" w:uiPriority="46"/>
+    <w:lsdException w:name="List Table 2 Accent 3" w:uiPriority="47"/>
+    <w:lsdException w:name="List Table 3 Accent 3" w:uiPriority="48"/>
+    <w:lsdException w:name="List Table 4 Accent 3" w:uiPriority="49"/>
+    <w:lsdException w:name="List Table 5 Dark Accent 3" w:uiPriority="50"/>
+    <w:lsdException w:name="List Table 6 Colorful Accent 3" w:uiPriority="51"/>
+    <w:lsdException w:name="List Table 7 Colorful Accent 3" w:uiPriority="52"/>
+    <w:lsdException w:name="List Table 1 Light Accent 4" w:uiPriority="46"/>
+    <w:lsdException w:name="List Table 2 Accent 4" w:uiPriority="47"/>
+    <w:lsdException w:name="List Table 3 Accent 4" w:uiPriority="48"/>
+    <w:lsdException w:name="List Table 4 Accent 4" w:uiPriority="49"/>
+    <w:lsdException w:name="List Table 5 Dark Accent 4" w:uiPriority="50"/>
+    <w:lsdException w:name="List Table 6 Colorful Accent 4" w:uiPriority="51"/>
+    <w:lsdException w:name="List Table 7 Colorful Accent 4" w:uiPriority="52"/>
+    <w:lsdException w:name="List Table 1 Light Accent 5" w:uiPriority="46"/>
+    <w:lsdException w:name="List Table 2 Accent 5" w:uiPriority="47"/>
+    <w:lsdException w:name="List Table 3 Accent 5" w:uiPriority="48"/>
+    <w:lsdException w:name="List Table 4 Accent 5" w:uiPriority="49"/>
+    <w:lsdException w:name="List Table 5 Dark Accent 5" w:uiPriority="50"/>
+    <w:lsdException w:name="List Table 6 Colorful Accent 5" w:uiPriority="51"/>
+    <w:lsdException w:name="List Table 7 Colorful Accent 5" w:uiPriority="52"/>
+    <w:lsdException w:name="List Table 1 Light Accent 6" w:uiPriority="46"/>
+    <w:lsdException w:name="List Table 2 Accent 6" w:uiPriority="47"/>
+    <w:lsdException w:name="List Table 3 Accent 6" w:uiPriority="48"/>
+    <w:lsdException w:name="List Table 4 Accent 6" w:uiPriority="49"/>
+    <w:lsdException w:name="List Table 5 Dark Accent 6" w:uiPriority="50"/>
+    <w:lsdException w:name="List Table 6 Colorful Accent 6" w:uiPriority="51"/>
+    <w:lsdException w:name="List Table 7 Colorful Accent 6" w:uiPriority="52"/>
   </w:latentStyles>
   <w:style w:type="paragraph" w:default="1" w:styleId="a">
     <w:name w:val="Normal"/>
@@ -7974,7 +8199,6 @@
     <w:uiPriority w:val="59"/>
     <w:rsid w:val="00806567"/>
     <w:tblPr>
-      <w:tblInd w:w="0" w:type="dxa"/>
       <w:tblBorders>
         <w:top w:val="single" w:sz="4" w:space="0" w:color="000000"/>
         <w:left w:val="single" w:sz="4" w:space="0" w:color="000000"/>
@@ -7983,12 +8207,6 @@
         <w:insideH w:val="single" w:sz="4" w:space="0" w:color="000000"/>
         <w:insideV w:val="single" w:sz="4" w:space="0" w:color="000000"/>
       </w:tblBorders>
-      <w:tblCellMar>
-        <w:top w:w="0" w:type="dxa"/>
-        <w:left w:w="108" w:type="dxa"/>
-        <w:bottom w:w="0" w:type="dxa"/>
-        <w:right w:w="108" w:type="dxa"/>
-      </w:tblCellMar>
     </w:tblPr>
   </w:style>
   <w:style w:type="paragraph" w:styleId="a4">
@@ -8072,780 +8290,10 @@
     <w:tblPr>
       <w:tblStyleRowBandSize w:val="1"/>
       <w:tblStyleColBandSize w:val="1"/>
-      <w:tblInd w:w="0" w:type="dxa"/>
       <w:tblBorders>
         <w:top w:val="single" w:sz="8" w:space="0" w:color="4F81BD"/>
         <w:bottom w:val="single" w:sz="8" w:space="0" w:color="4F81BD"/>
       </w:tblBorders>
-      <w:tblCellMar>
-        <w:top w:w="0" w:type="dxa"/>
-        <w:left w:w="108" w:type="dxa"/>
-        <w:bottom w:w="0" w:type="dxa"/>
-        <w:right w:w="108" w:type="dxa"/>
-      </w:tblCellMar>
-    </w:tblPr>
-    <w:tblStylePr w:type="firstRow">
-      <w:pPr>
-        <w:spacing w:before="0" w:after="0" w:line="240" w:lineRule="auto"/>
-      </w:pPr>
-      <w:rPr>
-        <w:b/>
-        <w:bCs/>
-      </w:rPr>
-      <w:tblPr/>
-      <w:tcPr>
-        <w:tcBorders>
-          <w:top w:val="single" w:sz="8" w:space="0" w:color="4F81BD"/>
-          <w:left w:val="nil"/>
-          <w:bottom w:val="single" w:sz="8" w:space="0" w:color="4F81BD"/>
-          <w:right w:val="nil"/>
-          <w:insideH w:val="nil"/>
-          <w:insideV w:val="nil"/>
-        </w:tcBorders>
-      </w:tcPr>
-    </w:tblStylePr>
-    <w:tblStylePr w:type="lastRow">
-      <w:pPr>
-        <w:spacing w:before="0" w:after="0" w:line="240" w:lineRule="auto"/>
-      </w:pPr>
-      <w:rPr>
-        <w:b/>
-        <w:bCs/>
-      </w:rPr>
-      <w:tblPr/>
-      <w:tcPr>
-        <w:tcBorders>
-          <w:top w:val="single" w:sz="8" w:space="0" w:color="4F81BD"/>
-          <w:left w:val="nil"/>
-          <w:bottom w:val="single" w:sz="8" w:space="0" w:color="4F81BD"/>
-          <w:right w:val="nil"/>
-          <w:insideH w:val="nil"/>
-          <w:insideV w:val="nil"/>
-        </w:tcBorders>
-      </w:tcPr>
-    </w:tblStylePr>
-    <w:tblStylePr w:type="firstCol">
-      <w:rPr>
-        <w:b/>
-        <w:bCs/>
-      </w:rPr>
-    </w:tblStylePr>
-    <w:tblStylePr w:type="lastCol">
-      <w:rPr>
-        <w:b/>
-        <w:bCs/>
-      </w:rPr>
-    </w:tblStylePr>
-    <w:tblStylePr w:type="band1Vert">
-      <w:tblPr/>
-      <w:tcPr>
-        <w:tcBorders>
-          <w:left w:val="nil"/>
-          <w:right w:val="nil"/>
-          <w:insideH w:val="nil"/>
-          <w:insideV w:val="nil"/>
-        </w:tcBorders>
-        <w:shd w:val="clear" w:color="auto" w:fill="D3DFEE"/>
-      </w:tcPr>
-    </w:tblStylePr>
-    <w:tblStylePr w:type="band1Horz">
-      <w:tblPr/>
-      <w:tcPr>
-        <w:tcBorders>
-          <w:left w:val="nil"/>
-          <w:right w:val="nil"/>
-          <w:insideH w:val="nil"/>
-          <w:insideV w:val="nil"/>
-        </w:tcBorders>
-        <w:shd w:val="clear" w:color="auto" w:fill="D3DFEE"/>
-      </w:tcPr>
-    </w:tblStylePr>
-  </w:style>
-  <w:style w:type="paragraph" w:styleId="a6">
-    <w:name w:val="header"/>
-    <w:basedOn w:val="a"/>
-    <w:link w:val="Char0"/>
-    <w:unhideWhenUsed/>
-    <w:rsid w:val="00A47721"/>
-    <w:pPr>
-      <w:pBdr>
-        <w:bottom w:val="single" w:sz="6" w:space="1" w:color="auto"/>
-      </w:pBdr>
-      <w:tabs>
-        <w:tab w:val="center" w:pos="4153"/>
-        <w:tab w:val="right" w:pos="8306"/>
-      </w:tabs>
-      <w:snapToGrid w:val="0"/>
-      <w:jc w:val="center"/>
-    </w:pPr>
-    <w:rPr>
-      <w:sz w:val="18"/>
-      <w:szCs w:val="18"/>
-    </w:rPr>
-  </w:style>
-  <w:style w:type="character" w:customStyle="1" w:styleId="Char0">
-    <w:name w:val="页眉 Char"/>
-    <w:basedOn w:val="a0"/>
-    <w:link w:val="a6"/>
-    <w:uiPriority w:val="99"/>
-    <w:rsid w:val="00A47721"/>
-    <w:rPr>
-      <w:kern w:val="2"/>
-      <w:sz w:val="18"/>
-      <w:szCs w:val="18"/>
-    </w:rPr>
-  </w:style>
-  <w:style w:type="paragraph" w:styleId="a7">
-    <w:name w:val="footer"/>
-    <w:basedOn w:val="a"/>
-    <w:link w:val="Char1"/>
-    <w:unhideWhenUsed/>
-    <w:rsid w:val="00A47721"/>
-    <w:pPr>
-      <w:tabs>
-        <w:tab w:val="center" w:pos="4153"/>
-        <w:tab w:val="right" w:pos="8306"/>
-      </w:tabs>
-      <w:snapToGrid w:val="0"/>
-      <w:jc w:val="left"/>
-    </w:pPr>
-    <w:rPr>
-      <w:sz w:val="18"/>
-      <w:szCs w:val="18"/>
-    </w:rPr>
-  </w:style>
-  <w:style w:type="character" w:customStyle="1" w:styleId="Char1">
-    <w:name w:val="页脚 Char"/>
-    <w:basedOn w:val="a0"/>
-    <w:link w:val="a7"/>
-    <w:uiPriority w:val="99"/>
-    <w:rsid w:val="00A47721"/>
-    <w:rPr>
-      <w:kern w:val="2"/>
-      <w:sz w:val="18"/>
-      <w:szCs w:val="18"/>
-    </w:rPr>
-  </w:style>
-  <w:style w:type="paragraph" w:styleId="a8">
-    <w:name w:val="Balloon Text"/>
-    <w:basedOn w:val="a"/>
-    <w:link w:val="Char2"/>
-    <w:uiPriority w:val="99"/>
-    <w:semiHidden/>
-    <w:unhideWhenUsed/>
-    <w:rsid w:val="00D324BE"/>
-    <w:rPr>
-      <w:sz w:val="18"/>
-      <w:szCs w:val="18"/>
-    </w:rPr>
-  </w:style>
-  <w:style w:type="character" w:customStyle="1" w:styleId="Char2">
-    <w:name w:val="批注框文本 Char"/>
-    <w:basedOn w:val="a0"/>
-    <w:link w:val="a8"/>
-    <w:uiPriority w:val="99"/>
-    <w:semiHidden/>
-    <w:rsid w:val="00D324BE"/>
-    <w:rPr>
-      <w:kern w:val="2"/>
-      <w:sz w:val="18"/>
-      <w:szCs w:val="18"/>
-    </w:rPr>
-  </w:style>
-  <w:style w:type="character" w:styleId="a9">
-    <w:name w:val="Hyperlink"/>
-    <w:uiPriority w:val="99"/>
-    <w:rsid w:val="00A14084"/>
-    <w:rPr>
-      <w:color w:val="0000FF"/>
-      <w:u w:val="single"/>
-    </w:rPr>
-  </w:style>
-  <w:style w:type="character" w:styleId="aa">
-    <w:name w:val="page number"/>
-    <w:basedOn w:val="a0"/>
-    <w:rsid w:val="00A14084"/>
-  </w:style>
-  <w:style w:type="paragraph" w:styleId="20">
-    <w:name w:val="toc 2"/>
-    <w:basedOn w:val="a"/>
-    <w:next w:val="a"/>
-    <w:uiPriority w:val="39"/>
-    <w:rsid w:val="00A14084"/>
-    <w:pPr>
-      <w:ind w:leftChars="200" w:left="420"/>
-    </w:pPr>
-    <w:rPr>
-      <w:rFonts w:ascii="Times New Roman" w:hAnsi="Times New Roman"/>
-      <w:szCs w:val="20"/>
-    </w:rPr>
-  </w:style>
-  <w:style w:type="paragraph" w:styleId="10">
-    <w:name w:val="toc 1"/>
-    <w:basedOn w:val="a"/>
-    <w:next w:val="a"/>
-    <w:uiPriority w:val="39"/>
-    <w:rsid w:val="00A14084"/>
-    <w:rPr>
-      <w:rFonts w:ascii="Times New Roman" w:hAnsi="Times New Roman"/>
-      <w:szCs w:val="20"/>
-    </w:rPr>
-  </w:style>
-  <w:style w:type="paragraph" w:styleId="30">
-    <w:name w:val="toc 3"/>
-    <w:basedOn w:val="a"/>
-    <w:next w:val="a"/>
-    <w:uiPriority w:val="39"/>
-    <w:rsid w:val="00A14084"/>
-    <w:pPr>
-      <w:ind w:leftChars="400" w:left="840"/>
-    </w:pPr>
-    <w:rPr>
-      <w:rFonts w:ascii="Times New Roman" w:hAnsi="Times New Roman"/>
-      <w:szCs w:val="20"/>
-    </w:rPr>
-  </w:style>
-  <w:style w:type="paragraph" w:styleId="ab">
-    <w:name w:val="Title"/>
-    <w:aliases w:val="章标题(无序号)"/>
-    <w:next w:val="ac"/>
-    <w:link w:val="Char3"/>
-    <w:qFormat/>
-    <w:rsid w:val="00D7721A"/>
-    <w:pPr>
-      <w:keepLines/>
-      <w:pageBreakBefore/>
-      <w:widowControl w:val="0"/>
-      <w:spacing w:before="240" w:after="120"/>
-      <w:jc w:val="center"/>
-      <w:outlineLvl w:val="0"/>
-    </w:pPr>
-    <w:rPr>
-      <w:rFonts w:ascii="Times New Roman" w:eastAsia="黑体" w:hAnsi="Times New Roman"/>
-      <w:b/>
-      <w:kern w:val="2"/>
-      <w:sz w:val="36"/>
-    </w:rPr>
-  </w:style>
-  <w:style w:type="character" w:customStyle="1" w:styleId="Char3">
-    <w:name w:val="标题 Char"/>
-    <w:aliases w:val="章标题(无序号) Char"/>
-    <w:basedOn w:val="a0"/>
-    <w:link w:val="ab"/>
-    <w:rsid w:val="00D7721A"/>
-    <w:rPr>
-      <w:rFonts w:ascii="Times New Roman" w:eastAsia="黑体" w:hAnsi="Times New Roman"/>
-      <w:b/>
-      <w:kern w:val="2"/>
-      <w:sz w:val="36"/>
-    </w:rPr>
-  </w:style>
-  <w:style w:type="paragraph" w:styleId="ad">
-    <w:name w:val="Body Text"/>
-    <w:basedOn w:val="a"/>
-    <w:link w:val="Char4"/>
-    <w:uiPriority w:val="99"/>
-    <w:semiHidden/>
-    <w:unhideWhenUsed/>
-    <w:rsid w:val="00D7721A"/>
-    <w:pPr>
-      <w:spacing w:after="120"/>
-    </w:pPr>
-  </w:style>
-  <w:style w:type="character" w:customStyle="1" w:styleId="Char4">
-    <w:name w:val="正文文本 Char"/>
-    <w:basedOn w:val="a0"/>
-    <w:link w:val="ad"/>
-    <w:uiPriority w:val="99"/>
-    <w:semiHidden/>
-    <w:rsid w:val="00D7721A"/>
-    <w:rPr>
-      <w:kern w:val="2"/>
-      <w:sz w:val="21"/>
-      <w:szCs w:val="22"/>
-    </w:rPr>
-  </w:style>
-  <w:style w:type="paragraph" w:styleId="ac">
-    <w:name w:val="Body Text First Indent"/>
-    <w:basedOn w:val="ad"/>
-    <w:link w:val="Char5"/>
-    <w:uiPriority w:val="99"/>
-    <w:semiHidden/>
-    <w:unhideWhenUsed/>
-    <w:rsid w:val="00D7721A"/>
-    <w:pPr>
-      <w:ind w:firstLineChars="100" w:firstLine="420"/>
-    </w:pPr>
-  </w:style>
-  <w:style w:type="character" w:customStyle="1" w:styleId="Char5">
-    <w:name w:val="正文首行缩进 Char"/>
-    <w:basedOn w:val="Char4"/>
-    <w:link w:val="ac"/>
-    <w:uiPriority w:val="99"/>
-    <w:semiHidden/>
-    <w:rsid w:val="00D7721A"/>
-    <w:rPr>
-      <w:kern w:val="2"/>
-      <w:sz w:val="21"/>
-      <w:szCs w:val="22"/>
-    </w:rPr>
-  </w:style>
-  <w:style w:type="paragraph" w:customStyle="1" w:styleId="21">
-    <w:name w:val="页眉2"/>
-    <w:basedOn w:val="a6"/>
-    <w:qFormat/>
-    <w:rsid w:val="00BB128D"/>
-    <w:pPr>
-      <w:spacing w:beforeAutospacing="1"/>
-      <w:jc w:val="both"/>
-    </w:pPr>
-    <w:rPr>
-      <w:rFonts w:ascii="Times New Roman" w:hAnsi="Times New Roman"/>
-      <w:szCs w:val="20"/>
-    </w:rPr>
-  </w:style>
-  <w:style w:type="paragraph" w:styleId="ae">
-    <w:name w:val="List Paragraph"/>
-    <w:basedOn w:val="a"/>
-    <w:uiPriority w:val="34"/>
-    <w:qFormat/>
-    <w:rsid w:val="00E60264"/>
-    <w:pPr>
-      <w:ind w:firstLineChars="200" w:firstLine="420"/>
-    </w:pPr>
-  </w:style>
-  <w:style w:type="paragraph" w:styleId="af">
-    <w:name w:val="table of figures"/>
-    <w:basedOn w:val="a"/>
-    <w:next w:val="a"/>
-    <w:uiPriority w:val="99"/>
-    <w:unhideWhenUsed/>
-    <w:rsid w:val="00196CDA"/>
-    <w:pPr>
-      <w:ind w:left="420" w:hanging="420"/>
-      <w:jc w:val="left"/>
-    </w:pPr>
-    <w:rPr>
-      <w:rFonts w:asciiTheme="minorHAnsi" w:hAnsiTheme="minorHAnsi"/>
-      <w:b/>
-      <w:bCs/>
-      <w:sz w:val="20"/>
-      <w:szCs w:val="20"/>
-    </w:rPr>
-  </w:style>
-  <w:style w:type="paragraph" w:styleId="TOC">
-    <w:name w:val="TOC Heading"/>
-    <w:basedOn w:val="1"/>
-    <w:next w:val="a"/>
-    <w:uiPriority w:val="39"/>
-    <w:semiHidden/>
-    <w:unhideWhenUsed/>
-    <w:qFormat/>
-    <w:rsid w:val="00A3408C"/>
-    <w:pPr>
-      <w:widowControl/>
-      <w:spacing w:before="480" w:after="0" w:line="276" w:lineRule="auto"/>
-      <w:jc w:val="left"/>
-      <w:outlineLvl w:val="9"/>
-    </w:pPr>
-    <w:rPr>
-      <w:rFonts w:asciiTheme="majorHAnsi" w:eastAsiaTheme="majorEastAsia" w:hAnsiTheme="majorHAnsi" w:cstheme="majorBidi"/>
-      <w:color w:val="365F91" w:themeColor="accent1" w:themeShade="BF"/>
-      <w:kern w:val="0"/>
-      <w:sz w:val="28"/>
-      <w:szCs w:val="28"/>
-    </w:rPr>
-  </w:style>
-</w:styles>
-</file>
-
-<file path=word/stylesWithEffects.xml><?xml version="1.0" encoding="utf-8"?>
-<w:styles xmlns:wpc="http://schemas.microsoft.com/office/word/2010/wordprocessingCanvas" xmlns:mc="http://schemas.openxmlformats.org/markup-compatibility/2006" xmlns:o="urn:schemas-microsoft-com:office:office" xmlns:r="http://schemas.openxmlformats.org/officeDocument/2006/relationships" xmlns:m="http://schemas.openxmlformats.org/officeDocument/2006/math" xmlns:v="urn:schemas-microsoft-com:vml" xmlns:wp14="http://schemas.microsoft.com/office/word/2010/wordprocessingDrawing" xmlns:wp="http://schemas.openxmlformats.org/drawingml/2006/wordprocessingDrawing" xmlns:w10="urn:schemas-microsoft-com:office:word" xmlns:w="http://schemas.openxmlformats.org/wordprocessingml/2006/main" xmlns:w14="http://schemas.microsoft.com/office/word/2010/wordml" xmlns:wpg="http://schemas.microsoft.com/office/word/2010/wordprocessingGroup" xmlns:wpi="http://schemas.microsoft.com/office/word/2010/wordprocessingInk" xmlns:wne="http://schemas.microsoft.com/office/word/2006/wordml" xmlns:wps="http://schemas.microsoft.com/office/word/2010/wordprocessingShape" mc:Ignorable="w14 wp14">
-  <w:docDefaults>
-    <w:rPrDefault>
-      <w:rPr>
-        <w:rFonts w:ascii="Calibri" w:eastAsia="宋体" w:hAnsi="Calibri" w:cs="Times New Roman"/>
-        <w:lang w:val="en-US" w:eastAsia="zh-CN" w:bidi="ar-SA"/>
-      </w:rPr>
-    </w:rPrDefault>
-    <w:pPrDefault/>
-  </w:docDefaults>
-  <w:latentStyles w:defLockedState="0" w:defUIPriority="99" w:defSemiHidden="1" w:defUnhideWhenUsed="1" w:defQFormat="0" w:count="267">
-    <w:lsdException w:name="Normal" w:semiHidden="0" w:uiPriority="0" w:unhideWhenUsed="0" w:qFormat="1"/>
-    <w:lsdException w:name="heading 1" w:semiHidden="0" w:uiPriority="0" w:unhideWhenUsed="0" w:qFormat="1"/>
-    <w:lsdException w:name="heading 2" w:semiHidden="0" w:uiPriority="0" w:unhideWhenUsed="0" w:qFormat="1"/>
-    <w:lsdException w:name="heading 3" w:semiHidden="0" w:uiPriority="9" w:unhideWhenUsed="0" w:qFormat="1"/>
-    <w:lsdException w:name="heading 4" w:uiPriority="9" w:qFormat="1"/>
-    <w:lsdException w:name="heading 5" w:uiPriority="9" w:qFormat="1"/>
-    <w:lsdException w:name="heading 6" w:uiPriority="9" w:qFormat="1"/>
-    <w:lsdException w:name="heading 7" w:uiPriority="9" w:qFormat="1"/>
-    <w:lsdException w:name="heading 8" w:uiPriority="9" w:qFormat="1"/>
-    <w:lsdException w:name="heading 9" w:uiPriority="9" w:qFormat="1"/>
-    <w:lsdException w:name="toc 1" w:uiPriority="39"/>
-    <w:lsdException w:name="toc 2" w:uiPriority="39"/>
-    <w:lsdException w:name="toc 3" w:uiPriority="39"/>
-    <w:lsdException w:name="toc 4" w:uiPriority="39"/>
-    <w:lsdException w:name="toc 5" w:uiPriority="39"/>
-    <w:lsdException w:name="toc 6" w:uiPriority="39"/>
-    <w:lsdException w:name="toc 7" w:uiPriority="39"/>
-    <w:lsdException w:name="toc 8" w:uiPriority="39"/>
-    <w:lsdException w:name="toc 9" w:uiPriority="39"/>
-    <w:lsdException w:name="header" w:uiPriority="0"/>
-    <w:lsdException w:name="footer" w:uiPriority="0"/>
-    <w:lsdException w:name="caption" w:semiHidden="0" w:uiPriority="35" w:unhideWhenUsed="0" w:qFormat="1"/>
-    <w:lsdException w:name="page number" w:uiPriority="0"/>
-    <w:lsdException w:name="Title" w:semiHidden="0" w:uiPriority="0" w:unhideWhenUsed="0" w:qFormat="1"/>
-    <w:lsdException w:name="Default Paragraph Font" w:uiPriority="1"/>
-    <w:lsdException w:name="Subtitle" w:semiHidden="0" w:uiPriority="11" w:unhideWhenUsed="0" w:qFormat="1"/>
-    <w:lsdException w:name="Strong" w:semiHidden="0" w:uiPriority="22" w:unhideWhenUsed="0" w:qFormat="1"/>
-    <w:lsdException w:name="Emphasis" w:semiHidden="0" w:uiPriority="20" w:unhideWhenUsed="0" w:qFormat="1"/>
-    <w:lsdException w:name="Table Grid" w:semiHidden="0" w:uiPriority="59" w:unhideWhenUsed="0"/>
-    <w:lsdException w:name="Placeholder Text" w:unhideWhenUsed="0"/>
-    <w:lsdException w:name="No Spacing" w:semiHidden="0" w:uiPriority="1" w:unhideWhenUsed="0" w:qFormat="1"/>
-    <w:lsdException w:name="Light Shading" w:semiHidden="0" w:uiPriority="60" w:unhideWhenUsed="0"/>
-    <w:lsdException w:name="Light List" w:semiHidden="0" w:uiPriority="61" w:unhideWhenUsed="0"/>
-    <w:lsdException w:name="Light Grid" w:semiHidden="0" w:uiPriority="62" w:unhideWhenUsed="0"/>
-    <w:lsdException w:name="Medium Shading 1" w:semiHidden="0" w:uiPriority="63" w:unhideWhenUsed="0"/>
-    <w:lsdException w:name="Medium Shading 2" w:semiHidden="0" w:uiPriority="64" w:unhideWhenUsed="0"/>
-    <w:lsdException w:name="Medium List 1" w:semiHidden="0" w:uiPriority="65" w:unhideWhenUsed="0"/>
-    <w:lsdException w:name="Medium List 2" w:semiHidden="0" w:uiPriority="66" w:unhideWhenUsed="0"/>
-    <w:lsdException w:name="Medium Grid 1" w:semiHidden="0" w:uiPriority="67" w:unhideWhenUsed="0"/>
-    <w:lsdException w:name="Medium Grid 2" w:semiHidden="0" w:uiPriority="68" w:unhideWhenUsed="0"/>
-    <w:lsdException w:name="Medium Grid 3" w:semiHidden="0" w:uiPriority="69" w:unhideWhenUsed="0"/>
-    <w:lsdException w:name="Dark List" w:semiHidden="0" w:uiPriority="70" w:unhideWhenUsed="0"/>
-    <w:lsdException w:name="Colorful Shading" w:semiHidden="0" w:uiPriority="71" w:unhideWhenUsed="0"/>
-    <w:lsdException w:name="Colorful List" w:semiHidden="0" w:uiPriority="72" w:unhideWhenUsed="0"/>
-    <w:lsdException w:name="Colorful Grid" w:semiHidden="0" w:uiPriority="73" w:unhideWhenUsed="0"/>
-    <w:lsdException w:name="Light Shading Accent 1" w:semiHidden="0" w:uiPriority="60" w:unhideWhenUsed="0"/>
-    <w:lsdException w:name="Light List Accent 1" w:semiHidden="0" w:uiPriority="61" w:unhideWhenUsed="0"/>
-    <w:lsdException w:name="Light Grid Accent 1" w:semiHidden="0" w:uiPriority="62" w:unhideWhenUsed="0"/>
-    <w:lsdException w:name="Medium Shading 1 Accent 1" w:semiHidden="0" w:uiPriority="63" w:unhideWhenUsed="0"/>
-    <w:lsdException w:name="Medium Shading 2 Accent 1" w:semiHidden="0" w:uiPriority="64" w:unhideWhenUsed="0"/>
-    <w:lsdException w:name="Medium List 1 Accent 1" w:semiHidden="0" w:uiPriority="65" w:unhideWhenUsed="0"/>
-    <w:lsdException w:name="Revision" w:unhideWhenUsed="0"/>
-    <w:lsdException w:name="List Paragraph" w:semiHidden="0" w:uiPriority="34" w:unhideWhenUsed="0" w:qFormat="1"/>
-    <w:lsdException w:name="Quote" w:semiHidden="0" w:uiPriority="29" w:unhideWhenUsed="0" w:qFormat="1"/>
-    <w:lsdException w:name="Intense Quote" w:semiHidden="0" w:uiPriority="30" w:unhideWhenUsed="0" w:qFormat="1"/>
-    <w:lsdException w:name="Medium List 2 Accent 1" w:semiHidden="0" w:uiPriority="66" w:unhideWhenUsed="0"/>
-    <w:lsdException w:name="Medium Grid 1 Accent 1" w:semiHidden="0" w:uiPriority="67" w:unhideWhenUsed="0"/>
-    <w:lsdException w:name="Medium Grid 2 Accent 1" w:semiHidden="0" w:uiPriority="68" w:unhideWhenUsed="0"/>
-    <w:lsdException w:name="Medium Grid 3 Accent 1" w:semiHidden="0" w:uiPriority="69" w:unhideWhenUsed="0"/>
-    <w:lsdException w:name="Dark List Accent 1" w:semiHidden="0" w:uiPriority="70" w:unhideWhenUsed="0"/>
-    <w:lsdException w:name="Colorful Shading Accent 1" w:semiHidden="0" w:uiPriority="71" w:unhideWhenUsed="0"/>
-    <w:lsdException w:name="Colorful List Accent 1" w:semiHidden="0" w:uiPriority="72" w:unhideWhenUsed="0"/>
-    <w:lsdException w:name="Colorful Grid Accent 1" w:semiHidden="0" w:uiPriority="73" w:unhideWhenUsed="0"/>
-    <w:lsdException w:name="Light Shading Accent 2" w:semiHidden="0" w:uiPriority="60" w:unhideWhenUsed="0"/>
-    <w:lsdException w:name="Light List Accent 2" w:semiHidden="0" w:uiPriority="61" w:unhideWhenUsed="0"/>
-    <w:lsdException w:name="Light Grid Accent 2" w:semiHidden="0" w:uiPriority="62" w:unhideWhenUsed="0"/>
-    <w:lsdException w:name="Medium Shading 1 Accent 2" w:semiHidden="0" w:uiPriority="63" w:unhideWhenUsed="0"/>
-    <w:lsdException w:name="Medium Shading 2 Accent 2" w:semiHidden="0" w:uiPriority="64" w:unhideWhenUsed="0"/>
-    <w:lsdException w:name="Medium List 1 Accent 2" w:semiHidden="0" w:uiPriority="65" w:unhideWhenUsed="0"/>
-    <w:lsdException w:name="Medium List 2 Accent 2" w:semiHidden="0" w:uiPriority="66" w:unhideWhenUsed="0"/>
-    <w:lsdException w:name="Medium Grid 1 Accent 2" w:semiHidden="0" w:uiPriority="67" w:unhideWhenUsed="0"/>
-    <w:lsdException w:name="Medium Grid 2 Accent 2" w:semiHidden="0" w:uiPriority="68" w:unhideWhenUsed="0"/>
-    <w:lsdException w:name="Medium Grid 3 Accent 2" w:semiHidden="0" w:uiPriority="69" w:unhideWhenUsed="0"/>
-    <w:lsdException w:name="Dark List Accent 2" w:semiHidden="0" w:uiPriority="70" w:unhideWhenUsed="0"/>
-    <w:lsdException w:name="Colorful Shading Accent 2" w:semiHidden="0" w:uiPriority="71" w:unhideWhenUsed="0"/>
-    <w:lsdException w:name="Colorful List Accent 2" w:semiHidden="0" w:uiPriority="72" w:unhideWhenUsed="0"/>
-    <w:lsdException w:name="Colorful Grid Accent 2" w:semiHidden="0" w:uiPriority="73" w:unhideWhenUsed="0"/>
-    <w:lsdException w:name="Light Shading Accent 3" w:semiHidden="0" w:uiPriority="60" w:unhideWhenUsed="0"/>
-    <w:lsdException w:name="Light List Accent 3" w:semiHidden="0" w:uiPriority="61" w:unhideWhenUsed="0"/>
-    <w:lsdException w:name="Light Grid Accent 3" w:semiHidden="0" w:uiPriority="62" w:unhideWhenUsed="0"/>
-    <w:lsdException w:name="Medium Shading 1 Accent 3" w:semiHidden="0" w:uiPriority="63" w:unhideWhenUsed="0"/>
-    <w:lsdException w:name="Medium Shading 2 Accent 3" w:semiHidden="0" w:uiPriority="64" w:unhideWhenUsed="0"/>
-    <w:lsdException w:name="Medium List 1 Accent 3" w:semiHidden="0" w:uiPriority="65" w:unhideWhenUsed="0"/>
-    <w:lsdException w:name="Medium List 2 Accent 3" w:semiHidden="0" w:uiPriority="66" w:unhideWhenUsed="0"/>
-    <w:lsdException w:name="Medium Grid 1 Accent 3" w:semiHidden="0" w:uiPriority="67" w:unhideWhenUsed="0"/>
-    <w:lsdException w:name="Medium Grid 2 Accent 3" w:semiHidden="0" w:uiPriority="68" w:unhideWhenUsed="0"/>
-    <w:lsdException w:name="Medium Grid 3 Accent 3" w:semiHidden="0" w:uiPriority="69" w:unhideWhenUsed="0"/>
-    <w:lsdException w:name="Dark List Accent 3" w:semiHidden="0" w:uiPriority="70" w:unhideWhenUsed="0"/>
-    <w:lsdException w:name="Colorful Shading Accent 3" w:semiHidden="0" w:uiPriority="71" w:unhideWhenUsed="0"/>
-    <w:lsdException w:name="Colorful List Accent 3" w:semiHidden="0" w:uiPriority="72" w:unhideWhenUsed="0"/>
-    <w:lsdException w:name="Colorful Grid Accent 3" w:semiHidden="0" w:uiPriority="73" w:unhideWhenUsed="0"/>
-    <w:lsdException w:name="Light Shading Accent 4" w:semiHidden="0" w:uiPriority="60" w:unhideWhenUsed="0"/>
-    <w:lsdException w:name="Light List Accent 4" w:semiHidden="0" w:uiPriority="61" w:unhideWhenUsed="0"/>
-    <w:lsdException w:name="Light Grid Accent 4" w:semiHidden="0" w:uiPriority="62" w:unhideWhenUsed="0"/>
-    <w:lsdException w:name="Medium Shading 1 Accent 4" w:semiHidden="0" w:uiPriority="63" w:unhideWhenUsed="0"/>
-    <w:lsdException w:name="Medium Shading 2 Accent 4" w:semiHidden="0" w:uiPriority="64" w:unhideWhenUsed="0"/>
-    <w:lsdException w:name="Medium List 1 Accent 4" w:semiHidden="0" w:uiPriority="65" w:unhideWhenUsed="0"/>
-    <w:lsdException w:name="Medium List 2 Accent 4" w:semiHidden="0" w:uiPriority="66" w:unhideWhenUsed="0"/>
-    <w:lsdException w:name="Medium Grid 1 Accent 4" w:semiHidden="0" w:uiPriority="67" w:unhideWhenUsed="0"/>
-    <w:lsdException w:name="Medium Grid 2 Accent 4" w:semiHidden="0" w:uiPriority="68" w:unhideWhenUsed="0"/>
-    <w:lsdException w:name="Medium Grid 3 Accent 4" w:semiHidden="0" w:uiPriority="69" w:unhideWhenUsed="0"/>
-    <w:lsdException w:name="Dark List Accent 4" w:semiHidden="0" w:uiPriority="70" w:unhideWhenUsed="0"/>
-    <w:lsdException w:name="Colorful Shading Accent 4" w:semiHidden="0" w:uiPriority="71" w:unhideWhenUsed="0"/>
-    <w:lsdException w:name="Colorful List Accent 4" w:semiHidden="0" w:uiPriority="72" w:unhideWhenUsed="0"/>
-    <w:lsdException w:name="Colorful Grid Accent 4" w:semiHidden="0" w:uiPriority="73" w:unhideWhenUsed="0"/>
-    <w:lsdException w:name="Light Shading Accent 5" w:semiHidden="0" w:uiPriority="60" w:unhideWhenUsed="0"/>
-    <w:lsdException w:name="Light List Accent 5" w:semiHidden="0" w:uiPriority="61" w:unhideWhenUsed="0"/>
-    <w:lsdException w:name="Light Grid Accent 5" w:semiHidden="0" w:uiPriority="62" w:unhideWhenUsed="0"/>
-    <w:lsdException w:name="Medium Shading 1 Accent 5" w:semiHidden="0" w:uiPriority="63" w:unhideWhenUsed="0"/>
-    <w:lsdException w:name="Medium Shading 2 Accent 5" w:semiHidden="0" w:uiPriority="64" w:unhideWhenUsed="0"/>
-    <w:lsdException w:name="Medium List 1 Accent 5" w:semiHidden="0" w:uiPriority="65" w:unhideWhenUsed="0"/>
-    <w:lsdException w:name="Medium List 2 Accent 5" w:semiHidden="0" w:uiPriority="66" w:unhideWhenUsed="0"/>
-    <w:lsdException w:name="Medium Grid 1 Accent 5" w:semiHidden="0" w:uiPriority="67" w:unhideWhenUsed="0"/>
-    <w:lsdException w:name="Medium Grid 2 Accent 5" w:semiHidden="0" w:uiPriority="68" w:unhideWhenUsed="0"/>
-    <w:lsdException w:name="Medium Grid 3 Accent 5" w:semiHidden="0" w:uiPriority="69" w:unhideWhenUsed="0"/>
-    <w:lsdException w:name="Dark List Accent 5" w:semiHidden="0" w:uiPriority="70" w:unhideWhenUsed="0"/>
-    <w:lsdException w:name="Colorful Shading Accent 5" w:semiHidden="0" w:uiPriority="71" w:unhideWhenUsed="0"/>
-    <w:lsdException w:name="Colorful List Accent 5" w:semiHidden="0" w:uiPriority="72" w:unhideWhenUsed="0"/>
-    <w:lsdException w:name="Colorful Grid Accent 5" w:semiHidden="0" w:uiPriority="73" w:unhideWhenUsed="0"/>
-    <w:lsdException w:name="Light Shading Accent 6" w:semiHidden="0" w:uiPriority="60" w:unhideWhenUsed="0"/>
-    <w:lsdException w:name="Light List Accent 6" w:semiHidden="0" w:uiPriority="61" w:unhideWhenUsed="0"/>
-    <w:lsdException w:name="Light Grid Accent 6" w:semiHidden="0" w:uiPriority="62" w:unhideWhenUsed="0"/>
-    <w:lsdException w:name="Medium Shading 1 Accent 6" w:semiHidden="0" w:uiPriority="63" w:unhideWhenUsed="0"/>
-    <w:lsdException w:name="Medium Shading 2 Accent 6" w:semiHidden="0" w:uiPriority="64" w:unhideWhenUsed="0"/>
-    <w:lsdException w:name="Medium List 1 Accent 6" w:semiHidden="0" w:uiPriority="65" w:unhideWhenUsed="0"/>
-    <w:lsdException w:name="Medium List 2 Accent 6" w:semiHidden="0" w:uiPriority="66" w:unhideWhenUsed="0"/>
-    <w:lsdException w:name="Medium Grid 1 Accent 6" w:semiHidden="0" w:uiPriority="67" w:unhideWhenUsed="0"/>
-    <w:lsdException w:name="Medium Grid 2 Accent 6" w:semiHidden="0" w:uiPriority="68" w:unhideWhenUsed="0"/>
-    <w:lsdException w:name="Medium Grid 3 Accent 6" w:semiHidden="0" w:uiPriority="69" w:unhideWhenUsed="0"/>
-    <w:lsdException w:name="Dark List Accent 6" w:semiHidden="0" w:uiPriority="70" w:unhideWhenUsed="0"/>
-    <w:lsdException w:name="Colorful Shading Accent 6" w:semiHidden="0" w:uiPriority="71" w:unhideWhenUsed="0"/>
-    <w:lsdException w:name="Colorful List Accent 6" w:semiHidden="0" w:uiPriority="72" w:unhideWhenUsed="0"/>
-    <w:lsdException w:name="Colorful Grid Accent 6" w:semiHidden="0" w:uiPriority="73" w:unhideWhenUsed="0"/>
-    <w:lsdException w:name="Subtle Emphasis" w:semiHidden="0" w:uiPriority="19" w:unhideWhenUsed="0" w:qFormat="1"/>
-    <w:lsdException w:name="Intense Emphasis" w:semiHidden="0" w:uiPriority="21" w:unhideWhenUsed="0" w:qFormat="1"/>
-    <w:lsdException w:name="Subtle Reference" w:semiHidden="0" w:uiPriority="31" w:unhideWhenUsed="0" w:qFormat="1"/>
-    <w:lsdException w:name="Intense Reference" w:semiHidden="0" w:uiPriority="32" w:unhideWhenUsed="0" w:qFormat="1"/>
-    <w:lsdException w:name="Book Title" w:semiHidden="0" w:uiPriority="33" w:unhideWhenUsed="0" w:qFormat="1"/>
-    <w:lsdException w:name="Bibliography" w:uiPriority="37"/>
-    <w:lsdException w:name="TOC Heading" w:uiPriority="39" w:qFormat="1"/>
-  </w:latentStyles>
-  <w:style w:type="paragraph" w:default="1" w:styleId="a">
-    <w:name w:val="Normal"/>
-    <w:qFormat/>
-    <w:pPr>
-      <w:widowControl w:val="0"/>
-      <w:jc w:val="both"/>
-    </w:pPr>
-    <w:rPr>
-      <w:kern w:val="2"/>
-      <w:sz w:val="21"/>
-      <w:szCs w:val="22"/>
-    </w:rPr>
-  </w:style>
-  <w:style w:type="paragraph" w:styleId="1">
-    <w:name w:val="heading 1"/>
-    <w:aliases w:val="章标题(有序号)"/>
-    <w:basedOn w:val="a"/>
-    <w:next w:val="a"/>
-    <w:link w:val="1Char"/>
-    <w:qFormat/>
-    <w:rsid w:val="00E60264"/>
-    <w:pPr>
-      <w:keepNext/>
-      <w:keepLines/>
-      <w:spacing w:before="340" w:after="330" w:line="578" w:lineRule="auto"/>
-      <w:outlineLvl w:val="0"/>
-    </w:pPr>
-    <w:rPr>
-      <w:b/>
-      <w:bCs/>
-      <w:kern w:val="44"/>
-      <w:sz w:val="44"/>
-      <w:szCs w:val="44"/>
-    </w:rPr>
-  </w:style>
-  <w:style w:type="paragraph" w:styleId="2">
-    <w:name w:val="heading 2"/>
-    <w:aliases w:val="节标题"/>
-    <w:basedOn w:val="a"/>
-    <w:next w:val="a"/>
-    <w:link w:val="2Char"/>
-    <w:qFormat/>
-    <w:rsid w:val="009D0F93"/>
-    <w:pPr>
-      <w:keepNext/>
-      <w:keepLines/>
-      <w:spacing w:before="260" w:after="260" w:line="416" w:lineRule="auto"/>
-      <w:outlineLvl w:val="1"/>
-    </w:pPr>
-    <w:rPr>
-      <w:rFonts w:ascii="Cambria" w:hAnsi="Cambria"/>
-      <w:b/>
-      <w:bCs/>
-      <w:sz w:val="32"/>
-      <w:szCs w:val="32"/>
-    </w:rPr>
-  </w:style>
-  <w:style w:type="paragraph" w:styleId="3">
-    <w:name w:val="heading 3"/>
-    <w:basedOn w:val="a"/>
-    <w:next w:val="a"/>
-    <w:link w:val="3Char"/>
-    <w:uiPriority w:val="9"/>
-    <w:qFormat/>
-    <w:rsid w:val="009D0F93"/>
-    <w:pPr>
-      <w:keepNext/>
-      <w:keepLines/>
-      <w:spacing w:before="260" w:after="260" w:line="416" w:lineRule="auto"/>
-      <w:outlineLvl w:val="2"/>
-    </w:pPr>
-    <w:rPr>
-      <w:b/>
-      <w:bCs/>
-      <w:sz w:val="32"/>
-      <w:szCs w:val="32"/>
-    </w:rPr>
-  </w:style>
-  <w:style w:type="character" w:default="1" w:styleId="a0">
-    <w:name w:val="Default Paragraph Font"/>
-    <w:uiPriority w:val="1"/>
-    <w:semiHidden/>
-    <w:unhideWhenUsed/>
-  </w:style>
-  <w:style w:type="table" w:default="1" w:styleId="a1">
-    <w:name w:val="Normal Table"/>
-    <w:uiPriority w:val="99"/>
-    <w:semiHidden/>
-    <w:unhideWhenUsed/>
-    <w:tblPr>
-      <w:tblInd w:w="0" w:type="dxa"/>
-      <w:tblCellMar>
-        <w:top w:w="0" w:type="dxa"/>
-        <w:left w:w="108" w:type="dxa"/>
-        <w:bottom w:w="0" w:type="dxa"/>
-        <w:right w:w="108" w:type="dxa"/>
-      </w:tblCellMar>
-    </w:tblPr>
-  </w:style>
-  <w:style w:type="numbering" w:default="1" w:styleId="a2">
-    <w:name w:val="No List"/>
-    <w:uiPriority w:val="99"/>
-    <w:semiHidden/>
-    <w:unhideWhenUsed/>
-  </w:style>
-  <w:style w:type="character" w:customStyle="1" w:styleId="1Char">
-    <w:name w:val="标题 1 Char"/>
-    <w:aliases w:val="章标题(有序号) Char"/>
-    <w:basedOn w:val="a0"/>
-    <w:link w:val="1"/>
-    <w:rsid w:val="00E60264"/>
-    <w:rPr>
-      <w:b/>
-      <w:bCs/>
-      <w:kern w:val="44"/>
-      <w:sz w:val="44"/>
-      <w:szCs w:val="44"/>
-    </w:rPr>
-  </w:style>
-  <w:style w:type="table" w:styleId="a3">
-    <w:name w:val="Table Grid"/>
-    <w:basedOn w:val="a1"/>
-    <w:uiPriority w:val="59"/>
-    <w:rsid w:val="00806567"/>
-    <w:tblPr>
-      <w:tblInd w:w="0" w:type="dxa"/>
-      <w:tblBorders>
-        <w:top w:val="single" w:sz="4" w:space="0" w:color="000000"/>
-        <w:left w:val="single" w:sz="4" w:space="0" w:color="000000"/>
-        <w:bottom w:val="single" w:sz="4" w:space="0" w:color="000000"/>
-        <w:right w:val="single" w:sz="4" w:space="0" w:color="000000"/>
-        <w:insideH w:val="single" w:sz="4" w:space="0" w:color="000000"/>
-        <w:insideV w:val="single" w:sz="4" w:space="0" w:color="000000"/>
-      </w:tblBorders>
-      <w:tblCellMar>
-        <w:top w:w="0" w:type="dxa"/>
-        <w:left w:w="108" w:type="dxa"/>
-        <w:bottom w:w="0" w:type="dxa"/>
-        <w:right w:w="108" w:type="dxa"/>
-      </w:tblCellMar>
-    </w:tblPr>
-  </w:style>
-  <w:style w:type="paragraph" w:styleId="a4">
-    <w:name w:val="Document Map"/>
-    <w:basedOn w:val="a"/>
-    <w:link w:val="Char"/>
-    <w:uiPriority w:val="99"/>
-    <w:semiHidden/>
-    <w:unhideWhenUsed/>
-    <w:rsid w:val="004D15E2"/>
-    <w:rPr>
-      <w:rFonts w:ascii="宋体"/>
-      <w:sz w:val="18"/>
-      <w:szCs w:val="18"/>
-    </w:rPr>
-  </w:style>
-  <w:style w:type="character" w:customStyle="1" w:styleId="Char">
-    <w:name w:val="文档结构图 Char"/>
-    <w:basedOn w:val="a0"/>
-    <w:link w:val="a4"/>
-    <w:uiPriority w:val="99"/>
-    <w:semiHidden/>
-    <w:rsid w:val="004D15E2"/>
-    <w:rPr>
-      <w:rFonts w:ascii="宋体"/>
-      <w:kern w:val="2"/>
-      <w:sz w:val="18"/>
-      <w:szCs w:val="18"/>
-    </w:rPr>
-  </w:style>
-  <w:style w:type="character" w:customStyle="1" w:styleId="2Char">
-    <w:name w:val="标题 2 Char"/>
-    <w:aliases w:val="节标题 Char"/>
-    <w:basedOn w:val="a0"/>
-    <w:link w:val="2"/>
-    <w:rsid w:val="009D0F93"/>
-    <w:rPr>
-      <w:rFonts w:ascii="Cambria" w:hAnsi="Cambria"/>
-      <w:b/>
-      <w:bCs/>
-      <w:kern w:val="2"/>
-      <w:sz w:val="32"/>
-      <w:szCs w:val="32"/>
-    </w:rPr>
-  </w:style>
-  <w:style w:type="character" w:customStyle="1" w:styleId="3Char">
-    <w:name w:val="标题 3 Char"/>
-    <w:basedOn w:val="a0"/>
-    <w:link w:val="3"/>
-    <w:uiPriority w:val="9"/>
-    <w:rsid w:val="009D0F93"/>
-    <w:rPr>
-      <w:b/>
-      <w:bCs/>
-      <w:kern w:val="2"/>
-      <w:sz w:val="32"/>
-      <w:szCs w:val="32"/>
-    </w:rPr>
-  </w:style>
-  <w:style w:type="paragraph" w:styleId="a5">
-    <w:name w:val="caption"/>
-    <w:basedOn w:val="a"/>
-    <w:next w:val="a"/>
-    <w:uiPriority w:val="35"/>
-    <w:qFormat/>
-    <w:rsid w:val="00DF4D29"/>
-    <w:rPr>
-      <w:rFonts w:ascii="Times New Roman" w:hAnsi="Times New Roman"/>
-      <w:sz w:val="20"/>
-      <w:szCs w:val="20"/>
-    </w:rPr>
-  </w:style>
-  <w:style w:type="table" w:styleId="-1">
-    <w:name w:val="Light Shading Accent 1"/>
-    <w:basedOn w:val="a1"/>
-    <w:uiPriority w:val="60"/>
-    <w:rsid w:val="00090895"/>
-    <w:rPr>
-      <w:color w:val="365F91"/>
-    </w:rPr>
-    <w:tblPr>
-      <w:tblStyleRowBandSize w:val="1"/>
-      <w:tblStyleColBandSize w:val="1"/>
-      <w:tblInd w:w="0" w:type="dxa"/>
-      <w:tblBorders>
-        <w:top w:val="single" w:sz="8" w:space="0" w:color="4F81BD"/>
-        <w:bottom w:val="single" w:sz="8" w:space="0" w:color="4F81BD"/>
-      </w:tblBorders>
-      <w:tblCellMar>
-        <w:top w:w="0" w:type="dxa"/>
-        <w:left w:w="108" w:type="dxa"/>
-        <w:bottom w:w="0" w:type="dxa"/>
-        <w:right w:w="108" w:type="dxa"/>
-      </w:tblCellMar>
     </w:tblPr>
     <w:tblStylePr w:type="firstRow">
       <w:pPr>
@@ -9510,7 +8958,7 @@
 </file>
 
 <file path=customXml/itemProps1.xml><?xml version="1.0" encoding="utf-8"?>
-<ds:datastoreItem xmlns:ds="http://schemas.openxmlformats.org/officeDocument/2006/customXml" ds:itemID="{E28E265B-5696-447A-A02F-3879BDDD9761}">
+<ds:datastoreItem xmlns:ds="http://schemas.openxmlformats.org/officeDocument/2006/customXml" ds:itemID="{5576C95B-127D-4E39-AD53-CFB6F1960AC1}">
   <ds:schemaRefs>
     <ds:schemaRef ds:uri="http://schemas.openxmlformats.org/officeDocument/2006/bibliography"/>
   </ds:schemaRefs>

</xml_diff>